<commit_message>
Updated I2S block doc and added meeting minutes
</commit_message>
<xml_diff>
--- a/proj_asic/docs/Block Documents/I2S_In Block Document.docx
+++ b/proj_asic/docs/Block Documents/I2S_In Block Document.docx
@@ -503,10 +503,7 @@
               <w:cnfStyle w:val="000000000000" w:firstRow="0" w:lastRow="0" w:firstColumn="0" w:lastColumn="0" w:oddVBand="0" w:evenVBand="0" w:oddHBand="0" w:evenHBand="0" w:firstRowFirstColumn="0" w:firstRowLastColumn="0" w:lastRowFirstColumn="0" w:lastRowLastColumn="0"/>
             </w:pPr>
             <w:r>
-              <w:rPr>
-                <w:highlight w:val="yellow"/>
-              </w:rPr>
-              <w:t>out</w:t>
+              <w:t>in</w:t>
             </w:r>
           </w:p>
         </w:tc>
@@ -569,7 +566,19 @@
               <w:rPr>
                 <w:b w:val="0"/>
               </w:rPr>
+              <w:t>rf_</w:t>
+            </w:r>
+            <w:r>
+              <w:rPr>
+                <w:b w:val="0"/>
+              </w:rPr>
               <w:t>bist</w:t>
+            </w:r>
+            <w:r>
+              <w:rPr>
+                <w:b w:val="0"/>
+              </w:rPr>
+              <w:t>_en</w:t>
             </w:r>
             <w:proofErr w:type="spellEnd"/>
           </w:p>
@@ -797,10 +806,7 @@
               <w:cnfStyle w:val="000000000000" w:firstRow="0" w:lastRow="0" w:firstColumn="0" w:lastColumn="0" w:oddVBand="0" w:evenVBand="0" w:oddHBand="0" w:evenHBand="0" w:firstRowFirstColumn="0" w:firstRowLastColumn="0" w:lastRowFirstColumn="0" w:lastRowLastColumn="0"/>
             </w:pPr>
             <w:r>
-              <w:rPr>
-                <w:highlight w:val="yellow"/>
-              </w:rPr>
-              <w:t>in</w:t>
+              <w:t>out</w:t>
             </w:r>
           </w:p>
         </w:tc>
@@ -854,6 +860,12 @@
               <w:rPr>
                 <w:b w:val="0"/>
               </w:rPr>
+              <w:t>ro_</w:t>
+            </w:r>
+            <w:r>
+              <w:rPr>
+                <w:b w:val="0"/>
+              </w:rPr>
               <w:t>fifo_overrrun</w:t>
             </w:r>
             <w:proofErr w:type="spellEnd"/>
@@ -960,7 +972,15 @@
       </w:r>
       <w:proofErr w:type="spellEnd"/>
       <w:r>
-        <w:t xml:space="preserve"> wave. If not, the input audio data will be pushed into the FIFO buffer and popped once it is needed. </w:t>
+        <w:t xml:space="preserve"> wave. If not, the input audio data will be pushed into the FIFO buffer and popped once it i</w:t>
+      </w:r>
+      <w:bookmarkStart w:id="0" w:name="_GoBack"/>
+      <w:bookmarkEnd w:id="0"/>
+      <w:r>
+        <w:t xml:space="preserve">s needed. </w:t>
+      </w:r>
+      <w:r>
+        <w:t>The block will also need to convert audio serial data into 16-bit digital audio.</w:t>
       </w:r>
     </w:p>
     <w:p>
@@ -1027,10 +1047,7 @@
         <w:t xml:space="preserve">The buffer sizing will have </w:t>
       </w:r>
       <w:r>
-        <w:rPr>
-          <w:highlight w:val="yellow"/>
-        </w:rPr>
-        <w:t>16 storage elements</w:t>
+        <w:t>2 or 3 storage elements</w:t>
       </w:r>
       <w:r>
         <w:t xml:space="preserve"> which means we need a pointer that is 4 bits.</w:t>
@@ -1045,25 +1062,7 @@
         </w:numPr>
       </w:pPr>
       <w:r>
-        <w:t xml:space="preserve">Overflow a possibility because </w:t>
-      </w:r>
-      <w:r>
-        <w:t>the FIFO buffer could be full when trying to input audio</w:t>
-      </w:r>
-      <w:r>
-        <w:t xml:space="preserve">. In </w:t>
-      </w:r>
-      <w:r>
-        <w:t xml:space="preserve">this </w:t>
-      </w:r>
-      <w:r>
-        <w:t xml:space="preserve">case, the </w:t>
-      </w:r>
-      <w:r>
-        <w:t xml:space="preserve">input </w:t>
-      </w:r>
-      <w:r>
-        <w:t>will be ignored and the buffer will not change.</w:t>
+        <w:t>Overflow a possibility because the FIFO buffer could be full when trying to input audio. In this case, the input will be ignored and the buffer will not change.</w:t>
       </w:r>
     </w:p>
     <w:p>
@@ -1106,10 +1105,13 @@
       <w:proofErr w:type="spellEnd"/>
       <w:proofErr w:type="gramEnd"/>
       <w:r>
-        <w:t>:</w:t>
-      </w:r>
-      <w:r>
-        <w:t xml:space="preserve"> selects what audio channel is being read. 0 = left channel, 1= right channel. </w:t>
+        <w:t>: selects w</w:t>
+      </w:r>
+      <w:r>
+        <w:softHyphen/>
+      </w:r>
+      <w:r>
+        <w:t xml:space="preserve">hat audio channel is being read. 0 = left channel, 1= right channel. </w:t>
       </w:r>
     </w:p>
     <w:p>
@@ -1206,10 +1208,7 @@
       </w:r>
       <w:proofErr w:type="spellEnd"/>
       <w:r>
-        <w:t>: The FIFO buffer is full and no more</w:t>
-      </w:r>
-      <w:r>
-        <w:t xml:space="preserve"> can be added to the buffer</w:t>
+        <w:t>: The FIFO buffer is full and no more can be added to the buffer</w:t>
       </w:r>
     </w:p>
     <w:p>
@@ -1222,6 +1221,7 @@
       </w:pPr>
       <w:proofErr w:type="spellStart"/>
       <w:r>
+        <w:lastRenderedPageBreak/>
         <w:t>din_rtr</w:t>
       </w:r>
       <w:proofErr w:type="spellEnd"/>
@@ -1245,15 +1245,11 @@
       </w:pPr>
       <w:proofErr w:type="spellStart"/>
       <w:r>
-        <w:lastRenderedPageBreak/>
         <w:t>din_rts</w:t>
       </w:r>
       <w:proofErr w:type="spellEnd"/>
       <w:r>
-        <w:t xml:space="preserve">: </w:t>
-      </w:r>
-      <w:r>
-        <w:t xml:space="preserve">Write Client asserts ready to send </w:t>
+        <w:t xml:space="preserve">: Write Client asserts ready to send </w:t>
       </w:r>
     </w:p>
     <w:p>
@@ -2234,6 +2230,11 @@
     </w:tbl>
     <w:p/>
     <w:p>
+      <w:r>
+        <w:br w:type="page"/>
+      </w:r>
+    </w:p>
+    <w:p>
       <w:pPr>
         <w:pStyle w:val="ListParagraph"/>
         <w:numPr>
@@ -2242,6 +2243,7 @@
         </w:numPr>
       </w:pPr>
       <w:r>
+        <w:lastRenderedPageBreak/>
         <w:t>Block Diagram</w:t>
       </w:r>
     </w:p>
@@ -2250,7 +2252,6 @@
         <w:ind w:left="720"/>
         <w:jc w:val="center"/>
       </w:pPr>
-      <w:bookmarkStart w:id="0" w:name="_GoBack"/>
       <w:r>
         <w:pict>
           <v:shapetype id="_x0000_t75" coordsize="21600,21600" o:spt="75" o:preferrelative="t" path="m@4@5l@4@11@9@11@9@5xe" filled="f" stroked="f">
@@ -2272,12 +2273,11 @@
             <v:path o:extrusionok="f" gradientshapeok="t" o:connecttype="rect"/>
             <o:lock v:ext="edit" aspectratio="t"/>
           </v:shapetype>
-          <v:shape id="_x0000_i1025" type="#_x0000_t75" style="width:467.55pt;height:288.95pt">
+          <v:shape id="_x0000_i1025" type="#_x0000_t75" style="width:467.45pt;height:288.55pt">
             <v:imagedata r:id="rId5" o:title="i2s_in"/>
           </v:shape>
         </w:pict>
       </w:r>
-      <w:bookmarkEnd w:id="0"/>
     </w:p>
     <w:p>
       <w:pPr>
@@ -2291,7 +2291,6 @@
           <w:b/>
           <w:u w:val="single"/>
         </w:rPr>
-        <w:lastRenderedPageBreak/>
         <w:t>Design:</w:t>
       </w:r>
     </w:p>

</xml_diff>

<commit_message>
Change I2S In Block Document
</commit_message>
<xml_diff>
--- a/proj_asic/docs/Block Documents/I2S_In Block Document.docx
+++ b/proj_asic/docs/Block Documents/I2S_In Block Document.docx
@@ -2851,8 +2851,6 @@
       <w:r>
         <w:t>i2si_deserializ</w:t>
       </w:r>
-      <w:bookmarkStart w:id="0" w:name="_GoBack"/>
-      <w:bookmarkEnd w:id="0"/>
       <w:r>
         <w:t>er.v</w:t>
       </w:r>
@@ -3701,6 +3699,42 @@
     </w:p>
     <w:p>
       <w:pPr>
+        <w:pStyle w:val="ListParagraph"/>
+        <w:numPr>
+          <w:ilvl w:val="0"/>
+          <w:numId w:val="2"/>
+        </w:numPr>
+      </w:pPr>
+      <w:r>
+        <w:t>As-Built Design Features</w:t>
+      </w:r>
+    </w:p>
+    <w:p>
+      <w:pPr>
+        <w:pStyle w:val="ListParagraph"/>
+        <w:numPr>
+          <w:ilvl w:val="0"/>
+          <w:numId w:val="2"/>
+        </w:numPr>
+      </w:pPr>
+      <w:r>
+        <w:t>Number of Gates and Flip-Flops</w:t>
+      </w:r>
+    </w:p>
+    <w:p>
+      <w:pPr>
+        <w:pStyle w:val="ListParagraph"/>
+        <w:numPr>
+          <w:ilvl w:val="0"/>
+          <w:numId w:val="2"/>
+        </w:numPr>
+      </w:pPr>
+      <w:r>
+        <w:t>How fast can it run?</w:t>
+      </w:r>
+    </w:p>
+    <w:p>
+      <w:pPr>
         <w:rPr>
           <w:b/>
           <w:u w:val="single"/>
@@ -3714,7 +3748,91 @@
         <w:t xml:space="preserve">Verification: </w:t>
       </w:r>
     </w:p>
-    <w:p/>
+    <w:p>
+      <w:pPr>
+        <w:pStyle w:val="ListParagraph"/>
+        <w:numPr>
+          <w:ilvl w:val="0"/>
+          <w:numId w:val="3"/>
+        </w:numPr>
+      </w:pPr>
+      <w:proofErr w:type="spellStart"/>
+      <w:r>
+        <w:t>Testbench</w:t>
+      </w:r>
+      <w:proofErr w:type="spellEnd"/>
+    </w:p>
+    <w:p>
+      <w:pPr>
+        <w:pStyle w:val="ListParagraph"/>
+        <w:numPr>
+          <w:ilvl w:val="0"/>
+          <w:numId w:val="3"/>
+        </w:numPr>
+      </w:pPr>
+      <w:r>
+        <w:t>Test Plan</w:t>
+      </w:r>
+    </w:p>
+    <w:p>
+      <w:pPr>
+        <w:pStyle w:val="ListParagraph"/>
+        <w:numPr>
+          <w:ilvl w:val="1"/>
+          <w:numId w:val="3"/>
+        </w:numPr>
+      </w:pPr>
+      <w:r>
+        <w:t>The first thing that needs to be created for a test is a stream of bits that represents an I2S audio signal. More specifically, data for the 3 I2S inputs will need to be created.</w:t>
+      </w:r>
+    </w:p>
+    <w:p>
+      <w:pPr>
+        <w:pStyle w:val="ListParagraph"/>
+        <w:numPr>
+          <w:ilvl w:val="1"/>
+          <w:numId w:val="3"/>
+        </w:numPr>
+      </w:pPr>
+      <w:r>
+        <w:t>The block needs to be tested when the i2si_en bit is true and false. If the bit is false the I2S block should not input any data.</w:t>
+      </w:r>
+    </w:p>
+    <w:p>
+      <w:pPr>
+        <w:pStyle w:val="ListParagraph"/>
+        <w:numPr>
+          <w:ilvl w:val="1"/>
+          <w:numId w:val="3"/>
+        </w:numPr>
+      </w:pPr>
+      <w:r>
+        <w:t>The block needs to be test</w:t>
+      </w:r>
+      <w:r>
+        <w:t>ed</w:t>
+      </w:r>
+      <w:r>
+        <w:t xml:space="preserve"> when the BIST is enabled. In this case </w:t>
+      </w:r>
+      <w:r>
+        <w:t>only the predefined waveform will be sent to the filter module.</w:t>
+      </w:r>
+    </w:p>
+    <w:p>
+      <w:pPr>
+        <w:pStyle w:val="ListParagraph"/>
+        <w:numPr>
+          <w:ilvl w:val="1"/>
+          <w:numId w:val="3"/>
+        </w:numPr>
+      </w:pPr>
+      <w:r>
+        <w:t>The block needs to be tested when the FIFO overflow and underflows. The block should be able to handle these situations without any problems.</w:t>
+      </w:r>
+      <w:bookmarkStart w:id="0" w:name="_GoBack"/>
+      <w:bookmarkEnd w:id="0"/>
+    </w:p>
     <w:sectPr>
       <w:pgSz w:w="12240" w:h="15840"/>
       <w:pgMar w:top="1440" w:right="1440" w:bottom="1440" w:left="1440" w:header="720" w:footer="720" w:gutter="0"/>
@@ -3728,9 +3846,9 @@
 <file path=word/numbering.xml><?xml version="1.0" encoding="utf-8"?>
 <w:numbering xmlns:wpc="http://schemas.microsoft.com/office/word/2010/wordprocessingCanvas" xmlns:mc="http://schemas.openxmlformats.org/markup-compatibility/2006" xmlns:o="urn:schemas-microsoft-com:office:office" xmlns:r="http://schemas.openxmlformats.org/officeDocument/2006/relationships" xmlns:m="http://schemas.openxmlformats.org/officeDocument/2006/math" xmlns:v="urn:schemas-microsoft-com:vml" xmlns:wp14="http://schemas.microsoft.com/office/word/2010/wordprocessingDrawing" xmlns:wp="http://schemas.openxmlformats.org/drawingml/2006/wordprocessingDrawing" xmlns:w10="urn:schemas-microsoft-com:office:word" xmlns:w="http://schemas.openxmlformats.org/wordprocessingml/2006/main" xmlns:w14="http://schemas.microsoft.com/office/word/2010/wordml" xmlns:w15="http://schemas.microsoft.com/office/word/2012/wordml" xmlns:wpg="http://schemas.microsoft.com/office/word/2010/wordprocessingGroup" xmlns:wpi="http://schemas.microsoft.com/office/word/2010/wordprocessingInk" xmlns:wne="http://schemas.microsoft.com/office/word/2006/wordml" xmlns:wps="http://schemas.microsoft.com/office/word/2010/wordprocessingShape" mc:Ignorable="w14 w15 wp14">
   <w:abstractNum w:abstractNumId="0" w15:restartNumberingAfterBreak="0">
-    <w:nsid w:val="7345669C"/>
+    <w:nsid w:val="2F940109"/>
     <w:multiLevelType w:val="hybridMultilevel"/>
-    <w:tmpl w:val="99B066A8"/>
+    <w:tmpl w:val="C248FFF0"/>
     <w:lvl w:ilvl="0" w:tplc="04090001">
       <w:start w:val="1"/>
       <w:numFmt w:val="bullet"/>
@@ -3755,7 +3873,7 @@
         <w:rFonts w:ascii="Courier New" w:hAnsi="Courier New" w:cs="Courier New" w:hint="default"/>
       </w:rPr>
     </w:lvl>
-    <w:lvl w:ilvl="2" w:tplc="04090005">
+    <w:lvl w:ilvl="2" w:tplc="04090005" w:tentative="1">
       <w:start w:val="1"/>
       <w:numFmt w:val="bullet"/>
       <w:lvlText w:val=""/>
@@ -3841,9 +3959,9 @@
     </w:lvl>
   </w:abstractNum>
   <w:abstractNum w:abstractNumId="1" w15:restartNumberingAfterBreak="0">
-    <w:nsid w:val="7F33266C"/>
+    <w:nsid w:val="7345669C"/>
     <w:multiLevelType w:val="hybridMultilevel"/>
-    <w:tmpl w:val="6DDE589A"/>
+    <w:tmpl w:val="6DB8CBB8"/>
     <w:lvl w:ilvl="0" w:tplc="04090001">
       <w:start w:val="1"/>
       <w:numFmt w:val="bullet"/>
@@ -3953,10 +4071,126 @@
       </w:rPr>
     </w:lvl>
   </w:abstractNum>
+  <w:abstractNum w:abstractNumId="2" w15:restartNumberingAfterBreak="0">
+    <w:nsid w:val="7F33266C"/>
+    <w:multiLevelType w:val="hybridMultilevel"/>
+    <w:tmpl w:val="6DDE589A"/>
+    <w:lvl w:ilvl="0" w:tplc="04090001">
+      <w:start w:val="1"/>
+      <w:numFmt w:val="bullet"/>
+      <w:lvlText w:val=""/>
+      <w:lvlJc w:val="left"/>
+      <w:pPr>
+        <w:ind w:left="720" w:hanging="360"/>
+      </w:pPr>
+      <w:rPr>
+        <w:rFonts w:ascii="Symbol" w:hAnsi="Symbol" w:hint="default"/>
+      </w:rPr>
+    </w:lvl>
+    <w:lvl w:ilvl="1" w:tplc="04090003">
+      <w:start w:val="1"/>
+      <w:numFmt w:val="bullet"/>
+      <w:lvlText w:val="o"/>
+      <w:lvlJc w:val="left"/>
+      <w:pPr>
+        <w:ind w:left="1440" w:hanging="360"/>
+      </w:pPr>
+      <w:rPr>
+        <w:rFonts w:ascii="Courier New" w:hAnsi="Courier New" w:cs="Courier New" w:hint="default"/>
+      </w:rPr>
+    </w:lvl>
+    <w:lvl w:ilvl="2" w:tplc="04090005">
+      <w:start w:val="1"/>
+      <w:numFmt w:val="bullet"/>
+      <w:lvlText w:val=""/>
+      <w:lvlJc w:val="left"/>
+      <w:pPr>
+        <w:ind w:left="2160" w:hanging="360"/>
+      </w:pPr>
+      <w:rPr>
+        <w:rFonts w:ascii="Wingdings" w:hAnsi="Wingdings" w:hint="default"/>
+      </w:rPr>
+    </w:lvl>
+    <w:lvl w:ilvl="3" w:tplc="04090001" w:tentative="1">
+      <w:start w:val="1"/>
+      <w:numFmt w:val="bullet"/>
+      <w:lvlText w:val=""/>
+      <w:lvlJc w:val="left"/>
+      <w:pPr>
+        <w:ind w:left="2880" w:hanging="360"/>
+      </w:pPr>
+      <w:rPr>
+        <w:rFonts w:ascii="Symbol" w:hAnsi="Symbol" w:hint="default"/>
+      </w:rPr>
+    </w:lvl>
+    <w:lvl w:ilvl="4" w:tplc="04090003" w:tentative="1">
+      <w:start w:val="1"/>
+      <w:numFmt w:val="bullet"/>
+      <w:lvlText w:val="o"/>
+      <w:lvlJc w:val="left"/>
+      <w:pPr>
+        <w:ind w:left="3600" w:hanging="360"/>
+      </w:pPr>
+      <w:rPr>
+        <w:rFonts w:ascii="Courier New" w:hAnsi="Courier New" w:cs="Courier New" w:hint="default"/>
+      </w:rPr>
+    </w:lvl>
+    <w:lvl w:ilvl="5" w:tplc="04090005" w:tentative="1">
+      <w:start w:val="1"/>
+      <w:numFmt w:val="bullet"/>
+      <w:lvlText w:val=""/>
+      <w:lvlJc w:val="left"/>
+      <w:pPr>
+        <w:ind w:left="4320" w:hanging="360"/>
+      </w:pPr>
+      <w:rPr>
+        <w:rFonts w:ascii="Wingdings" w:hAnsi="Wingdings" w:hint="default"/>
+      </w:rPr>
+    </w:lvl>
+    <w:lvl w:ilvl="6" w:tplc="04090001" w:tentative="1">
+      <w:start w:val="1"/>
+      <w:numFmt w:val="bullet"/>
+      <w:lvlText w:val=""/>
+      <w:lvlJc w:val="left"/>
+      <w:pPr>
+        <w:ind w:left="5040" w:hanging="360"/>
+      </w:pPr>
+      <w:rPr>
+        <w:rFonts w:ascii="Symbol" w:hAnsi="Symbol" w:hint="default"/>
+      </w:rPr>
+    </w:lvl>
+    <w:lvl w:ilvl="7" w:tplc="04090003" w:tentative="1">
+      <w:start w:val="1"/>
+      <w:numFmt w:val="bullet"/>
+      <w:lvlText w:val="o"/>
+      <w:lvlJc w:val="left"/>
+      <w:pPr>
+        <w:ind w:left="5760" w:hanging="360"/>
+      </w:pPr>
+      <w:rPr>
+        <w:rFonts w:ascii="Courier New" w:hAnsi="Courier New" w:cs="Courier New" w:hint="default"/>
+      </w:rPr>
+    </w:lvl>
+    <w:lvl w:ilvl="8" w:tplc="04090005" w:tentative="1">
+      <w:start w:val="1"/>
+      <w:numFmt w:val="bullet"/>
+      <w:lvlText w:val=""/>
+      <w:lvlJc w:val="left"/>
+      <w:pPr>
+        <w:ind w:left="6480" w:hanging="360"/>
+      </w:pPr>
+      <w:rPr>
+        <w:rFonts w:ascii="Wingdings" w:hAnsi="Wingdings" w:hint="default"/>
+      </w:rPr>
+    </w:lvl>
+  </w:abstractNum>
   <w:num w:numId="1">
+    <w:abstractNumId w:val="2"/>
+  </w:num>
+  <w:num w:numId="2">
     <w:abstractNumId w:val="1"/>
   </w:num>
-  <w:num w:numId="2">
+  <w:num w:numId="3">
     <w:abstractNumId w:val="0"/>
   </w:num>
 </w:numbering>

</xml_diff>

<commit_message>
Added RTR/RTS and XFC Protocols Document
</commit_message>
<xml_diff>
--- a/proj_asic/docs/Block Documents/I2S_In Block Document.docx
+++ b/proj_asic/docs/Block Documents/I2S_In Block Document.docx
@@ -1802,6 +1802,153 @@
               <w:rPr>
                 <w:b w:val="0"/>
               </w:rPr>
+              <w:t>clk</w:t>
+            </w:r>
+            <w:proofErr w:type="spellEnd"/>
+          </w:p>
+        </w:tc>
+        <w:tc>
+          <w:tcPr>
+            <w:tcW w:w="1286" w:type="dxa"/>
+            <w:shd w:val="clear" w:color="auto" w:fill="DEEAF6" w:themeFill="accent1" w:themeFillTint="33"/>
+          </w:tcPr>
+          <w:p>
+            <w:pPr>
+              <w:jc w:val="center"/>
+              <w:cnfStyle w:val="000000100000" w:firstRow="0" w:lastRow="0" w:firstColumn="0" w:lastColumn="0" w:oddVBand="0" w:evenVBand="0" w:oddHBand="1" w:evenHBand="0" w:firstRowFirstColumn="0" w:firstRowLastColumn="0" w:lastRowFirstColumn="0" w:lastRowLastColumn="0"/>
+            </w:pPr>
+            <w:r>
+              <w:t>in</w:t>
+            </w:r>
+          </w:p>
+        </w:tc>
+        <w:tc>
+          <w:tcPr>
+            <w:tcW w:w="1286" w:type="dxa"/>
+            <w:shd w:val="clear" w:color="auto" w:fill="DEEAF6" w:themeFill="accent1" w:themeFillTint="33"/>
+          </w:tcPr>
+          <w:p>
+            <w:pPr>
+              <w:jc w:val="center"/>
+              <w:cnfStyle w:val="000000100000" w:firstRow="0" w:lastRow="0" w:firstColumn="0" w:lastColumn="0" w:oddVBand="0" w:evenVBand="0" w:oddHBand="1" w:evenHBand="0" w:firstRowFirstColumn="0" w:firstRowLastColumn="0" w:lastRowFirstColumn="0" w:lastRowLastColumn="0"/>
+            </w:pPr>
+            <w:r>
+              <w:t>1</w:t>
+            </w:r>
+          </w:p>
+        </w:tc>
+        <w:tc>
+          <w:tcPr>
+            <w:tcW w:w="4689" w:type="dxa"/>
+            <w:shd w:val="clear" w:color="auto" w:fill="DEEAF6" w:themeFill="accent1" w:themeFillTint="33"/>
+          </w:tcPr>
+          <w:p>
+            <w:pPr>
+              <w:jc w:val="center"/>
+              <w:cnfStyle w:val="000000100000" w:firstRow="0" w:lastRow="0" w:firstColumn="0" w:lastColumn="0" w:oddVBand="0" w:evenVBand="0" w:oddHBand="1" w:evenHBand="0" w:firstRowFirstColumn="0" w:firstRowLastColumn="0" w:lastRowFirstColumn="0" w:lastRowLastColumn="0"/>
+            </w:pPr>
+            <w:r>
+              <w:t>Master Clock</w:t>
+            </w:r>
+          </w:p>
+        </w:tc>
+      </w:tr>
+      <w:tr>
+        <w:trPr>
+          <w:trHeight w:val="294"/>
+        </w:trPr>
+        <w:tc>
+          <w:tcPr>
+            <w:cnfStyle w:val="001000000000" w:firstRow="0" w:lastRow="0" w:firstColumn="1" w:lastColumn="0" w:oddVBand="0" w:evenVBand="0" w:oddHBand="0" w:evenHBand="0" w:firstRowFirstColumn="0" w:firstRowLastColumn="0" w:lastRowFirstColumn="0" w:lastRowLastColumn="0"/>
+            <w:tcW w:w="2132" w:type="dxa"/>
+            <w:shd w:val="clear" w:color="auto" w:fill="DEEAF6" w:themeFill="accent1" w:themeFillTint="33"/>
+          </w:tcPr>
+          <w:p>
+            <w:pPr>
+              <w:jc w:val="center"/>
+              <w:rPr>
+                <w:b w:val="0"/>
+              </w:rPr>
+            </w:pPr>
+            <w:proofErr w:type="spellStart"/>
+            <w:r>
+              <w:rPr>
+                <w:b w:val="0"/>
+              </w:rPr>
+              <w:t>rst</w:t>
+            </w:r>
+            <w:proofErr w:type="spellEnd"/>
+          </w:p>
+        </w:tc>
+        <w:tc>
+          <w:tcPr>
+            <w:tcW w:w="1286" w:type="dxa"/>
+            <w:shd w:val="clear" w:color="auto" w:fill="DEEAF6" w:themeFill="accent1" w:themeFillTint="33"/>
+          </w:tcPr>
+          <w:p>
+            <w:pPr>
+              <w:jc w:val="center"/>
+              <w:cnfStyle w:val="000000000000" w:firstRow="0" w:lastRow="0" w:firstColumn="0" w:lastColumn="0" w:oddVBand="0" w:evenVBand="0" w:oddHBand="0" w:evenHBand="0" w:firstRowFirstColumn="0" w:firstRowLastColumn="0" w:lastRowFirstColumn="0" w:lastRowLastColumn="0"/>
+            </w:pPr>
+            <w:r>
+              <w:t>in</w:t>
+            </w:r>
+          </w:p>
+        </w:tc>
+        <w:tc>
+          <w:tcPr>
+            <w:tcW w:w="1286" w:type="dxa"/>
+            <w:shd w:val="clear" w:color="auto" w:fill="DEEAF6" w:themeFill="accent1" w:themeFillTint="33"/>
+          </w:tcPr>
+          <w:p>
+            <w:pPr>
+              <w:jc w:val="center"/>
+              <w:cnfStyle w:val="000000000000" w:firstRow="0" w:lastRow="0" w:firstColumn="0" w:lastColumn="0" w:oddVBand="0" w:evenVBand="0" w:oddHBand="0" w:evenHBand="0" w:firstRowFirstColumn="0" w:firstRowLastColumn="0" w:lastRowFirstColumn="0" w:lastRowLastColumn="0"/>
+            </w:pPr>
+            <w:r>
+              <w:t>1</w:t>
+            </w:r>
+          </w:p>
+        </w:tc>
+        <w:tc>
+          <w:tcPr>
+            <w:tcW w:w="4689" w:type="dxa"/>
+            <w:shd w:val="clear" w:color="auto" w:fill="DEEAF6" w:themeFill="accent1" w:themeFillTint="33"/>
+          </w:tcPr>
+          <w:p>
+            <w:pPr>
+              <w:jc w:val="center"/>
+              <w:cnfStyle w:val="000000000000" w:firstRow="0" w:lastRow="0" w:firstColumn="0" w:lastColumn="0" w:oddVBand="0" w:evenVBand="0" w:oddHBand="0" w:evenHBand="0" w:firstRowFirstColumn="0" w:firstRowLastColumn="0" w:lastRowFirstColumn="0" w:lastRowLastColumn="0"/>
+            </w:pPr>
+            <w:r>
+              <w:t>Reset</w:t>
+            </w:r>
+          </w:p>
+        </w:tc>
+      </w:tr>
+      <w:tr>
+        <w:trPr>
+          <w:cnfStyle w:val="000000100000" w:firstRow="0" w:lastRow="0" w:firstColumn="0" w:lastColumn="0" w:oddVBand="0" w:evenVBand="0" w:oddHBand="1" w:evenHBand="0" w:firstRowFirstColumn="0" w:firstRowLastColumn="0" w:lastRowFirstColumn="0" w:lastRowLastColumn="0"/>
+          <w:trHeight w:val="294"/>
+        </w:trPr>
+        <w:tc>
+          <w:tcPr>
+            <w:cnfStyle w:val="001000000000" w:firstRow="0" w:lastRow="0" w:firstColumn="1" w:lastColumn="0" w:oddVBand="0" w:evenVBand="0" w:oddHBand="0" w:evenHBand="0" w:firstRowFirstColumn="0" w:firstRowLastColumn="0" w:lastRowFirstColumn="0" w:lastRowLastColumn="0"/>
+            <w:tcW w:w="2132" w:type="dxa"/>
+            <w:shd w:val="clear" w:color="auto" w:fill="EDEDED" w:themeFill="accent3" w:themeFillTint="33"/>
+          </w:tcPr>
+          <w:p>
+            <w:pPr>
+              <w:jc w:val="center"/>
+              <w:rPr>
+                <w:b w:val="0"/>
+              </w:rPr>
+            </w:pPr>
+            <w:proofErr w:type="spellStart"/>
+            <w:r>
+              <w:rPr>
+                <w:b w:val="0"/>
+              </w:rPr>
               <w:t>rf_bist_start_val</w:t>
             </w:r>
             <w:proofErr w:type="spellEnd"/>
@@ -1810,7 +1957,7 @@
         <w:tc>
           <w:tcPr>
             <w:tcW w:w="1286" w:type="dxa"/>
-            <w:shd w:val="clear" w:color="auto" w:fill="DEEAF6" w:themeFill="accent1" w:themeFillTint="33"/>
+            <w:shd w:val="clear" w:color="auto" w:fill="EDEDED" w:themeFill="accent3" w:themeFillTint="33"/>
           </w:tcPr>
           <w:p>
             <w:pPr>
@@ -1825,22 +1972,22 @@
         <w:tc>
           <w:tcPr>
             <w:tcW w:w="1286" w:type="dxa"/>
-            <w:shd w:val="clear" w:color="auto" w:fill="DEEAF6" w:themeFill="accent1" w:themeFillTint="33"/>
-          </w:tcPr>
-          <w:p>
-            <w:pPr>
-              <w:jc w:val="center"/>
-              <w:cnfStyle w:val="000000100000" w:firstRow="0" w:lastRow="0" w:firstColumn="0" w:lastColumn="0" w:oddVBand="0" w:evenVBand="0" w:oddHBand="1" w:evenHBand="0" w:firstRowFirstColumn="0" w:firstRowLastColumn="0" w:lastRowFirstColumn="0" w:lastRowLastColumn="0"/>
-            </w:pPr>
-            <w:r>
-              <w:t>16</w:t>
+            <w:shd w:val="clear" w:color="auto" w:fill="EDEDED" w:themeFill="accent3" w:themeFillTint="33"/>
+          </w:tcPr>
+          <w:p>
+            <w:pPr>
+              <w:jc w:val="center"/>
+              <w:cnfStyle w:val="000000100000" w:firstRow="0" w:lastRow="0" w:firstColumn="0" w:lastColumn="0" w:oddVBand="0" w:evenVBand="0" w:oddHBand="1" w:evenHBand="0" w:firstRowFirstColumn="0" w:firstRowLastColumn="0" w:lastRowFirstColumn="0" w:lastRowLastColumn="0"/>
+            </w:pPr>
+            <w:r>
+              <w:t>12</w:t>
             </w:r>
           </w:p>
         </w:tc>
         <w:tc>
           <w:tcPr>
             <w:tcW w:w="4689" w:type="dxa"/>
-            <w:shd w:val="clear" w:color="auto" w:fill="DEEAF6" w:themeFill="accent1" w:themeFillTint="33"/>
+            <w:shd w:val="clear" w:color="auto" w:fill="EDEDED" w:themeFill="accent3" w:themeFillTint="33"/>
           </w:tcPr>
           <w:p>
             <w:pPr>
@@ -1861,7 +2008,7 @@
           <w:tcPr>
             <w:cnfStyle w:val="001000000000" w:firstRow="0" w:lastRow="0" w:firstColumn="1" w:lastColumn="0" w:oddVBand="0" w:evenVBand="0" w:oddHBand="0" w:evenHBand="0" w:firstRowFirstColumn="0" w:firstRowLastColumn="0" w:lastRowFirstColumn="0" w:lastRowLastColumn="0"/>
             <w:tcW w:w="2132" w:type="dxa"/>
-            <w:shd w:val="clear" w:color="auto" w:fill="DEEAF6" w:themeFill="accent1" w:themeFillTint="33"/>
+            <w:shd w:val="clear" w:color="auto" w:fill="EDEDED" w:themeFill="accent3" w:themeFillTint="33"/>
           </w:tcPr>
           <w:p>
             <w:pPr>
@@ -1883,7 +2030,7 @@
         <w:tc>
           <w:tcPr>
             <w:tcW w:w="1286" w:type="dxa"/>
-            <w:shd w:val="clear" w:color="auto" w:fill="DEEAF6" w:themeFill="accent1" w:themeFillTint="33"/>
+            <w:shd w:val="clear" w:color="auto" w:fill="EDEDED" w:themeFill="accent3" w:themeFillTint="33"/>
           </w:tcPr>
           <w:p>
             <w:pPr>
@@ -1898,7 +2045,7 @@
         <w:tc>
           <w:tcPr>
             <w:tcW w:w="1286" w:type="dxa"/>
-            <w:shd w:val="clear" w:color="auto" w:fill="DEEAF6" w:themeFill="accent1" w:themeFillTint="33"/>
+            <w:shd w:val="clear" w:color="auto" w:fill="EDEDED" w:themeFill="accent3" w:themeFillTint="33"/>
           </w:tcPr>
           <w:p>
             <w:pPr>
@@ -1913,7 +2060,7 @@
         <w:tc>
           <w:tcPr>
             <w:tcW w:w="4689" w:type="dxa"/>
-            <w:shd w:val="clear" w:color="auto" w:fill="DEEAF6" w:themeFill="accent1" w:themeFillTint="33"/>
+            <w:shd w:val="clear" w:color="auto" w:fill="EDEDED" w:themeFill="accent3" w:themeFillTint="33"/>
           </w:tcPr>
           <w:p>
             <w:pPr>
@@ -1938,7 +2085,7 @@
           <w:tcPr>
             <w:cnfStyle w:val="001000000000" w:firstRow="0" w:lastRow="0" w:firstColumn="1" w:lastColumn="0" w:oddVBand="0" w:evenVBand="0" w:oddHBand="0" w:evenHBand="0" w:firstRowFirstColumn="0" w:firstRowLastColumn="0" w:lastRowFirstColumn="0" w:lastRowLastColumn="0"/>
             <w:tcW w:w="2132" w:type="dxa"/>
-            <w:shd w:val="clear" w:color="auto" w:fill="DEEAF6" w:themeFill="accent1" w:themeFillTint="33"/>
+            <w:shd w:val="clear" w:color="auto" w:fill="EDEDED" w:themeFill="accent3" w:themeFillTint="33"/>
           </w:tcPr>
           <w:p>
             <w:pPr>
@@ -1966,7 +2113,7 @@
         <w:tc>
           <w:tcPr>
             <w:tcW w:w="1286" w:type="dxa"/>
-            <w:shd w:val="clear" w:color="auto" w:fill="DEEAF6" w:themeFill="accent1" w:themeFillTint="33"/>
+            <w:shd w:val="clear" w:color="auto" w:fill="EDEDED" w:themeFill="accent3" w:themeFillTint="33"/>
           </w:tcPr>
           <w:p>
             <w:pPr>
@@ -1981,22 +2128,22 @@
         <w:tc>
           <w:tcPr>
             <w:tcW w:w="1286" w:type="dxa"/>
-            <w:shd w:val="clear" w:color="auto" w:fill="DEEAF6" w:themeFill="accent1" w:themeFillTint="33"/>
-          </w:tcPr>
-          <w:p>
-            <w:pPr>
-              <w:jc w:val="center"/>
-              <w:cnfStyle w:val="000000100000" w:firstRow="0" w:lastRow="0" w:firstColumn="0" w:lastColumn="0" w:oddVBand="0" w:evenVBand="0" w:oddHBand="1" w:evenHBand="0" w:firstRowFirstColumn="0" w:firstRowLastColumn="0" w:lastRowFirstColumn="0" w:lastRowLastColumn="0"/>
-            </w:pPr>
-            <w:r>
-              <w:t>16</w:t>
+            <w:shd w:val="clear" w:color="auto" w:fill="EDEDED" w:themeFill="accent3" w:themeFillTint="33"/>
+          </w:tcPr>
+          <w:p>
+            <w:pPr>
+              <w:jc w:val="center"/>
+              <w:cnfStyle w:val="000000100000" w:firstRow="0" w:lastRow="0" w:firstColumn="0" w:lastColumn="0" w:oddVBand="0" w:evenVBand="0" w:oddHBand="1" w:evenHBand="0" w:firstRowFirstColumn="0" w:firstRowLastColumn="0" w:lastRowFirstColumn="0" w:lastRowLastColumn="0"/>
+            </w:pPr>
+            <w:r>
+              <w:t>12</w:t>
             </w:r>
           </w:p>
         </w:tc>
         <w:tc>
           <w:tcPr>
             <w:tcW w:w="4689" w:type="dxa"/>
-            <w:shd w:val="clear" w:color="auto" w:fill="DEEAF6" w:themeFill="accent1" w:themeFillTint="33"/>
+            <w:shd w:val="clear" w:color="auto" w:fill="EDEDED" w:themeFill="accent3" w:themeFillTint="33"/>
           </w:tcPr>
           <w:p>
             <w:pPr>
@@ -2020,7 +2167,7 @@
           <w:tcPr>
             <w:cnfStyle w:val="001000000000" w:firstRow="0" w:lastRow="0" w:firstColumn="1" w:lastColumn="0" w:oddVBand="0" w:evenVBand="0" w:oddHBand="0" w:evenHBand="0" w:firstRowFirstColumn="0" w:firstRowLastColumn="0" w:lastRowFirstColumn="0" w:lastRowLastColumn="0"/>
             <w:tcW w:w="2132" w:type="dxa"/>
-            <w:shd w:val="clear" w:color="auto" w:fill="F2F2F2" w:themeFill="background1" w:themeFillShade="F2"/>
+            <w:shd w:val="clear" w:color="auto" w:fill="DEEAF6" w:themeFill="accent1" w:themeFillTint="33"/>
           </w:tcPr>
           <w:p>
             <w:pPr>
@@ -2046,7 +2193,7 @@
         <w:tc>
           <w:tcPr>
             <w:tcW w:w="1286" w:type="dxa"/>
-            <w:shd w:val="clear" w:color="auto" w:fill="F2F2F2" w:themeFill="background1" w:themeFillShade="F2"/>
+            <w:shd w:val="clear" w:color="auto" w:fill="DEEAF6" w:themeFill="accent1" w:themeFillTint="33"/>
           </w:tcPr>
           <w:p>
             <w:pPr>
@@ -2061,22 +2208,24 @@
         <w:tc>
           <w:tcPr>
             <w:tcW w:w="1286" w:type="dxa"/>
-            <w:shd w:val="clear" w:color="auto" w:fill="F2F2F2" w:themeFill="background1" w:themeFillShade="F2"/>
-          </w:tcPr>
-          <w:p>
-            <w:pPr>
-              <w:jc w:val="center"/>
-              <w:cnfStyle w:val="000000000000" w:firstRow="0" w:lastRow="0" w:firstColumn="0" w:lastColumn="0" w:oddVBand="0" w:evenVBand="0" w:oddHBand="0" w:evenHBand="0" w:firstRowFirstColumn="0" w:firstRowLastColumn="0" w:lastRowFirstColumn="0" w:lastRowLastColumn="0"/>
-            </w:pPr>
-            <w:r>
-              <w:t>16</w:t>
-            </w:r>
+            <w:shd w:val="clear" w:color="auto" w:fill="DEEAF6" w:themeFill="accent1" w:themeFillTint="33"/>
+          </w:tcPr>
+          <w:p>
+            <w:pPr>
+              <w:jc w:val="center"/>
+              <w:cnfStyle w:val="000000000000" w:firstRow="0" w:lastRow="0" w:firstColumn="0" w:lastColumn="0" w:oddVBand="0" w:evenVBand="0" w:oddHBand="0" w:evenHBand="0" w:firstRowFirstColumn="0" w:firstRowLastColumn="0" w:lastRowFirstColumn="0" w:lastRowLastColumn="0"/>
+            </w:pPr>
+            <w:r>
+              <w:t>12</w:t>
+            </w:r>
+            <w:bookmarkStart w:id="0" w:name="_GoBack"/>
+            <w:bookmarkEnd w:id="0"/>
           </w:p>
         </w:tc>
         <w:tc>
           <w:tcPr>
             <w:tcW w:w="4689" w:type="dxa"/>
-            <w:shd w:val="clear" w:color="auto" w:fill="F2F2F2" w:themeFill="background1" w:themeFillShade="F2"/>
+            <w:shd w:val="clear" w:color="auto" w:fill="DEEAF6" w:themeFill="accent1" w:themeFillTint="33"/>
           </w:tcPr>
           <w:p>
             <w:pPr>
@@ -3830,8 +3979,6 @@
       <w:r>
         <w:t>The block needs to be tested when the FIFO overflow and underflows. The block should be able to handle these situations without any problems.</w:t>
       </w:r>
-      <w:bookmarkStart w:id="0" w:name="_GoBack"/>
-      <w:bookmarkEnd w:id="0"/>
     </w:p>
     <w:sectPr>
       <w:pgSz w:w="12240" w:h="15840"/>

</xml_diff>

<commit_message>
Updated I2s_In block document. Added on to deserializer sub-block
</commit_message>
<xml_diff>
--- a/proj_asic/docs/Block Documents/I2S_In Block Document.docx
+++ b/proj_asic/docs/Block Documents/I2S_In Block Document.docx
@@ -716,25 +716,7 @@
               <w:rPr>
                 <w:b w:val="0"/>
               </w:rPr>
-              <w:t>i2s</w:t>
-            </w:r>
-            <w:r>
-              <w:rPr>
-                <w:b w:val="0"/>
-              </w:rPr>
-              <w:t>i</w:t>
-            </w:r>
-            <w:r>
-              <w:rPr>
-                <w:b w:val="0"/>
-              </w:rPr>
-              <w:t>_</w:t>
-            </w:r>
-            <w:r>
-              <w:rPr>
-                <w:b w:val="0"/>
-              </w:rPr>
-              <w:t>en</w:t>
+              <w:t>rf_i2si_en</w:t>
             </w:r>
           </w:p>
         </w:tc>
@@ -1556,16 +1538,42 @@
         </w:numPr>
       </w:pPr>
       <w:r>
-        <w:t>i2s</w:t>
-      </w:r>
-      <w:r>
-        <w:t>i</w:t>
-      </w:r>
-      <w:r>
-        <w:t>_en</w:t>
+        <w:lastRenderedPageBreak/>
+        <w:t>rf_i2si_en</w:t>
       </w:r>
       <w:r>
         <w:t>: i2s input is enabled</w:t>
+      </w:r>
+      <w:r>
+        <w:t xml:space="preserve">. Is idle when </w:t>
+      </w:r>
+      <w:r>
+        <w:t>rf_i2si_</w:t>
+      </w:r>
+      <w:proofErr w:type="gramStart"/>
+      <w:r>
+        <w:t>en</w:t>
+      </w:r>
+      <w:r>
+        <w:t xml:space="preserve">  =</w:t>
+      </w:r>
+      <w:proofErr w:type="gramEnd"/>
+      <w:r>
+        <w:t xml:space="preserve"> 0 and active upon the first high-to-low transition of word select (</w:t>
+      </w:r>
+      <w:proofErr w:type="spellStart"/>
+      <w:r>
+        <w:t>ws</w:t>
+      </w:r>
+      <w:proofErr w:type="spellEnd"/>
+      <w:r>
+        <w:t xml:space="preserve">) and </w:t>
+      </w:r>
+      <w:r>
+        <w:t>rf_i2si_en</w:t>
+      </w:r>
+      <w:r>
+        <w:t xml:space="preserve"> = 1.</w:t>
       </w:r>
     </w:p>
     <w:p>
@@ -1600,9 +1608,10 @@
         </w:numPr>
       </w:pPr>
       <w:r>
-        <w:lastRenderedPageBreak/>
         <w:t>Status Bits</w:t>
       </w:r>
+      <w:bookmarkStart w:id="0" w:name="_GoBack"/>
+      <w:bookmarkEnd w:id="0"/>
     </w:p>
     <w:p>
       <w:pPr>
@@ -2218,8 +2227,6 @@
             <w:r>
               <w:t>12</w:t>
             </w:r>
-            <w:bookmarkStart w:id="0" w:name="_GoBack"/>
-            <w:bookmarkEnd w:id="0"/>
           </w:p>
         </w:tc>
         <w:tc>
@@ -3696,6 +3703,7 @@
               <w:rPr>
                 <w:b w:val="0"/>
               </w:rPr>
+              <w:lastRenderedPageBreak/>
               <w:t>i2si_</w:t>
             </w:r>
             <w:r>
@@ -3992,7 +4000,7 @@
 
 <file path=word/numbering.xml><?xml version="1.0" encoding="utf-8"?>
 <w:numbering xmlns:wpc="http://schemas.microsoft.com/office/word/2010/wordprocessingCanvas" xmlns:mc="http://schemas.openxmlformats.org/markup-compatibility/2006" xmlns:o="urn:schemas-microsoft-com:office:office" xmlns:r="http://schemas.openxmlformats.org/officeDocument/2006/relationships" xmlns:m="http://schemas.openxmlformats.org/officeDocument/2006/math" xmlns:v="urn:schemas-microsoft-com:vml" xmlns:wp14="http://schemas.microsoft.com/office/word/2010/wordprocessingDrawing" xmlns:wp="http://schemas.openxmlformats.org/drawingml/2006/wordprocessingDrawing" xmlns:w10="urn:schemas-microsoft-com:office:word" xmlns:w="http://schemas.openxmlformats.org/wordprocessingml/2006/main" xmlns:w14="http://schemas.microsoft.com/office/word/2010/wordml" xmlns:w15="http://schemas.microsoft.com/office/word/2012/wordml" xmlns:wpg="http://schemas.microsoft.com/office/word/2010/wordprocessingGroup" xmlns:wpi="http://schemas.microsoft.com/office/word/2010/wordprocessingInk" xmlns:wne="http://schemas.microsoft.com/office/word/2006/wordml" xmlns:wps="http://schemas.microsoft.com/office/word/2010/wordprocessingShape" mc:Ignorable="w14 w15 wp14">
-  <w:abstractNum w:abstractNumId="0" w15:restartNumberingAfterBreak="0">
+  <w:abstractNum w:abstractNumId="0">
     <w:nsid w:val="2F940109"/>
     <w:multiLevelType w:val="hybridMultilevel"/>
     <w:tmpl w:val="C248FFF0"/>
@@ -4105,7 +4113,7 @@
       </w:rPr>
     </w:lvl>
   </w:abstractNum>
-  <w:abstractNum w:abstractNumId="1" w15:restartNumberingAfterBreak="0">
+  <w:abstractNum w:abstractNumId="1">
     <w:nsid w:val="7345669C"/>
     <w:multiLevelType w:val="hybridMultilevel"/>
     <w:tmpl w:val="6DB8CBB8"/>
@@ -4218,7 +4226,7 @@
       </w:rPr>
     </w:lvl>
   </w:abstractNum>
-  <w:abstractNum w:abstractNumId="2" w15:restartNumberingAfterBreak="0">
+  <w:abstractNum w:abstractNumId="2">
     <w:nsid w:val="7F33266C"/>
     <w:multiLevelType w:val="hybridMultilevel"/>
     <w:tmpl w:val="6DDE589A"/>

</xml_diff>

<commit_message>
Updated FIFO and BIST Code Readability
</commit_message>
<xml_diff>
--- a/proj_asic/docs/Block Documents/I2S_In Block Document.docx
+++ b/proj_asic/docs/Block Documents/I2S_In Block Document.docx
@@ -2548,6 +2548,9 @@
               <w:cnfStyle w:val="000000100000" w:firstRow="0" w:lastRow="0" w:firstColumn="0" w:lastColumn="0" w:oddVBand="0" w:evenVBand="0" w:oddHBand="1" w:evenHBand="0" w:firstRowFirstColumn="0" w:firstRowLastColumn="0" w:lastRowFirstColumn="0" w:lastRowLastColumn="0"/>
             </w:pPr>
             <w:r>
+              <w:rPr>
+                <w:highlight w:val="yellow"/>
+              </w:rPr>
               <w:t>16</w:t>
             </w:r>
           </w:p>
@@ -3449,8 +3452,6 @@
               <w:jc w:val="center"/>
               <w:cnfStyle w:val="000000000000" w:firstRow="0" w:lastRow="0" w:firstColumn="0" w:lastColumn="0" w:oddVBand="0" w:evenVBand="0" w:oddHBand="0" w:evenHBand="0" w:firstRowFirstColumn="0" w:firstRowLastColumn="0" w:lastRowFirstColumn="0" w:lastRowLastColumn="0"/>
             </w:pPr>
-            <w:bookmarkStart w:id="0" w:name="_GoBack"/>
-            <w:bookmarkEnd w:id="0"/>
             <w:r>
               <w:t>in</w:t>
             </w:r>
@@ -3746,6 +3747,7 @@
         <w:ind w:left="720"/>
         <w:jc w:val="center"/>
       </w:pPr>
+      <w:bookmarkStart w:id="0" w:name="_GoBack"/>
       <w:r>
         <w:rPr>
           <w:noProof/>
@@ -3799,6 +3801,7 @@
           </wp:inline>
         </w:drawing>
       </w:r>
+      <w:bookmarkEnd w:id="0"/>
     </w:p>
     <w:p>
       <w:pPr>

</xml_diff>

<commit_message>
Fixed Problems in I2SI
Updated block diagram, fixed extra input to FIFO block, made progress on
deserializer
</commit_message>
<xml_diff>
--- a/proj_asic/docs/Block Documents/I2S_In Block Document.docx
+++ b/proj_asic/docs/Block Documents/I2S_In Block Document.docx
@@ -1870,29 +1870,29 @@
           <w:tcPr>
             <w:cnfStyle w:val="001000000000" w:firstRow="0" w:lastRow="0" w:firstColumn="1" w:lastColumn="0" w:oddVBand="0" w:evenVBand="0" w:oddHBand="0" w:evenHBand="0" w:firstRowFirstColumn="0" w:firstRowLastColumn="0" w:lastRowFirstColumn="0" w:lastRowLastColumn="0"/>
             <w:tcW w:w="2132" w:type="dxa"/>
-            <w:shd w:val="clear" w:color="auto" w:fill="EDEDED" w:themeFill="accent3" w:themeFillTint="33"/>
-          </w:tcPr>
-          <w:p>
-            <w:pPr>
-              <w:jc w:val="center"/>
-              <w:rPr>
-                <w:b w:val="0"/>
-              </w:rPr>
-            </w:pPr>
-            <w:proofErr w:type="spellStart"/>
-            <w:r>
-              <w:rPr>
-                <w:b w:val="0"/>
-              </w:rPr>
-              <w:t>rf_bist_start_val</w:t>
-            </w:r>
-            <w:proofErr w:type="spellEnd"/>
+            <w:shd w:val="clear" w:color="auto" w:fill="DEEAF6" w:themeFill="accent1" w:themeFillTint="33"/>
+          </w:tcPr>
+          <w:p>
+            <w:pPr>
+              <w:jc w:val="center"/>
+              <w:rPr>
+                <w:b w:val="0"/>
+                <w:highlight w:val="yellow"/>
+              </w:rPr>
+            </w:pPr>
+            <w:r>
+              <w:rPr>
+                <w:b w:val="0"/>
+                <w:highlight w:val="yellow"/>
+              </w:rPr>
+              <w:t>i2si_sck</w:t>
+            </w:r>
           </w:p>
         </w:tc>
         <w:tc>
           <w:tcPr>
             <w:tcW w:w="1286" w:type="dxa"/>
-            <w:shd w:val="clear" w:color="auto" w:fill="EDEDED" w:themeFill="accent3" w:themeFillTint="33"/>
+            <w:shd w:val="clear" w:color="auto" w:fill="DEEAF6" w:themeFill="accent1" w:themeFillTint="33"/>
           </w:tcPr>
           <w:p>
             <w:pPr>
@@ -1907,37 +1907,37 @@
         <w:tc>
           <w:tcPr>
             <w:tcW w:w="1286" w:type="dxa"/>
-            <w:shd w:val="clear" w:color="auto" w:fill="EDEDED" w:themeFill="accent3" w:themeFillTint="33"/>
-          </w:tcPr>
-          <w:p>
-            <w:pPr>
-              <w:jc w:val="center"/>
-              <w:cnfStyle w:val="000000100000" w:firstRow="0" w:lastRow="0" w:firstColumn="0" w:lastColumn="0" w:oddVBand="0" w:evenVBand="0" w:oddHBand="1" w:evenHBand="0" w:firstRowFirstColumn="0" w:firstRowLastColumn="0" w:lastRowFirstColumn="0" w:lastRowLastColumn="0"/>
-            </w:pPr>
-            <w:r>
-              <w:t>12</w:t>
+            <w:shd w:val="clear" w:color="auto" w:fill="DEEAF6" w:themeFill="accent1" w:themeFillTint="33"/>
+          </w:tcPr>
+          <w:p>
+            <w:pPr>
+              <w:jc w:val="center"/>
+              <w:cnfStyle w:val="000000100000" w:firstRow="0" w:lastRow="0" w:firstColumn="0" w:lastColumn="0" w:oddVBand="0" w:evenVBand="0" w:oddHBand="1" w:evenHBand="0" w:firstRowFirstColumn="0" w:firstRowLastColumn="0" w:lastRowFirstColumn="0" w:lastRowLastColumn="0"/>
+            </w:pPr>
+            <w:r>
+              <w:t>1</w:t>
             </w:r>
           </w:p>
         </w:tc>
         <w:tc>
           <w:tcPr>
             <w:tcW w:w="4689" w:type="dxa"/>
-            <w:shd w:val="clear" w:color="auto" w:fill="EDEDED" w:themeFill="accent3" w:themeFillTint="33"/>
-          </w:tcPr>
-          <w:p>
-            <w:pPr>
-              <w:jc w:val="center"/>
-              <w:cnfStyle w:val="000000100000" w:firstRow="0" w:lastRow="0" w:firstColumn="0" w:lastColumn="0" w:oddVBand="0" w:evenVBand="0" w:oddHBand="1" w:evenHBand="0" w:firstRowFirstColumn="0" w:firstRowLastColumn="0" w:lastRowFirstColumn="0" w:lastRowLastColumn="0"/>
-            </w:pPr>
-            <w:r>
-              <w:t>Start Value</w:t>
+            <w:shd w:val="clear" w:color="auto" w:fill="DEEAF6" w:themeFill="accent1" w:themeFillTint="33"/>
+          </w:tcPr>
+          <w:p>
+            <w:pPr>
+              <w:jc w:val="center"/>
+              <w:cnfStyle w:val="000000100000" w:firstRow="0" w:lastRow="0" w:firstColumn="0" w:lastColumn="0" w:oddVBand="0" w:evenVBand="0" w:oddHBand="1" w:evenHBand="0" w:firstRowFirstColumn="0" w:firstRowLastColumn="0" w:lastRowFirstColumn="0" w:lastRowLastColumn="0"/>
+            </w:pPr>
+            <w:r>
+              <w:t>Serial Clock</w:t>
             </w:r>
           </w:p>
         </w:tc>
       </w:tr>
       <w:tr>
         <w:trPr>
-          <w:trHeight w:val="281"/>
+          <w:trHeight w:val="294"/>
         </w:trPr>
         <w:tc>
           <w:tcPr>
@@ -1957,7 +1957,7 @@
               <w:rPr>
                 <w:b w:val="0"/>
               </w:rPr>
-              <w:t>rf_bist_inc</w:t>
+              <w:t>rf_bist_start_val</w:t>
             </w:r>
             <w:proofErr w:type="spellEnd"/>
           </w:p>
@@ -1988,7 +1988,7 @@
               <w:cnfStyle w:val="000000000000" w:firstRow="0" w:lastRow="0" w:firstColumn="0" w:lastColumn="0" w:oddVBand="0" w:evenVBand="0" w:oddHBand="0" w:evenHBand="0" w:firstRowFirstColumn="0" w:firstRowLastColumn="0" w:lastRowFirstColumn="0" w:lastRowLastColumn="0"/>
             </w:pPr>
             <w:r>
-              <w:t>8</w:t>
+              <w:t>12</w:t>
             </w:r>
           </w:p>
         </w:tc>
@@ -2003,10 +2003,7 @@
               <w:cnfStyle w:val="000000000000" w:firstRow="0" w:lastRow="0" w:firstColumn="0" w:lastColumn="0" w:oddVBand="0" w:evenVBand="0" w:oddHBand="0" w:evenHBand="0" w:firstRowFirstColumn="0" w:firstRowLastColumn="0" w:lastRowFirstColumn="0" w:lastRowLastColumn="0"/>
             </w:pPr>
             <w:r>
-              <w:t>I</w:t>
-            </w:r>
-            <w:r>
-              <w:t>ncrement</w:t>
+              <w:t>Start Value</w:t>
             </w:r>
           </w:p>
         </w:tc>
@@ -2014,7 +2011,7 @@
       <w:tr>
         <w:trPr>
           <w:cnfStyle w:val="000000100000" w:firstRow="0" w:lastRow="0" w:firstColumn="0" w:lastColumn="0" w:oddVBand="0" w:evenVBand="0" w:oddHBand="1" w:evenHBand="0" w:firstRowFirstColumn="0" w:firstRowLastColumn="0" w:lastRowFirstColumn="0" w:lastRowLastColumn="0"/>
-          <w:trHeight w:val="267"/>
+          <w:trHeight w:val="281"/>
         </w:trPr>
         <w:tc>
           <w:tcPr>
@@ -2034,13 +2031,7 @@
               <w:rPr>
                 <w:b w:val="0"/>
               </w:rPr>
-              <w:t>rf_bist_up</w:t>
-            </w:r>
-            <w:r>
-              <w:rPr>
-                <w:b w:val="0"/>
-              </w:rPr>
-              <w:t>_limit</w:t>
+              <w:t>rf_bist_inc</w:t>
             </w:r>
             <w:proofErr w:type="spellEnd"/>
           </w:p>
@@ -2071,7 +2062,7 @@
               <w:cnfStyle w:val="000000100000" w:firstRow="0" w:lastRow="0" w:firstColumn="0" w:lastColumn="0" w:oddVBand="0" w:evenVBand="0" w:oddHBand="1" w:evenHBand="0" w:firstRowFirstColumn="0" w:firstRowLastColumn="0" w:lastRowFirstColumn="0" w:lastRowLastColumn="0"/>
             </w:pPr>
             <w:r>
-              <w:t>12</w:t>
+              <w:t>8</w:t>
             </w:r>
           </w:p>
         </w:tc>
@@ -2086,84 +2077,92 @@
               <w:cnfStyle w:val="000000100000" w:firstRow="0" w:lastRow="0" w:firstColumn="0" w:lastColumn="0" w:oddVBand="0" w:evenVBand="0" w:oddHBand="1" w:evenHBand="0" w:firstRowFirstColumn="0" w:firstRowLastColumn="0" w:lastRowFirstColumn="0" w:lastRowLastColumn="0"/>
             </w:pPr>
             <w:r>
-              <w:t>Upper L</w:t>
-            </w:r>
-            <w:r>
-              <w:t>imit</w:t>
+              <w:t>I</w:t>
+            </w:r>
+            <w:r>
+              <w:t>ncrement</w:t>
             </w:r>
           </w:p>
         </w:tc>
       </w:tr>
       <w:tr>
         <w:trPr>
-          <w:trHeight w:val="283"/>
+          <w:trHeight w:val="267"/>
         </w:trPr>
         <w:tc>
           <w:tcPr>
             <w:cnfStyle w:val="001000000000" w:firstRow="0" w:lastRow="0" w:firstColumn="1" w:lastColumn="0" w:oddVBand="0" w:evenVBand="0" w:oddHBand="0" w:evenHBand="0" w:firstRowFirstColumn="0" w:firstRowLastColumn="0" w:lastRowFirstColumn="0" w:lastRowLastColumn="0"/>
             <w:tcW w:w="2132" w:type="dxa"/>
-            <w:shd w:val="clear" w:color="auto" w:fill="DEEAF6" w:themeFill="accent1" w:themeFillTint="33"/>
-          </w:tcPr>
-          <w:p>
-            <w:pPr>
-              <w:jc w:val="center"/>
-              <w:rPr>
-                <w:b w:val="0"/>
-              </w:rPr>
-            </w:pPr>
-            <w:r>
-              <w:rPr>
-                <w:b w:val="0"/>
-              </w:rPr>
-              <w:t>i2si_bist_out_xfc</w:t>
-            </w:r>
+            <w:shd w:val="clear" w:color="auto" w:fill="EDEDED" w:themeFill="accent3" w:themeFillTint="33"/>
+          </w:tcPr>
+          <w:p>
+            <w:pPr>
+              <w:jc w:val="center"/>
+              <w:rPr>
+                <w:b w:val="0"/>
+              </w:rPr>
+            </w:pPr>
+            <w:proofErr w:type="spellStart"/>
+            <w:r>
+              <w:rPr>
+                <w:b w:val="0"/>
+              </w:rPr>
+              <w:t>rf_bist_up</w:t>
+            </w:r>
+            <w:r>
+              <w:rPr>
+                <w:b w:val="0"/>
+              </w:rPr>
+              <w:t>_limit</w:t>
+            </w:r>
+            <w:proofErr w:type="spellEnd"/>
           </w:p>
         </w:tc>
         <w:tc>
           <w:tcPr>
             <w:tcW w:w="1286" w:type="dxa"/>
-            <w:shd w:val="clear" w:color="auto" w:fill="DEEAF6" w:themeFill="accent1" w:themeFillTint="33"/>
-          </w:tcPr>
-          <w:p>
-            <w:pPr>
-              <w:jc w:val="center"/>
-              <w:cnfStyle w:val="000000000000" w:firstRow="0" w:lastRow="0" w:firstColumn="0" w:lastColumn="0" w:oddVBand="0" w:evenVBand="0" w:oddHBand="0" w:evenHBand="0" w:firstRowFirstColumn="0" w:firstRowLastColumn="0" w:lastRowFirstColumn="0" w:lastRowLastColumn="0"/>
-            </w:pPr>
-            <w:r>
-              <w:t>out</w:t>
+            <w:shd w:val="clear" w:color="auto" w:fill="EDEDED" w:themeFill="accent3" w:themeFillTint="33"/>
+          </w:tcPr>
+          <w:p>
+            <w:pPr>
+              <w:jc w:val="center"/>
+              <w:cnfStyle w:val="000000000000" w:firstRow="0" w:lastRow="0" w:firstColumn="0" w:lastColumn="0" w:oddVBand="0" w:evenVBand="0" w:oddHBand="0" w:evenHBand="0" w:firstRowFirstColumn="0" w:firstRowLastColumn="0" w:lastRowFirstColumn="0" w:lastRowLastColumn="0"/>
+            </w:pPr>
+            <w:r>
+              <w:t>in</w:t>
             </w:r>
           </w:p>
         </w:tc>
         <w:tc>
           <w:tcPr>
             <w:tcW w:w="1286" w:type="dxa"/>
-            <w:shd w:val="clear" w:color="auto" w:fill="DEEAF6" w:themeFill="accent1" w:themeFillTint="33"/>
-          </w:tcPr>
-          <w:p>
-            <w:pPr>
-              <w:jc w:val="center"/>
-              <w:cnfStyle w:val="000000000000" w:firstRow="0" w:lastRow="0" w:firstColumn="0" w:lastColumn="0" w:oddVBand="0" w:evenVBand="0" w:oddHBand="0" w:evenHBand="0" w:firstRowFirstColumn="0" w:firstRowLastColumn="0" w:lastRowFirstColumn="0" w:lastRowLastColumn="0"/>
-              <w:rPr>
-                <w:highlight w:val="yellow"/>
-              </w:rPr>
-            </w:pPr>
-            <w:r>
-              <w:t>1</w:t>
+            <w:shd w:val="clear" w:color="auto" w:fill="EDEDED" w:themeFill="accent3" w:themeFillTint="33"/>
+          </w:tcPr>
+          <w:p>
+            <w:pPr>
+              <w:jc w:val="center"/>
+              <w:cnfStyle w:val="000000000000" w:firstRow="0" w:lastRow="0" w:firstColumn="0" w:lastColumn="0" w:oddVBand="0" w:evenVBand="0" w:oddHBand="0" w:evenHBand="0" w:firstRowFirstColumn="0" w:firstRowLastColumn="0" w:lastRowFirstColumn="0" w:lastRowLastColumn="0"/>
+            </w:pPr>
+            <w:r>
+              <w:t>12</w:t>
             </w:r>
           </w:p>
         </w:tc>
         <w:tc>
           <w:tcPr>
             <w:tcW w:w="4689" w:type="dxa"/>
-            <w:shd w:val="clear" w:color="auto" w:fill="DEEAF6" w:themeFill="accent1" w:themeFillTint="33"/>
-          </w:tcPr>
-          <w:p>
-            <w:pPr>
-              <w:jc w:val="center"/>
-              <w:cnfStyle w:val="000000000000" w:firstRow="0" w:lastRow="0" w:firstColumn="0" w:lastColumn="0" w:oddVBand="0" w:evenVBand="0" w:oddHBand="0" w:evenHBand="0" w:firstRowFirstColumn="0" w:firstRowLastColumn="0" w:lastRowFirstColumn="0" w:lastRowLastColumn="0"/>
-            </w:pPr>
-            <w:r>
-              <w:t>Transfer Complete</w:t>
+            <w:shd w:val="clear" w:color="auto" w:fill="EDEDED" w:themeFill="accent3" w:themeFillTint="33"/>
+          </w:tcPr>
+          <w:p>
+            <w:pPr>
+              <w:jc w:val="center"/>
+              <w:cnfStyle w:val="000000000000" w:firstRow="0" w:lastRow="0" w:firstColumn="0" w:lastColumn="0" w:oddVBand="0" w:evenVBand="0" w:oddHBand="0" w:evenHBand="0" w:firstRowFirstColumn="0" w:firstRowLastColumn="0" w:lastRowFirstColumn="0" w:lastRowLastColumn="0"/>
+            </w:pPr>
+            <w:r>
+              <w:t>Upper L</w:t>
+            </w:r>
+            <w:r>
+              <w:t>imit</w:t>
             </w:r>
           </w:p>
         </w:tc>
@@ -2189,6 +2188,88 @@
             <w:r>
               <w:rPr>
                 <w:b w:val="0"/>
+                <w:highlight w:val="yellow"/>
+              </w:rPr>
+              <w:t>i2si_</w:t>
+            </w:r>
+            <w:r>
+              <w:rPr>
+                <w:b w:val="0"/>
+                <w:highlight w:val="yellow"/>
+              </w:rPr>
+              <w:t>xfc</w:t>
+            </w:r>
+          </w:p>
+        </w:tc>
+        <w:tc>
+          <w:tcPr>
+            <w:tcW w:w="1286" w:type="dxa"/>
+            <w:shd w:val="clear" w:color="auto" w:fill="DEEAF6" w:themeFill="accent1" w:themeFillTint="33"/>
+          </w:tcPr>
+          <w:p>
+            <w:pPr>
+              <w:jc w:val="center"/>
+              <w:cnfStyle w:val="000000100000" w:firstRow="0" w:lastRow="0" w:firstColumn="0" w:lastColumn="0" w:oddVBand="0" w:evenVBand="0" w:oddHBand="1" w:evenHBand="0" w:firstRowFirstColumn="0" w:firstRowLastColumn="0" w:lastRowFirstColumn="0" w:lastRowLastColumn="0"/>
+            </w:pPr>
+            <w:r>
+              <w:t>out</w:t>
+            </w:r>
+          </w:p>
+        </w:tc>
+        <w:tc>
+          <w:tcPr>
+            <w:tcW w:w="1286" w:type="dxa"/>
+            <w:shd w:val="clear" w:color="auto" w:fill="DEEAF6" w:themeFill="accent1" w:themeFillTint="33"/>
+          </w:tcPr>
+          <w:p>
+            <w:pPr>
+              <w:jc w:val="center"/>
+              <w:cnfStyle w:val="000000100000" w:firstRow="0" w:lastRow="0" w:firstColumn="0" w:lastColumn="0" w:oddVBand="0" w:evenVBand="0" w:oddHBand="1" w:evenHBand="0" w:firstRowFirstColumn="0" w:firstRowLastColumn="0" w:lastRowFirstColumn="0" w:lastRowLastColumn="0"/>
+              <w:rPr>
+                <w:highlight w:val="yellow"/>
+              </w:rPr>
+            </w:pPr>
+            <w:r>
+              <w:t>1</w:t>
+            </w:r>
+          </w:p>
+        </w:tc>
+        <w:tc>
+          <w:tcPr>
+            <w:tcW w:w="4689" w:type="dxa"/>
+            <w:shd w:val="clear" w:color="auto" w:fill="DEEAF6" w:themeFill="accent1" w:themeFillTint="33"/>
+          </w:tcPr>
+          <w:p>
+            <w:pPr>
+              <w:jc w:val="center"/>
+              <w:cnfStyle w:val="000000100000" w:firstRow="0" w:lastRow="0" w:firstColumn="0" w:lastColumn="0" w:oddVBand="0" w:evenVBand="0" w:oddHBand="1" w:evenHBand="0" w:firstRowFirstColumn="0" w:firstRowLastColumn="0" w:lastRowFirstColumn="0" w:lastRowLastColumn="0"/>
+            </w:pPr>
+            <w:r>
+              <w:t>Transfer Complete</w:t>
+            </w:r>
+          </w:p>
+        </w:tc>
+      </w:tr>
+      <w:tr>
+        <w:trPr>
+          <w:trHeight w:val="283"/>
+        </w:trPr>
+        <w:tc>
+          <w:tcPr>
+            <w:cnfStyle w:val="001000000000" w:firstRow="0" w:lastRow="0" w:firstColumn="1" w:lastColumn="0" w:oddVBand="0" w:evenVBand="0" w:oddHBand="0" w:evenHBand="0" w:firstRowFirstColumn="0" w:firstRowLastColumn="0" w:lastRowFirstColumn="0" w:lastRowLastColumn="0"/>
+            <w:tcW w:w="2132" w:type="dxa"/>
+            <w:shd w:val="clear" w:color="auto" w:fill="DEEAF6" w:themeFill="accent1" w:themeFillTint="33"/>
+          </w:tcPr>
+          <w:p>
+            <w:pPr>
+              <w:jc w:val="center"/>
+              <w:rPr>
+                <w:b w:val="0"/>
+              </w:rPr>
+            </w:pPr>
+            <w:r>
+              <w:rPr>
+                <w:b w:val="0"/>
               </w:rPr>
               <w:t>i2si_bist_</w:t>
             </w:r>
@@ -2208,7 +2289,7 @@
           <w:p>
             <w:pPr>
               <w:jc w:val="center"/>
-              <w:cnfStyle w:val="000000100000" w:firstRow="0" w:lastRow="0" w:firstColumn="0" w:lastColumn="0" w:oddVBand="0" w:evenVBand="0" w:oddHBand="1" w:evenHBand="0" w:firstRowFirstColumn="0" w:firstRowLastColumn="0" w:lastRowFirstColumn="0" w:lastRowLastColumn="0"/>
+              <w:cnfStyle w:val="000000000000" w:firstRow="0" w:lastRow="0" w:firstColumn="0" w:lastColumn="0" w:oddVBand="0" w:evenVBand="0" w:oddHBand="0" w:evenHBand="0" w:firstRowFirstColumn="0" w:firstRowLastColumn="0" w:lastRowFirstColumn="0" w:lastRowLastColumn="0"/>
             </w:pPr>
             <w:r>
               <w:t>out</w:t>
@@ -2223,16 +2304,10 @@
           <w:p>
             <w:pPr>
               <w:jc w:val="center"/>
-              <w:cnfStyle w:val="000000100000" w:firstRow="0" w:lastRow="0" w:firstColumn="0" w:lastColumn="0" w:oddVBand="0" w:evenVBand="0" w:oddHBand="1" w:evenHBand="0" w:firstRowFirstColumn="0" w:firstRowLastColumn="0" w:lastRowFirstColumn="0" w:lastRowLastColumn="0"/>
-            </w:pPr>
-            <w:r>
-              <w:rPr>
-                <w:highlight w:val="yellow"/>
-              </w:rPr>
-              <w:t>12</w:t>
-            </w:r>
-            <w:r>
-              <w:t xml:space="preserve"> 32?</w:t>
+              <w:cnfStyle w:val="000000000000" w:firstRow="0" w:lastRow="0" w:firstColumn="0" w:lastColumn="0" w:oddVBand="0" w:evenVBand="0" w:oddHBand="0" w:evenHBand="0" w:firstRowFirstColumn="0" w:firstRowLastColumn="0" w:lastRowFirstColumn="0" w:lastRowLastColumn="0"/>
+            </w:pPr>
+            <w:r>
+              <w:t>32</w:t>
             </w:r>
           </w:p>
         </w:tc>
@@ -2244,7 +2319,7 @@
           <w:p>
             <w:pPr>
               <w:jc w:val="center"/>
-              <w:cnfStyle w:val="000000100000" w:firstRow="0" w:lastRow="0" w:firstColumn="0" w:lastColumn="0" w:oddVBand="0" w:evenVBand="0" w:oddHBand="1" w:evenHBand="0" w:firstRowFirstColumn="0" w:firstRowLastColumn="0" w:lastRowFirstColumn="0" w:lastRowLastColumn="0"/>
+              <w:cnfStyle w:val="000000000000" w:firstRow="0" w:lastRow="0" w:firstColumn="0" w:lastColumn="0" w:oddVBand="0" w:evenVBand="0" w:oddHBand="0" w:evenHBand="0" w:firstRowFirstColumn="0" w:firstRowLastColumn="0" w:lastRowFirstColumn="0" w:lastRowLastColumn="0"/>
             </w:pPr>
             <w:r>
               <w:t>Output Data</w:t>
@@ -2551,7 +2626,7 @@
               <w:rPr>
                 <w:highlight w:val="yellow"/>
               </w:rPr>
-              <w:t>16</w:t>
+              <w:t>32</w:t>
             </w:r>
           </w:p>
         </w:tc>
@@ -2771,8 +2846,13 @@
               <w:cnfStyle w:val="000000000000" w:firstRow="0" w:lastRow="0" w:firstColumn="0" w:lastColumn="0" w:oddVBand="0" w:evenVBand="0" w:oddHBand="0" w:evenHBand="0" w:firstRowFirstColumn="0" w:firstRowLastColumn="0" w:lastRowFirstColumn="0" w:lastRowLastColumn="0"/>
             </w:pPr>
             <w:r>
-              <w:t>16</w:t>
-            </w:r>
+              <w:rPr>
+                <w:highlight w:val="yellow"/>
+              </w:rPr>
+              <w:t>32</w:t>
+            </w:r>
+            <w:bookmarkStart w:id="0" w:name="_GoBack"/>
+            <w:bookmarkEnd w:id="0"/>
           </w:p>
         </w:tc>
         <w:tc>
@@ -3510,6 +3590,7 @@
               <w:rPr>
                 <w:b w:val="0"/>
               </w:rPr>
+              <w:lastRenderedPageBreak/>
               <w:t>i2si</w:t>
             </w:r>
             <w:r>
@@ -3587,7 +3668,6 @@
               <w:rPr>
                 <w:b w:val="0"/>
               </w:rPr>
-              <w:lastRenderedPageBreak/>
               <w:t>i2si</w:t>
             </w:r>
             <w:r>
@@ -3725,11 +3805,6 @@
     </w:tbl>
     <w:p/>
     <w:p>
-      <w:r>
-        <w:br w:type="page"/>
-      </w:r>
-    </w:p>
-    <w:p>
       <w:pPr>
         <w:pStyle w:val="ListParagraph"/>
         <w:numPr>
@@ -3738,7 +3813,6 @@
         </w:numPr>
       </w:pPr>
       <w:r>
-        <w:lastRenderedPageBreak/>
         <w:t>Block Diagram</w:t>
       </w:r>
     </w:p>
@@ -3747,7 +3821,6 @@
         <w:ind w:left="720"/>
         <w:jc w:val="center"/>
       </w:pPr>
-      <w:bookmarkStart w:id="0" w:name="_GoBack"/>
       <w:r>
         <w:rPr>
           <w:noProof/>
@@ -3801,7 +3874,6 @@
           </wp:inline>
         </w:drawing>
       </w:r>
-      <w:bookmarkEnd w:id="0"/>
     </w:p>
     <w:p>
       <w:pPr>

</xml_diff>

<commit_message>
Added Synchronizer to I2SI Block Diagram
</commit_message>
<xml_diff>
--- a/proj_asic/docs/Block Documents/I2S_In Block Document.docx
+++ b/proj_asic/docs/Block Documents/I2S_In Block Document.docx
@@ -1637,8 +1637,547 @@
         </w:numPr>
       </w:pPr>
       <w:r>
-        <w:t>i2si_bist_gen.v</w:t>
-      </w:r>
+        <w:t>i2si_</w:t>
+      </w:r>
+      <w:proofErr w:type="gramStart"/>
+      <w:r>
+        <w:t>synchronzier.v</w:t>
+      </w:r>
+      <w:proofErr w:type="gramEnd"/>
+    </w:p>
+    <w:tbl>
+      <w:tblPr>
+        <w:tblStyle w:val="GridTable2"/>
+        <w:tblW w:w="9393" w:type="dxa"/>
+        <w:tblLook w:val="04A0" w:firstRow="1" w:lastRow="0" w:firstColumn="1" w:lastColumn="0" w:noHBand="0" w:noVBand="1"/>
+      </w:tblPr>
+      <w:tblGrid>
+        <w:gridCol w:w="2132"/>
+        <w:gridCol w:w="1286"/>
+        <w:gridCol w:w="1286"/>
+        <w:gridCol w:w="4689"/>
+      </w:tblGrid>
+      <w:tr>
+        <w:trPr>
+          <w:cnfStyle w:val="100000000000" w:firstRow="1" w:lastRow="0" w:firstColumn="0" w:lastColumn="0" w:oddVBand="0" w:evenVBand="0" w:oddHBand="0" w:evenHBand="0" w:firstRowFirstColumn="0" w:firstRowLastColumn="0" w:lastRowFirstColumn="0" w:lastRowLastColumn="0"/>
+          <w:trHeight w:val="139"/>
+        </w:trPr>
+        <w:tc>
+          <w:tcPr>
+            <w:cnfStyle w:val="001000000000" w:firstRow="0" w:lastRow="0" w:firstColumn="1" w:lastColumn="0" w:oddVBand="0" w:evenVBand="0" w:oddHBand="0" w:evenHBand="0" w:firstRowFirstColumn="0" w:firstRowLastColumn="0" w:lastRowFirstColumn="0" w:lastRowLastColumn="0"/>
+            <w:tcW w:w="2132" w:type="dxa"/>
+          </w:tcPr>
+          <w:p>
+            <w:pPr>
+              <w:jc w:val="center"/>
+            </w:pPr>
+            <w:r>
+              <w:t>Signal Name</w:t>
+            </w:r>
+          </w:p>
+        </w:tc>
+        <w:tc>
+          <w:tcPr>
+            <w:tcW w:w="1286" w:type="dxa"/>
+          </w:tcPr>
+          <w:p>
+            <w:pPr>
+              <w:jc w:val="center"/>
+              <w:cnfStyle w:val="100000000000" w:firstRow="1" w:lastRow="0" w:firstColumn="0" w:lastColumn="0" w:oddVBand="0" w:evenVBand="0" w:oddHBand="0" w:evenHBand="0" w:firstRowFirstColumn="0" w:firstRowLastColumn="0" w:lastRowFirstColumn="0" w:lastRowLastColumn="0"/>
+            </w:pPr>
+            <w:r>
+              <w:t>Direction</w:t>
+            </w:r>
+          </w:p>
+        </w:tc>
+        <w:tc>
+          <w:tcPr>
+            <w:tcW w:w="1286" w:type="dxa"/>
+          </w:tcPr>
+          <w:p>
+            <w:pPr>
+              <w:jc w:val="center"/>
+              <w:cnfStyle w:val="100000000000" w:firstRow="1" w:lastRow="0" w:firstColumn="0" w:lastColumn="0" w:oddVBand="0" w:evenVBand="0" w:oddHBand="0" w:evenHBand="0" w:firstRowFirstColumn="0" w:firstRowLastColumn="0" w:lastRowFirstColumn="0" w:lastRowLastColumn="0"/>
+            </w:pPr>
+            <w:r>
+              <w:t>Bits</w:t>
+            </w:r>
+          </w:p>
+        </w:tc>
+        <w:tc>
+          <w:tcPr>
+            <w:tcW w:w="4689" w:type="dxa"/>
+          </w:tcPr>
+          <w:p>
+            <w:pPr>
+              <w:jc w:val="center"/>
+              <w:cnfStyle w:val="100000000000" w:firstRow="1" w:lastRow="0" w:firstColumn="0" w:lastColumn="0" w:oddVBand="0" w:evenVBand="0" w:oddHBand="0" w:evenHBand="0" w:firstRowFirstColumn="0" w:firstRowLastColumn="0" w:lastRowFirstColumn="0" w:lastRowLastColumn="0"/>
+            </w:pPr>
+            <w:r>
+              <w:t>Comment</w:t>
+            </w:r>
+          </w:p>
+        </w:tc>
+      </w:tr>
+      <w:tr>
+        <w:trPr>
+          <w:cnfStyle w:val="000000100000" w:firstRow="0" w:lastRow="0" w:firstColumn="0" w:lastColumn="0" w:oddVBand="0" w:evenVBand="0" w:oddHBand="1" w:evenHBand="0" w:firstRowFirstColumn="0" w:firstRowLastColumn="0" w:lastRowFirstColumn="0" w:lastRowLastColumn="0"/>
+          <w:trHeight w:val="294"/>
+        </w:trPr>
+        <w:tc>
+          <w:tcPr>
+            <w:cnfStyle w:val="001000000000" w:firstRow="0" w:lastRow="0" w:firstColumn="1" w:lastColumn="0" w:oddVBand="0" w:evenVBand="0" w:oddHBand="0" w:evenHBand="0" w:firstRowFirstColumn="0" w:firstRowLastColumn="0" w:lastRowFirstColumn="0" w:lastRowLastColumn="0"/>
+            <w:tcW w:w="2132" w:type="dxa"/>
+            <w:shd w:val="clear" w:color="auto" w:fill="DEEAF6" w:themeFill="accent1" w:themeFillTint="33"/>
+          </w:tcPr>
+          <w:p>
+            <w:pPr>
+              <w:jc w:val="center"/>
+              <w:rPr>
+                <w:b w:val="0"/>
+              </w:rPr>
+            </w:pPr>
+            <w:r>
+              <w:rPr>
+                <w:b w:val="0"/>
+              </w:rPr>
+              <w:t>i2si_sck</w:t>
+            </w:r>
+          </w:p>
+        </w:tc>
+        <w:tc>
+          <w:tcPr>
+            <w:tcW w:w="1286" w:type="dxa"/>
+            <w:shd w:val="clear" w:color="auto" w:fill="DEEAF6" w:themeFill="accent1" w:themeFillTint="33"/>
+          </w:tcPr>
+          <w:p>
+            <w:pPr>
+              <w:jc w:val="center"/>
+              <w:cnfStyle w:val="000000100000" w:firstRow="0" w:lastRow="0" w:firstColumn="0" w:lastColumn="0" w:oddVBand="0" w:evenVBand="0" w:oddHBand="1" w:evenHBand="0" w:firstRowFirstColumn="0" w:firstRowLastColumn="0" w:lastRowFirstColumn="0" w:lastRowLastColumn="0"/>
+            </w:pPr>
+            <w:r>
+              <w:t>in</w:t>
+            </w:r>
+          </w:p>
+        </w:tc>
+        <w:tc>
+          <w:tcPr>
+            <w:tcW w:w="1286" w:type="dxa"/>
+            <w:shd w:val="clear" w:color="auto" w:fill="DEEAF6" w:themeFill="accent1" w:themeFillTint="33"/>
+          </w:tcPr>
+          <w:p>
+            <w:pPr>
+              <w:jc w:val="center"/>
+              <w:cnfStyle w:val="000000100000" w:firstRow="0" w:lastRow="0" w:firstColumn="0" w:lastColumn="0" w:oddVBand="0" w:evenVBand="0" w:oddHBand="1" w:evenHBand="0" w:firstRowFirstColumn="0" w:firstRowLastColumn="0" w:lastRowFirstColumn="0" w:lastRowLastColumn="0"/>
+            </w:pPr>
+            <w:r>
+              <w:t>1</w:t>
+            </w:r>
+          </w:p>
+        </w:tc>
+        <w:tc>
+          <w:tcPr>
+            <w:tcW w:w="4689" w:type="dxa"/>
+            <w:shd w:val="clear" w:color="auto" w:fill="DEEAF6" w:themeFill="accent1" w:themeFillTint="33"/>
+          </w:tcPr>
+          <w:p>
+            <w:pPr>
+              <w:jc w:val="center"/>
+              <w:cnfStyle w:val="000000100000" w:firstRow="0" w:lastRow="0" w:firstColumn="0" w:lastColumn="0" w:oddVBand="0" w:evenVBand="0" w:oddHBand="1" w:evenHBand="0" w:firstRowFirstColumn="0" w:firstRowLastColumn="0" w:lastRowFirstColumn="0" w:lastRowLastColumn="0"/>
+            </w:pPr>
+            <w:r>
+              <w:t>Digital Audio Bit Clock (max of 48kHz)</w:t>
+            </w:r>
+          </w:p>
+        </w:tc>
+      </w:tr>
+      <w:tr>
+        <w:trPr>
+          <w:trHeight w:val="294"/>
+        </w:trPr>
+        <w:tc>
+          <w:tcPr>
+            <w:cnfStyle w:val="001000000000" w:firstRow="0" w:lastRow="0" w:firstColumn="1" w:lastColumn="0" w:oddVBand="0" w:evenVBand="0" w:oddHBand="0" w:evenHBand="0" w:firstRowFirstColumn="0" w:firstRowLastColumn="0" w:lastRowFirstColumn="0" w:lastRowLastColumn="0"/>
+            <w:tcW w:w="2132" w:type="dxa"/>
+            <w:shd w:val="clear" w:color="auto" w:fill="DEEAF6" w:themeFill="accent1" w:themeFillTint="33"/>
+          </w:tcPr>
+          <w:p>
+            <w:pPr>
+              <w:jc w:val="center"/>
+              <w:rPr>
+                <w:b w:val="0"/>
+              </w:rPr>
+            </w:pPr>
+            <w:r>
+              <w:rPr>
+                <w:b w:val="0"/>
+              </w:rPr>
+              <w:t>i2si_ws</w:t>
+            </w:r>
+          </w:p>
+        </w:tc>
+        <w:tc>
+          <w:tcPr>
+            <w:tcW w:w="1286" w:type="dxa"/>
+            <w:shd w:val="clear" w:color="auto" w:fill="DEEAF6" w:themeFill="accent1" w:themeFillTint="33"/>
+          </w:tcPr>
+          <w:p>
+            <w:pPr>
+              <w:jc w:val="center"/>
+              <w:cnfStyle w:val="000000000000" w:firstRow="0" w:lastRow="0" w:firstColumn="0" w:lastColumn="0" w:oddVBand="0" w:evenVBand="0" w:oddHBand="0" w:evenHBand="0" w:firstRowFirstColumn="0" w:firstRowLastColumn="0" w:lastRowFirstColumn="0" w:lastRowLastColumn="0"/>
+            </w:pPr>
+            <w:r>
+              <w:t>in</w:t>
+            </w:r>
+          </w:p>
+        </w:tc>
+        <w:tc>
+          <w:tcPr>
+            <w:tcW w:w="1286" w:type="dxa"/>
+            <w:shd w:val="clear" w:color="auto" w:fill="DEEAF6" w:themeFill="accent1" w:themeFillTint="33"/>
+          </w:tcPr>
+          <w:p>
+            <w:pPr>
+              <w:jc w:val="center"/>
+              <w:cnfStyle w:val="000000000000" w:firstRow="0" w:lastRow="0" w:firstColumn="0" w:lastColumn="0" w:oddVBand="0" w:evenVBand="0" w:oddHBand="0" w:evenHBand="0" w:firstRowFirstColumn="0" w:firstRowLastColumn="0" w:lastRowFirstColumn="0" w:lastRowLastColumn="0"/>
+            </w:pPr>
+            <w:r>
+              <w:t>1</w:t>
+            </w:r>
+          </w:p>
+        </w:tc>
+        <w:tc>
+          <w:tcPr>
+            <w:tcW w:w="4689" w:type="dxa"/>
+            <w:shd w:val="clear" w:color="auto" w:fill="DEEAF6" w:themeFill="accent1" w:themeFillTint="33"/>
+          </w:tcPr>
+          <w:p>
+            <w:pPr>
+              <w:jc w:val="center"/>
+              <w:cnfStyle w:val="000000000000" w:firstRow="0" w:lastRow="0" w:firstColumn="0" w:lastColumn="0" w:oddVBand="0" w:evenVBand="0" w:oddHBand="0" w:evenHBand="0" w:firstRowFirstColumn="0" w:firstRowLastColumn="0" w:lastRowFirstColumn="0" w:lastRowLastColumn="0"/>
+            </w:pPr>
+            <w:r>
+              <w:t>Word Select (Left/Right Audio Channel)</w:t>
+            </w:r>
+          </w:p>
+        </w:tc>
+      </w:tr>
+      <w:tr>
+        <w:trPr>
+          <w:cnfStyle w:val="000000100000" w:firstRow="0" w:lastRow="0" w:firstColumn="0" w:lastColumn="0" w:oddVBand="0" w:evenVBand="0" w:oddHBand="1" w:evenHBand="0" w:firstRowFirstColumn="0" w:firstRowLastColumn="0" w:lastRowFirstColumn="0" w:lastRowLastColumn="0"/>
+          <w:trHeight w:val="294"/>
+        </w:trPr>
+        <w:tc>
+          <w:tcPr>
+            <w:cnfStyle w:val="001000000000" w:firstRow="0" w:lastRow="0" w:firstColumn="1" w:lastColumn="0" w:oddVBand="0" w:evenVBand="0" w:oddHBand="0" w:evenHBand="0" w:firstRowFirstColumn="0" w:firstRowLastColumn="0" w:lastRowFirstColumn="0" w:lastRowLastColumn="0"/>
+            <w:tcW w:w="2132" w:type="dxa"/>
+            <w:shd w:val="clear" w:color="auto" w:fill="DEEAF6" w:themeFill="accent1" w:themeFillTint="33"/>
+          </w:tcPr>
+          <w:p>
+            <w:pPr>
+              <w:jc w:val="center"/>
+              <w:rPr>
+                <w:b w:val="0"/>
+              </w:rPr>
+            </w:pPr>
+            <w:r>
+              <w:rPr>
+                <w:b w:val="0"/>
+              </w:rPr>
+              <w:t>i2si_sd</w:t>
+            </w:r>
+          </w:p>
+        </w:tc>
+        <w:tc>
+          <w:tcPr>
+            <w:tcW w:w="1286" w:type="dxa"/>
+            <w:shd w:val="clear" w:color="auto" w:fill="DEEAF6" w:themeFill="accent1" w:themeFillTint="33"/>
+          </w:tcPr>
+          <w:p>
+            <w:pPr>
+              <w:jc w:val="center"/>
+              <w:cnfStyle w:val="000000100000" w:firstRow="0" w:lastRow="0" w:firstColumn="0" w:lastColumn="0" w:oddVBand="0" w:evenVBand="0" w:oddHBand="1" w:evenHBand="0" w:firstRowFirstColumn="0" w:firstRowLastColumn="0" w:lastRowFirstColumn="0" w:lastRowLastColumn="0"/>
+            </w:pPr>
+            <w:r>
+              <w:t>in</w:t>
+            </w:r>
+          </w:p>
+        </w:tc>
+        <w:tc>
+          <w:tcPr>
+            <w:tcW w:w="1286" w:type="dxa"/>
+            <w:shd w:val="clear" w:color="auto" w:fill="DEEAF6" w:themeFill="accent1" w:themeFillTint="33"/>
+          </w:tcPr>
+          <w:p>
+            <w:pPr>
+              <w:jc w:val="center"/>
+              <w:cnfStyle w:val="000000100000" w:firstRow="0" w:lastRow="0" w:firstColumn="0" w:lastColumn="0" w:oddVBand="0" w:evenVBand="0" w:oddHBand="1" w:evenHBand="0" w:firstRowFirstColumn="0" w:firstRowLastColumn="0" w:lastRowFirstColumn="0" w:lastRowLastColumn="0"/>
+            </w:pPr>
+            <w:r>
+              <w:t>1</w:t>
+            </w:r>
+          </w:p>
+        </w:tc>
+        <w:tc>
+          <w:tcPr>
+            <w:tcW w:w="4689" w:type="dxa"/>
+            <w:shd w:val="clear" w:color="auto" w:fill="DEEAF6" w:themeFill="accent1" w:themeFillTint="33"/>
+          </w:tcPr>
+          <w:p>
+            <w:pPr>
+              <w:jc w:val="center"/>
+              <w:cnfStyle w:val="000000100000" w:firstRow="0" w:lastRow="0" w:firstColumn="0" w:lastColumn="0" w:oddVBand="0" w:evenVBand="0" w:oddHBand="1" w:evenHBand="0" w:firstRowFirstColumn="0" w:firstRowLastColumn="0" w:lastRowFirstColumn="0" w:lastRowLastColumn="0"/>
+            </w:pPr>
+            <w:r>
+              <w:t>Digital Audio Serial Data</w:t>
+            </w:r>
+          </w:p>
+        </w:tc>
+      </w:tr>
+      <w:tr>
+        <w:trPr>
+          <w:trHeight w:val="294"/>
+        </w:trPr>
+        <w:tc>
+          <w:tcPr>
+            <w:cnfStyle w:val="001000000000" w:firstRow="0" w:lastRow="0" w:firstColumn="1" w:lastColumn="0" w:oddVBand="0" w:evenVBand="0" w:oddHBand="0" w:evenHBand="0" w:firstRowFirstColumn="0" w:firstRowLastColumn="0" w:lastRowFirstColumn="0" w:lastRowLastColumn="0"/>
+            <w:tcW w:w="2132" w:type="dxa"/>
+            <w:shd w:val="clear" w:color="auto" w:fill="EDEDED" w:themeFill="accent3" w:themeFillTint="33"/>
+          </w:tcPr>
+          <w:p>
+            <w:pPr>
+              <w:jc w:val="center"/>
+              <w:rPr>
+                <w:b w:val="0"/>
+              </w:rPr>
+            </w:pPr>
+            <w:proofErr w:type="spellStart"/>
+            <w:r>
+              <w:rPr>
+                <w:b w:val="0"/>
+              </w:rPr>
+              <w:t>sck</w:t>
+            </w:r>
+            <w:proofErr w:type="spellEnd"/>
+          </w:p>
+        </w:tc>
+        <w:tc>
+          <w:tcPr>
+            <w:tcW w:w="1286" w:type="dxa"/>
+            <w:shd w:val="clear" w:color="auto" w:fill="EDEDED" w:themeFill="accent3" w:themeFillTint="33"/>
+          </w:tcPr>
+          <w:p>
+            <w:pPr>
+              <w:jc w:val="center"/>
+              <w:cnfStyle w:val="000000000000" w:firstRow="0" w:lastRow="0" w:firstColumn="0" w:lastColumn="0" w:oddVBand="0" w:evenVBand="0" w:oddHBand="0" w:evenHBand="0" w:firstRowFirstColumn="0" w:firstRowLastColumn="0" w:lastRowFirstColumn="0" w:lastRowLastColumn="0"/>
+            </w:pPr>
+            <w:r>
+              <w:t>out</w:t>
+            </w:r>
+          </w:p>
+        </w:tc>
+        <w:tc>
+          <w:tcPr>
+            <w:tcW w:w="1286" w:type="dxa"/>
+            <w:shd w:val="clear" w:color="auto" w:fill="EDEDED" w:themeFill="accent3" w:themeFillTint="33"/>
+          </w:tcPr>
+          <w:p>
+            <w:pPr>
+              <w:jc w:val="center"/>
+              <w:cnfStyle w:val="000000000000" w:firstRow="0" w:lastRow="0" w:firstColumn="0" w:lastColumn="0" w:oddVBand="0" w:evenVBand="0" w:oddHBand="0" w:evenHBand="0" w:firstRowFirstColumn="0" w:firstRowLastColumn="0" w:lastRowFirstColumn="0" w:lastRowLastColumn="0"/>
+            </w:pPr>
+            <w:r>
+              <w:t>1</w:t>
+            </w:r>
+          </w:p>
+        </w:tc>
+        <w:tc>
+          <w:tcPr>
+            <w:tcW w:w="4689" w:type="dxa"/>
+            <w:shd w:val="clear" w:color="auto" w:fill="EDEDED" w:themeFill="accent3" w:themeFillTint="33"/>
+          </w:tcPr>
+          <w:p>
+            <w:pPr>
+              <w:jc w:val="center"/>
+              <w:cnfStyle w:val="000000000000" w:firstRow="0" w:lastRow="0" w:firstColumn="0" w:lastColumn="0" w:oddVBand="0" w:evenVBand="0" w:oddHBand="0" w:evenHBand="0" w:firstRowFirstColumn="0" w:firstRowLastColumn="0" w:lastRowFirstColumn="0" w:lastRowLastColumn="0"/>
+            </w:pPr>
+            <w:r>
+              <w:t>Synchronized Serial Clock</w:t>
+            </w:r>
+          </w:p>
+        </w:tc>
+      </w:tr>
+      <w:tr>
+        <w:trPr>
+          <w:cnfStyle w:val="000000100000" w:firstRow="0" w:lastRow="0" w:firstColumn="0" w:lastColumn="0" w:oddVBand="0" w:evenVBand="0" w:oddHBand="1" w:evenHBand="0" w:firstRowFirstColumn="0" w:firstRowLastColumn="0" w:lastRowFirstColumn="0" w:lastRowLastColumn="0"/>
+          <w:trHeight w:val="281"/>
+        </w:trPr>
+        <w:tc>
+          <w:tcPr>
+            <w:cnfStyle w:val="001000000000" w:firstRow="0" w:lastRow="0" w:firstColumn="1" w:lastColumn="0" w:oddVBand="0" w:evenVBand="0" w:oddHBand="0" w:evenHBand="0" w:firstRowFirstColumn="0" w:firstRowLastColumn="0" w:lastRowFirstColumn="0" w:lastRowLastColumn="0"/>
+            <w:tcW w:w="2132" w:type="dxa"/>
+            <w:shd w:val="clear" w:color="auto" w:fill="EDEDED" w:themeFill="accent3" w:themeFillTint="33"/>
+          </w:tcPr>
+          <w:p>
+            <w:pPr>
+              <w:jc w:val="center"/>
+              <w:rPr>
+                <w:b w:val="0"/>
+              </w:rPr>
+            </w:pPr>
+            <w:proofErr w:type="spellStart"/>
+            <w:r>
+              <w:rPr>
+                <w:b w:val="0"/>
+              </w:rPr>
+              <w:t>ws</w:t>
+            </w:r>
+            <w:proofErr w:type="spellEnd"/>
+          </w:p>
+        </w:tc>
+        <w:tc>
+          <w:tcPr>
+            <w:tcW w:w="1286" w:type="dxa"/>
+            <w:shd w:val="clear" w:color="auto" w:fill="EDEDED" w:themeFill="accent3" w:themeFillTint="33"/>
+          </w:tcPr>
+          <w:p>
+            <w:pPr>
+              <w:jc w:val="center"/>
+              <w:cnfStyle w:val="000000100000" w:firstRow="0" w:lastRow="0" w:firstColumn="0" w:lastColumn="0" w:oddVBand="0" w:evenVBand="0" w:oddHBand="1" w:evenHBand="0" w:firstRowFirstColumn="0" w:firstRowLastColumn="0" w:lastRowFirstColumn="0" w:lastRowLastColumn="0"/>
+            </w:pPr>
+            <w:r>
+              <w:t>out</w:t>
+            </w:r>
+          </w:p>
+        </w:tc>
+        <w:tc>
+          <w:tcPr>
+            <w:tcW w:w="1286" w:type="dxa"/>
+            <w:shd w:val="clear" w:color="auto" w:fill="EDEDED" w:themeFill="accent3" w:themeFillTint="33"/>
+          </w:tcPr>
+          <w:p>
+            <w:pPr>
+              <w:jc w:val="center"/>
+              <w:cnfStyle w:val="000000100000" w:firstRow="0" w:lastRow="0" w:firstColumn="0" w:lastColumn="0" w:oddVBand="0" w:evenVBand="0" w:oddHBand="1" w:evenHBand="0" w:firstRowFirstColumn="0" w:firstRowLastColumn="0" w:lastRowFirstColumn="0" w:lastRowLastColumn="0"/>
+            </w:pPr>
+            <w:r>
+              <w:t>1</w:t>
+            </w:r>
+          </w:p>
+        </w:tc>
+        <w:tc>
+          <w:tcPr>
+            <w:tcW w:w="4689" w:type="dxa"/>
+            <w:shd w:val="clear" w:color="auto" w:fill="EDEDED" w:themeFill="accent3" w:themeFillTint="33"/>
+          </w:tcPr>
+          <w:p>
+            <w:pPr>
+              <w:jc w:val="center"/>
+              <w:cnfStyle w:val="000000100000" w:firstRow="0" w:lastRow="0" w:firstColumn="0" w:lastColumn="0" w:oddVBand="0" w:evenVBand="0" w:oddHBand="1" w:evenHBand="0" w:firstRowFirstColumn="0" w:firstRowLastColumn="0" w:lastRowFirstColumn="0" w:lastRowLastColumn="0"/>
+            </w:pPr>
+            <w:r>
+              <w:t>Synchronized Word Select</w:t>
+            </w:r>
+          </w:p>
+        </w:tc>
+      </w:tr>
+      <w:tr>
+        <w:trPr>
+          <w:trHeight w:val="267"/>
+        </w:trPr>
+        <w:tc>
+          <w:tcPr>
+            <w:cnfStyle w:val="001000000000" w:firstRow="0" w:lastRow="0" w:firstColumn="1" w:lastColumn="0" w:oddVBand="0" w:evenVBand="0" w:oddHBand="0" w:evenHBand="0" w:firstRowFirstColumn="0" w:firstRowLastColumn="0" w:lastRowFirstColumn="0" w:lastRowLastColumn="0"/>
+            <w:tcW w:w="2132" w:type="dxa"/>
+            <w:shd w:val="clear" w:color="auto" w:fill="EDEDED" w:themeFill="accent3" w:themeFillTint="33"/>
+          </w:tcPr>
+          <w:p>
+            <w:pPr>
+              <w:jc w:val="center"/>
+              <w:rPr>
+                <w:b w:val="0"/>
+              </w:rPr>
+            </w:pPr>
+            <w:proofErr w:type="spellStart"/>
+            <w:r>
+              <w:rPr>
+                <w:b w:val="0"/>
+              </w:rPr>
+              <w:t>sd</w:t>
+            </w:r>
+            <w:proofErr w:type="spellEnd"/>
+          </w:p>
+        </w:tc>
+        <w:tc>
+          <w:tcPr>
+            <w:tcW w:w="1286" w:type="dxa"/>
+            <w:shd w:val="clear" w:color="auto" w:fill="EDEDED" w:themeFill="accent3" w:themeFillTint="33"/>
+          </w:tcPr>
+          <w:p>
+            <w:pPr>
+              <w:jc w:val="center"/>
+              <w:cnfStyle w:val="000000000000" w:firstRow="0" w:lastRow="0" w:firstColumn="0" w:lastColumn="0" w:oddVBand="0" w:evenVBand="0" w:oddHBand="0" w:evenHBand="0" w:firstRowFirstColumn="0" w:firstRowLastColumn="0" w:lastRowFirstColumn="0" w:lastRowLastColumn="0"/>
+            </w:pPr>
+            <w:r>
+              <w:t>out</w:t>
+            </w:r>
+          </w:p>
+        </w:tc>
+        <w:tc>
+          <w:tcPr>
+            <w:tcW w:w="1286" w:type="dxa"/>
+            <w:shd w:val="clear" w:color="auto" w:fill="EDEDED" w:themeFill="accent3" w:themeFillTint="33"/>
+          </w:tcPr>
+          <w:p>
+            <w:pPr>
+              <w:jc w:val="center"/>
+              <w:cnfStyle w:val="000000000000" w:firstRow="0" w:lastRow="0" w:firstColumn="0" w:lastColumn="0" w:oddVBand="0" w:evenVBand="0" w:oddHBand="0" w:evenHBand="0" w:firstRowFirstColumn="0" w:firstRowLastColumn="0" w:lastRowFirstColumn="0" w:lastRowLastColumn="0"/>
+            </w:pPr>
+            <w:r>
+              <w:t>1</w:t>
+            </w:r>
+          </w:p>
+        </w:tc>
+        <w:tc>
+          <w:tcPr>
+            <w:tcW w:w="4689" w:type="dxa"/>
+            <w:shd w:val="clear" w:color="auto" w:fill="EDEDED" w:themeFill="accent3" w:themeFillTint="33"/>
+          </w:tcPr>
+          <w:p>
+            <w:pPr>
+              <w:jc w:val="center"/>
+              <w:cnfStyle w:val="000000000000" w:firstRow="0" w:lastRow="0" w:firstColumn="0" w:lastColumn="0" w:oddVBand="0" w:evenVBand="0" w:oddHBand="0" w:evenHBand="0" w:firstRowFirstColumn="0" w:firstRowLastColumn="0" w:lastRowFirstColumn="0" w:lastRowLastColumn="0"/>
+            </w:pPr>
+            <w:r>
+              <w:t>Synchronized Serial Data</w:t>
+            </w:r>
+          </w:p>
+        </w:tc>
+      </w:tr>
+    </w:tbl>
+    <w:p>
+      <w:pPr>
+        <w:tabs>
+          <w:tab w:val="left" w:pos="1682"/>
+        </w:tabs>
+      </w:pPr>
+    </w:p>
+    <w:p>
+      <w:pPr>
+        <w:pStyle w:val="ListParagraph"/>
+        <w:numPr>
+          <w:ilvl w:val="1"/>
+          <w:numId w:val="2"/>
+        </w:numPr>
+      </w:pPr>
+      <w:r>
+        <w:t>i2si_bist_</w:t>
+      </w:r>
+      <w:proofErr w:type="gramStart"/>
+      <w:r>
+        <w:t>gen.v</w:t>
+      </w:r>
+      <w:proofErr w:type="gramEnd"/>
     </w:p>
     <w:tbl>
       <w:tblPr>
@@ -2623,9 +3162,6 @@
               <w:cnfStyle w:val="000000100000" w:firstRow="0" w:lastRow="0" w:firstColumn="0" w:lastColumn="0" w:oddVBand="0" w:evenVBand="0" w:oddHBand="1" w:evenHBand="0" w:firstRowFirstColumn="0" w:firstRowLastColumn="0" w:lastRowFirstColumn="0" w:lastRowLastColumn="0"/>
             </w:pPr>
             <w:r>
-              <w:rPr>
-                <w:highlight w:val="yellow"/>
-              </w:rPr>
               <w:t>32</w:t>
             </w:r>
           </w:p>
@@ -2846,13 +3382,8 @@
               <w:cnfStyle w:val="000000000000" w:firstRow="0" w:lastRow="0" w:firstColumn="0" w:lastColumn="0" w:oddVBand="0" w:evenVBand="0" w:oddHBand="0" w:evenHBand="0" w:firstRowFirstColumn="0" w:firstRowLastColumn="0" w:lastRowFirstColumn="0" w:lastRowLastColumn="0"/>
             </w:pPr>
             <w:r>
-              <w:rPr>
-                <w:highlight w:val="yellow"/>
-              </w:rPr>
               <w:t>32</w:t>
             </w:r>
-            <w:bookmarkStart w:id="0" w:name="_GoBack"/>
-            <w:bookmarkEnd w:id="0"/>
           </w:p>
         </w:tc>
         <w:tc>
@@ -2968,6 +3499,7 @@
               <w:rPr>
                 <w:b w:val="0"/>
               </w:rPr>
+              <w:lastRenderedPageBreak/>
               <w:t>fifo_out_rtr</w:t>
             </w:r>
             <w:proofErr w:type="spellEnd"/>
@@ -3215,6 +3747,12 @@
               </w:rPr>
               <w:t>rst</w:t>
             </w:r>
+            <w:r>
+              <w:rPr>
+                <w:b w:val="0"/>
+              </w:rPr>
+              <w:t>_n</w:t>
+            </w:r>
             <w:proofErr w:type="spellEnd"/>
           </w:p>
         </w:tc>
@@ -3590,7 +4128,6 @@
               <w:rPr>
                 <w:b w:val="0"/>
               </w:rPr>
-              <w:lastRenderedPageBreak/>
               <w:t>i2si</w:t>
             </w:r>
             <w:r>
@@ -3818,8 +4355,7 @@
     </w:p>
     <w:p>
       <w:pPr>
-        <w:ind w:left="720"/>
-        <w:jc w:val="center"/>
+        <w:ind w:left="360"/>
       </w:pPr>
       <w:r>
         <w:rPr>
@@ -3827,9 +4363,9 @@
         </w:rPr>
         <w:drawing>
           <wp:inline distT="0" distB="0" distL="0" distR="0">
-            <wp:extent cx="5943600" cy="3044825"/>
-            <wp:effectExtent l="0" t="0" r="0" b="3175"/>
-            <wp:docPr id="2" name="Picture 2" descr="C:\Users\Zachary\Downloads\Copy of i2s_in.png"/>
+            <wp:extent cx="5939790" cy="3145536"/>
+            <wp:effectExtent l="0" t="0" r="0" b="0"/>
+            <wp:docPr id="1" name="Picture 1" descr="C:\Users\Zachary\Downloads\Copy of Copy of i2s_in.png"/>
             <wp:cNvGraphicFramePr>
               <a:graphicFrameLocks xmlns:a="http://schemas.openxmlformats.org/drawingml/2006/main" noChangeAspect="1"/>
             </wp:cNvGraphicFramePr>
@@ -3837,7 +4373,7 @@
               <a:graphicData uri="http://schemas.openxmlformats.org/drawingml/2006/picture">
                 <pic:pic xmlns:pic="http://schemas.openxmlformats.org/drawingml/2006/picture">
                   <pic:nvPicPr>
-                    <pic:cNvPr id="0" name="Picture 1" descr="C:\Users\Zachary\Downloads\Copy of i2s_in.png"/>
+                    <pic:cNvPr id="0" name="Picture 1" descr="C:\Users\Zachary\Downloads\Copy of Copy of i2s_in.png"/>
                     <pic:cNvPicPr>
                       <a:picLocks noChangeAspect="1" noChangeArrowheads="1"/>
                     </pic:cNvPicPr>
@@ -3858,7 +4394,7 @@
                   <pic:spPr bwMode="auto">
                     <a:xfrm>
                       <a:off x="0" y="0"/>
-                      <a:ext cx="5943600" cy="3044825"/>
+                      <a:ext cx="5943246" cy="3147366"/>
                     </a:xfrm>
                     <a:prstGeom prst="rect">
                       <a:avLst/>
@@ -3874,6 +4410,8 @@
           </wp:inline>
         </w:drawing>
       </w:r>
+      <w:bookmarkStart w:id="0" w:name="_GoBack"/>
+      <w:bookmarkEnd w:id="0"/>
     </w:p>
     <w:p>
       <w:pPr>
@@ -3976,6 +4514,7 @@
         </w:numPr>
       </w:pPr>
       <w:r>
+        <w:lastRenderedPageBreak/>
         <w:t>The first thing that needs to be created for a test is a stream of bits that represents an I2S audio signal. More specifically, data for the 3 I2S inputs will need to be created.</w:t>
       </w:r>
     </w:p>

</xml_diff>

<commit_message>
Update i2si and i2so
* Fifo block is now a parameterized module
* Update i2si top module
* Update i2so top module
* Created and updated block diagrams for i2si and i2so
* Updated signal names in i2si and i2so top modules to match block
diagrams
</commit_message>
<xml_diff>
--- a/proj_asic/docs/Block Documents/I2S_In Block Document.docx
+++ b/proj_asic/docs/Block Documents/I2S_In Block Document.docx
@@ -1,6 +1,6 @@
 
 <file path=word/document.xml><?xml version="1.0" encoding="utf-8"?>
-<w:document xmlns:wpc="http://schemas.microsoft.com/office/word/2010/wordprocessingCanvas" xmlns:cx="http://schemas.microsoft.com/office/drawing/2014/chartex" xmlns:mc="http://schemas.openxmlformats.org/markup-compatibility/2006" xmlns:o="urn:schemas-microsoft-com:office:office" xmlns:r="http://schemas.openxmlformats.org/officeDocument/2006/relationships" xmlns:m="http://schemas.openxmlformats.org/officeDocument/2006/math" xmlns:v="urn:schemas-microsoft-com:vml" xmlns:wp14="http://schemas.microsoft.com/office/word/2010/wordprocessingDrawing" xmlns:wp="http://schemas.openxmlformats.org/drawingml/2006/wordprocessingDrawing" xmlns:w10="urn:schemas-microsoft-com:office:word" xmlns:w="http://schemas.openxmlformats.org/wordprocessingml/2006/main" xmlns:w14="http://schemas.microsoft.com/office/word/2010/wordml" xmlns:w15="http://schemas.microsoft.com/office/word/2012/wordml" xmlns:w16se="http://schemas.microsoft.com/office/word/2015/wordml/symex" xmlns:wpg="http://schemas.microsoft.com/office/word/2010/wordprocessingGroup" xmlns:wpi="http://schemas.microsoft.com/office/word/2010/wordprocessingInk" xmlns:wne="http://schemas.microsoft.com/office/word/2006/wordml" xmlns:wps="http://schemas.microsoft.com/office/word/2010/wordprocessingShape" mc:Ignorable="w14 w15 w16se wp14">
+<w:document xmlns:wpc="http://schemas.microsoft.com/office/word/2010/wordprocessingCanvas" xmlns:mc="http://schemas.openxmlformats.org/markup-compatibility/2006" xmlns:o="urn:schemas-microsoft-com:office:office" xmlns:r="http://schemas.openxmlformats.org/officeDocument/2006/relationships" xmlns:m="http://schemas.openxmlformats.org/officeDocument/2006/math" xmlns:v="urn:schemas-microsoft-com:vml" xmlns:wp14="http://schemas.microsoft.com/office/word/2010/wordprocessingDrawing" xmlns:wp="http://schemas.openxmlformats.org/drawingml/2006/wordprocessingDrawing" xmlns:w10="urn:schemas-microsoft-com:office:word" xmlns:w="http://schemas.openxmlformats.org/wordprocessingml/2006/main" xmlns:w14="http://schemas.microsoft.com/office/word/2010/wordml" xmlns:w15="http://schemas.microsoft.com/office/word/2012/wordml" xmlns:wpg="http://schemas.microsoft.com/office/word/2010/wordprocessingGroup" xmlns:wpi="http://schemas.microsoft.com/office/word/2010/wordprocessingInk" xmlns:wne="http://schemas.microsoft.com/office/word/2006/wordml" xmlns:wps="http://schemas.microsoft.com/office/word/2010/wordprocessingShape" mc:Ignorable="w14 w15 wp14">
   <w:body>
     <w:p>
       <w:pPr>
@@ -1637,13 +1637,8 @@
         </w:numPr>
       </w:pPr>
       <w:r>
-        <w:t>i2si_</w:t>
-      </w:r>
-      <w:proofErr w:type="gramStart"/>
-      <w:r>
-        <w:t>synchronzier.v</w:t>
-      </w:r>
-      <w:proofErr w:type="gramEnd"/>
+        <w:t>i2si_synchronzier.v</w:t>
+      </w:r>
     </w:p>
     <w:tbl>
       <w:tblPr>
@@ -2171,13 +2166,8 @@
         </w:numPr>
       </w:pPr>
       <w:r>
-        <w:t>i2si_bist_</w:t>
-      </w:r>
-      <w:proofErr w:type="gramStart"/>
-      <w:r>
-        <w:t>gen.v</w:t>
-      </w:r>
-      <w:proofErr w:type="gramEnd"/>
+        <w:t>i2si_bist_gen.v</w:t>
+      </w:r>
     </w:p>
     <w:tbl>
       <w:tblPr>
@@ -4363,9 +4353,9 @@
         </w:rPr>
         <w:drawing>
           <wp:inline distT="0" distB="0" distL="0" distR="0">
-            <wp:extent cx="5939790" cy="3145536"/>
+            <wp:extent cx="5943600" cy="2406015"/>
             <wp:effectExtent l="0" t="0" r="0" b="0"/>
-            <wp:docPr id="1" name="Picture 1" descr="C:\Users\Zachary\Downloads\Copy of Copy of i2s_in.png"/>
+            <wp:docPr id="3" name="Picture 3"/>
             <wp:cNvGraphicFramePr>
               <a:graphicFrameLocks xmlns:a="http://schemas.openxmlformats.org/drawingml/2006/main" noChangeAspect="1"/>
             </wp:cNvGraphicFramePr>
@@ -4373,10 +4363,8 @@
               <a:graphicData uri="http://schemas.openxmlformats.org/drawingml/2006/picture">
                 <pic:pic xmlns:pic="http://schemas.openxmlformats.org/drawingml/2006/picture">
                   <pic:nvPicPr>
-                    <pic:cNvPr id="0" name="Picture 1" descr="C:\Users\Zachary\Downloads\Copy of Copy of i2s_in.png"/>
-                    <pic:cNvPicPr>
-                      <a:picLocks noChangeAspect="1" noChangeArrowheads="1"/>
-                    </pic:cNvPicPr>
+                    <pic:cNvPr id="3" name="Copy of Copy of i2s_in(1).png"/>
+                    <pic:cNvPicPr/>
                   </pic:nvPicPr>
                   <pic:blipFill>
                     <a:blip r:embed="rId5">
@@ -4386,23 +4374,18 @@
                         </a:ext>
                       </a:extLst>
                     </a:blip>
-                    <a:srcRect/>
                     <a:stretch>
                       <a:fillRect/>
                     </a:stretch>
                   </pic:blipFill>
-                  <pic:spPr bwMode="auto">
+                  <pic:spPr>
                     <a:xfrm>
                       <a:off x="0" y="0"/>
-                      <a:ext cx="5943246" cy="3147366"/>
+                      <a:ext cx="5943600" cy="2406015"/>
                     </a:xfrm>
                     <a:prstGeom prst="rect">
                       <a:avLst/>
                     </a:prstGeom>
-                    <a:noFill/>
-                    <a:ln>
-                      <a:noFill/>
-                    </a:ln>
                   </pic:spPr>
                 </pic:pic>
               </a:graphicData>
@@ -4415,6 +4398,11 @@
     </w:p>
     <w:p>
       <w:pPr>
+        <w:ind w:left="360"/>
+      </w:pPr>
+    </w:p>
+    <w:p>
+      <w:pPr>
         <w:rPr>
           <w:b/>
           <w:u w:val="single"/>
@@ -4514,7 +4502,6 @@
         </w:numPr>
       </w:pPr>
       <w:r>
-        <w:lastRenderedPageBreak/>
         <w:t>The first thing that needs to be created for a test is a stream of bits that represents an I2S audio signal. More specifically, data for the 3 I2S inputs will need to be created.</w:t>
       </w:r>
     </w:p>
@@ -4527,6 +4514,7 @@
         </w:numPr>
       </w:pPr>
       <w:r>
+        <w:lastRenderedPageBreak/>
         <w:t>The block needs to be tested when the i2si_en bit is true and false. If the bit is false the I2S block should not input any data.</w:t>
       </w:r>
     </w:p>
@@ -4574,8 +4562,8 @@
 </file>
 
 <file path=word/numbering.xml><?xml version="1.0" encoding="utf-8"?>
-<w:numbering xmlns:wpc="http://schemas.microsoft.com/office/word/2010/wordprocessingCanvas" xmlns:cx="http://schemas.microsoft.com/office/drawing/2014/chartex" xmlns:mc="http://schemas.openxmlformats.org/markup-compatibility/2006" xmlns:o="urn:schemas-microsoft-com:office:office" xmlns:r="http://schemas.openxmlformats.org/officeDocument/2006/relationships" xmlns:m="http://schemas.openxmlformats.org/officeDocument/2006/math" xmlns:v="urn:schemas-microsoft-com:vml" xmlns:wp14="http://schemas.microsoft.com/office/word/2010/wordprocessingDrawing" xmlns:wp="http://schemas.openxmlformats.org/drawingml/2006/wordprocessingDrawing" xmlns:w10="urn:schemas-microsoft-com:office:word" xmlns:w="http://schemas.openxmlformats.org/wordprocessingml/2006/main" xmlns:w14="http://schemas.microsoft.com/office/word/2010/wordml" xmlns:w15="http://schemas.microsoft.com/office/word/2012/wordml" xmlns:w16se="http://schemas.microsoft.com/office/word/2015/wordml/symex" xmlns:wpg="http://schemas.microsoft.com/office/word/2010/wordprocessingGroup" xmlns:wpi="http://schemas.microsoft.com/office/word/2010/wordprocessingInk" xmlns:wne="http://schemas.microsoft.com/office/word/2006/wordml" xmlns:wps="http://schemas.microsoft.com/office/word/2010/wordprocessingShape" mc:Ignorable="w14 w15 w16se wp14">
-  <w:abstractNum w:abstractNumId="0" w15:restartNumberingAfterBreak="0">
+<w:numbering xmlns:wpc="http://schemas.microsoft.com/office/word/2010/wordprocessingCanvas" xmlns:mc="http://schemas.openxmlformats.org/markup-compatibility/2006" xmlns:o="urn:schemas-microsoft-com:office:office" xmlns:r="http://schemas.openxmlformats.org/officeDocument/2006/relationships" xmlns:m="http://schemas.openxmlformats.org/officeDocument/2006/math" xmlns:v="urn:schemas-microsoft-com:vml" xmlns:wp14="http://schemas.microsoft.com/office/word/2010/wordprocessingDrawing" xmlns:wp="http://schemas.openxmlformats.org/drawingml/2006/wordprocessingDrawing" xmlns:w10="urn:schemas-microsoft-com:office:word" xmlns:w="http://schemas.openxmlformats.org/wordprocessingml/2006/main" xmlns:w14="http://schemas.microsoft.com/office/word/2010/wordml" xmlns:w15="http://schemas.microsoft.com/office/word/2012/wordml" xmlns:wpg="http://schemas.microsoft.com/office/word/2010/wordprocessingGroup" xmlns:wpi="http://schemas.microsoft.com/office/word/2010/wordprocessingInk" xmlns:wne="http://schemas.microsoft.com/office/word/2006/wordml" xmlns:wps="http://schemas.microsoft.com/office/word/2010/wordprocessingShape" mc:Ignorable="w14 w15 wp14">
+  <w:abstractNum w:abstractNumId="0">
     <w:nsid w:val="2F940109"/>
     <w:multiLevelType w:val="hybridMultilevel"/>
     <w:tmpl w:val="C248FFF0"/>
@@ -4688,7 +4676,7 @@
       </w:rPr>
     </w:lvl>
   </w:abstractNum>
-  <w:abstractNum w:abstractNumId="1" w15:restartNumberingAfterBreak="0">
+  <w:abstractNum w:abstractNumId="1">
     <w:nsid w:val="7345669C"/>
     <w:multiLevelType w:val="hybridMultilevel"/>
     <w:tmpl w:val="6DB8CBB8"/>
@@ -4801,7 +4789,7 @@
       </w:rPr>
     </w:lvl>
   </w:abstractNum>
-  <w:abstractNum w:abstractNumId="2" w15:restartNumberingAfterBreak="0">
+  <w:abstractNum w:abstractNumId="2">
     <w:nsid w:val="7F33266C"/>
     <w:multiLevelType w:val="hybridMultilevel"/>
     <w:tmpl w:val="6DDE589A"/>
@@ -4927,7 +4915,7 @@
 </file>
 
 <file path=word/styles.xml><?xml version="1.0" encoding="utf-8"?>
-<w:styles xmlns:mc="http://schemas.openxmlformats.org/markup-compatibility/2006" xmlns:r="http://schemas.openxmlformats.org/officeDocument/2006/relationships" xmlns:w="http://schemas.openxmlformats.org/wordprocessingml/2006/main" xmlns:w14="http://schemas.microsoft.com/office/word/2010/wordml" xmlns:w15="http://schemas.microsoft.com/office/word/2012/wordml" xmlns:w16se="http://schemas.microsoft.com/office/word/2015/wordml/symex" mc:Ignorable="w14 w15 w16se">
+<w:styles xmlns:mc="http://schemas.openxmlformats.org/markup-compatibility/2006" xmlns:r="http://schemas.openxmlformats.org/officeDocument/2006/relationships" xmlns:w="http://schemas.openxmlformats.org/wordprocessingml/2006/main" xmlns:w14="http://schemas.microsoft.com/office/word/2010/wordml" xmlns:w15="http://schemas.microsoft.com/office/word/2012/wordml" mc:Ignorable="w14 w15">
   <w:docDefaults>
     <w:rPrDefault>
       <w:rPr>

</xml_diff>

<commit_message>
Update I2S Interface Block Documents
* Update signal tables
</commit_message>
<xml_diff>
--- a/proj_asic/docs/Block Documents/I2S_In Block Document.docx
+++ b/proj_asic/docs/Block Documents/I2S_In Block Document.docx
@@ -940,121 +940,33 @@
         </w:trPr>
         <w:tc>
           <w:tcPr>
-            <w:tcW w:w="2895" w:type="dxa"/>
-            <w:tcBorders>
-              <w:bottom w:val="single" w:sz="8" w:space="0" w:color="666666"/>
-              <w:right w:val="single" w:sz="8" w:space="0" w:color="666666"/>
-            </w:tcBorders>
-            <w:shd w:val="clear" w:color="auto" w:fill="EDEDED" w:themeFill="accent3" w:themeFillTint="33"/>
-            <w:tcMar>
-              <w:top w:w="100" w:type="dxa"/>
-              <w:left w:w="100" w:type="dxa"/>
-              <w:bottom w:w="100" w:type="dxa"/>
-              <w:right w:w="100" w:type="dxa"/>
-            </w:tcMar>
-          </w:tcPr>
-          <w:p>
-            <w:pPr>
-              <w:jc w:val="center"/>
-            </w:pPr>
-            <w:r>
-              <w:rPr>
-                <w:rFonts w:eastAsia="Times New Roman" w:cs="Times New Roman"/>
-                <w:shd w:val="clear" w:color="auto" w:fill="F2F2F2"/>
-              </w:rPr>
-              <w:t>rf_i2si_en</w:t>
-            </w:r>
-          </w:p>
-        </w:tc>
-        <w:tc>
-          <w:tcPr>
-            <w:tcW w:w="1620" w:type="dxa"/>
-            <w:tcBorders>
-              <w:bottom w:val="single" w:sz="8" w:space="0" w:color="666666"/>
-              <w:right w:val="single" w:sz="8" w:space="0" w:color="666666"/>
-            </w:tcBorders>
-            <w:shd w:val="clear" w:color="auto" w:fill="EDEDED" w:themeFill="accent3" w:themeFillTint="33"/>
-            <w:tcMar>
-              <w:top w:w="100" w:type="dxa"/>
-              <w:left w:w="100" w:type="dxa"/>
-              <w:bottom w:w="100" w:type="dxa"/>
-              <w:right w:w="100" w:type="dxa"/>
-            </w:tcMar>
-          </w:tcPr>
-          <w:p>
-            <w:pPr>
-              <w:jc w:val="center"/>
-            </w:pPr>
-            <w:r>
-              <w:rPr>
-                <w:rFonts w:eastAsia="Times New Roman" w:cs="Times New Roman"/>
-                <w:shd w:val="clear" w:color="auto" w:fill="F2F2F2"/>
-              </w:rPr>
-              <w:t>in</w:t>
-            </w:r>
-          </w:p>
-        </w:tc>
-        <w:tc>
-          <w:tcPr>
-            <w:tcW w:w="1170" w:type="dxa"/>
-            <w:tcBorders>
-              <w:bottom w:val="single" w:sz="8" w:space="0" w:color="666666"/>
-              <w:right w:val="single" w:sz="8" w:space="0" w:color="666666"/>
-            </w:tcBorders>
-            <w:shd w:val="clear" w:color="auto" w:fill="EDEDED" w:themeFill="accent3" w:themeFillTint="33"/>
-            <w:tcMar>
-              <w:top w:w="100" w:type="dxa"/>
-              <w:left w:w="100" w:type="dxa"/>
-              <w:bottom w:w="100" w:type="dxa"/>
-              <w:right w:w="100" w:type="dxa"/>
-            </w:tcMar>
-          </w:tcPr>
-          <w:p>
-            <w:pPr>
-              <w:jc w:val="center"/>
-            </w:pPr>
-            <w:r>
-              <w:rPr>
-                <w:rFonts w:eastAsia="Times New Roman" w:cs="Times New Roman"/>
-                <w:shd w:val="clear" w:color="auto" w:fill="F2F2F2"/>
-              </w:rPr>
-              <w:t>1</w:t>
-            </w:r>
-          </w:p>
-        </w:tc>
-        <w:tc>
-          <w:tcPr>
-            <w:tcW w:w="3397" w:type="dxa"/>
-            <w:tcBorders>
-              <w:bottom w:val="single" w:sz="8" w:space="0" w:color="666666"/>
-            </w:tcBorders>
-            <w:shd w:val="clear" w:color="auto" w:fill="EDEDED" w:themeFill="accent3" w:themeFillTint="33"/>
-            <w:tcMar>
-              <w:top w:w="100" w:type="dxa"/>
-              <w:left w:w="100" w:type="dxa"/>
-              <w:bottom w:w="100" w:type="dxa"/>
-              <w:right w:w="100" w:type="dxa"/>
-            </w:tcMar>
-          </w:tcPr>
-          <w:p>
-            <w:pPr>
-              <w:jc w:val="center"/>
-            </w:pPr>
-            <w:proofErr w:type="spellStart"/>
-            <w:r>
-              <w:rPr>
-                <w:rFonts w:eastAsia="Times New Roman" w:cs="Times New Roman"/>
-                <w:shd w:val="clear" w:color="auto" w:fill="F2F2F2"/>
-              </w:rPr>
-              <w:t>Serializer</w:t>
-            </w:r>
-            <w:proofErr w:type="spellEnd"/>
-            <w:r>
-              <w:rPr>
-                <w:rFonts w:eastAsia="Times New Roman" w:cs="Times New Roman"/>
-                <w:shd w:val="clear" w:color="auto" w:fill="F2F2F2"/>
-              </w:rPr>
-              <w:t xml:space="preserve"> Enabled Bit</w:t>
+            <w:tcW w:w="9082" w:type="dxa"/>
+            <w:gridSpan w:val="4"/>
+            <w:tcBorders>
+              <w:bottom w:val="single" w:sz="8" w:space="0" w:color="666666"/>
+            </w:tcBorders>
+            <w:shd w:val="clear" w:color="auto" w:fill="FBE4D5" w:themeFill="accent2" w:themeFillTint="33"/>
+            <w:tcMar>
+              <w:top w:w="100" w:type="dxa"/>
+              <w:left w:w="100" w:type="dxa"/>
+              <w:bottom w:w="100" w:type="dxa"/>
+              <w:right w:w="100" w:type="dxa"/>
+            </w:tcMar>
+          </w:tcPr>
+          <w:p>
+            <w:pPr>
+              <w:jc w:val="center"/>
+              <w:rPr>
+                <w:rFonts w:eastAsia="Times New Roman" w:cs="Times New Roman"/>
+                <w:shd w:val="clear" w:color="auto" w:fill="DEEAF6"/>
+              </w:rPr>
+            </w:pPr>
+            <w:r>
+              <w:rPr>
+                <w:rFonts w:eastAsia="Times New Roman" w:cs="Times New Roman"/>
+                <w:b/>
+              </w:rPr>
+              <w:t>Control/Status Register Fields</w:t>
             </w:r>
           </w:p>
         </w:tc>
@@ -1070,7 +982,7 @@
               <w:bottom w:val="single" w:sz="8" w:space="0" w:color="666666"/>
               <w:right w:val="single" w:sz="8" w:space="0" w:color="666666"/>
             </w:tcBorders>
-            <w:shd w:val="clear" w:color="auto" w:fill="EDEDED" w:themeFill="accent3" w:themeFillTint="33"/>
+            <w:shd w:val="clear" w:color="auto" w:fill="DEEAF6"/>
             <w:tcMar>
               <w:top w:w="100" w:type="dxa"/>
               <w:left w:w="100" w:type="dxa"/>
@@ -1086,9 +998,9 @@
             <w:r>
               <w:rPr>
                 <w:rFonts w:eastAsia="Times New Roman" w:cs="Times New Roman"/>
-                <w:shd w:val="clear" w:color="auto" w:fill="F2F2F2"/>
-              </w:rPr>
-              <w:t>rf_mux_en</w:t>
+                <w:shd w:val="clear" w:color="auto" w:fill="DEEAF6"/>
+              </w:rPr>
+              <w:t>trig_fifo_overrun_clr</w:t>
             </w:r>
             <w:proofErr w:type="spellEnd"/>
           </w:p>
@@ -1100,22 +1012,22 @@
               <w:bottom w:val="single" w:sz="8" w:space="0" w:color="666666"/>
               <w:right w:val="single" w:sz="8" w:space="0" w:color="666666"/>
             </w:tcBorders>
-            <w:shd w:val="clear" w:color="auto" w:fill="EDEDED" w:themeFill="accent3" w:themeFillTint="33"/>
-            <w:tcMar>
-              <w:top w:w="100" w:type="dxa"/>
-              <w:left w:w="100" w:type="dxa"/>
-              <w:bottom w:w="100" w:type="dxa"/>
-              <w:right w:w="100" w:type="dxa"/>
-            </w:tcMar>
-          </w:tcPr>
-          <w:p>
-            <w:pPr>
-              <w:jc w:val="center"/>
-            </w:pPr>
-            <w:r>
-              <w:rPr>
-                <w:rFonts w:eastAsia="Times New Roman" w:cs="Times New Roman"/>
-                <w:shd w:val="clear" w:color="auto" w:fill="F2F2F2"/>
+            <w:shd w:val="clear" w:color="auto" w:fill="DEEAF6"/>
+            <w:tcMar>
+              <w:top w:w="100" w:type="dxa"/>
+              <w:left w:w="100" w:type="dxa"/>
+              <w:bottom w:w="100" w:type="dxa"/>
+              <w:right w:w="100" w:type="dxa"/>
+            </w:tcMar>
+          </w:tcPr>
+          <w:p>
+            <w:pPr>
+              <w:jc w:val="center"/>
+            </w:pPr>
+            <w:r>
+              <w:rPr>
+                <w:rFonts w:eastAsia="Times New Roman" w:cs="Times New Roman"/>
+                <w:shd w:val="clear" w:color="auto" w:fill="DEEAF6"/>
               </w:rPr>
               <w:t>in</w:t>
             </w:r>
@@ -1128,22 +1040,22 @@
               <w:bottom w:val="single" w:sz="8" w:space="0" w:color="666666"/>
               <w:right w:val="single" w:sz="8" w:space="0" w:color="666666"/>
             </w:tcBorders>
-            <w:shd w:val="clear" w:color="auto" w:fill="EDEDED" w:themeFill="accent3" w:themeFillTint="33"/>
-            <w:tcMar>
-              <w:top w:w="100" w:type="dxa"/>
-              <w:left w:w="100" w:type="dxa"/>
-              <w:bottom w:w="100" w:type="dxa"/>
-              <w:right w:w="100" w:type="dxa"/>
-            </w:tcMar>
-          </w:tcPr>
-          <w:p>
-            <w:pPr>
-              <w:jc w:val="center"/>
-            </w:pPr>
-            <w:r>
-              <w:rPr>
-                <w:rFonts w:eastAsia="Times New Roman" w:cs="Times New Roman"/>
-                <w:shd w:val="clear" w:color="auto" w:fill="F2F2F2"/>
+            <w:shd w:val="clear" w:color="auto" w:fill="DEEAF6"/>
+            <w:tcMar>
+              <w:top w:w="100" w:type="dxa"/>
+              <w:left w:w="100" w:type="dxa"/>
+              <w:bottom w:w="100" w:type="dxa"/>
+              <w:right w:w="100" w:type="dxa"/>
+            </w:tcMar>
+          </w:tcPr>
+          <w:p>
+            <w:pPr>
+              <w:jc w:val="center"/>
+            </w:pPr>
+            <w:r>
+              <w:rPr>
+                <w:rFonts w:eastAsia="Times New Roman" w:cs="Times New Roman"/>
+                <w:shd w:val="clear" w:color="auto" w:fill="DEEAF6"/>
               </w:rPr>
               <w:t>1</w:t>
             </w:r>
@@ -1155,24 +1067,24 @@
             <w:tcBorders>
               <w:bottom w:val="single" w:sz="8" w:space="0" w:color="666666"/>
             </w:tcBorders>
-            <w:shd w:val="clear" w:color="auto" w:fill="EDEDED" w:themeFill="accent3" w:themeFillTint="33"/>
-            <w:tcMar>
-              <w:top w:w="100" w:type="dxa"/>
-              <w:left w:w="100" w:type="dxa"/>
-              <w:bottom w:w="100" w:type="dxa"/>
-              <w:right w:w="100" w:type="dxa"/>
-            </w:tcMar>
-          </w:tcPr>
-          <w:p>
-            <w:pPr>
-              <w:jc w:val="center"/>
-            </w:pPr>
-            <w:r>
-              <w:rPr>
-                <w:rFonts w:eastAsia="Times New Roman" w:cs="Times New Roman"/>
-                <w:shd w:val="clear" w:color="auto" w:fill="F2F2F2"/>
-              </w:rPr>
-              <w:t>Built in Self-Test (BIST)</w:t>
+            <w:shd w:val="clear" w:color="auto" w:fill="DEEAF6"/>
+            <w:tcMar>
+              <w:top w:w="100" w:type="dxa"/>
+              <w:left w:w="100" w:type="dxa"/>
+              <w:bottom w:w="100" w:type="dxa"/>
+              <w:right w:w="100" w:type="dxa"/>
+            </w:tcMar>
+          </w:tcPr>
+          <w:p>
+            <w:pPr>
+              <w:jc w:val="center"/>
+            </w:pPr>
+            <w:r>
+              <w:rPr>
+                <w:rFonts w:eastAsia="Times New Roman" w:cs="Times New Roman"/>
+                <w:shd w:val="clear" w:color="auto" w:fill="DEEAF6"/>
+              </w:rPr>
+              <w:t>Reset FIFO Overrun</w:t>
             </w:r>
           </w:p>
         </w:tc>
@@ -1185,10 +1097,9 @@
           <w:tcPr>
             <w:tcW w:w="2895" w:type="dxa"/>
             <w:tcBorders>
-              <w:bottom w:val="single" w:sz="8" w:space="0" w:color="666666"/>
-              <w:right w:val="single" w:sz="8" w:space="0" w:color="666666"/>
-            </w:tcBorders>
-            <w:shd w:val="clear" w:color="auto" w:fill="EDEDED" w:themeFill="accent3" w:themeFillTint="33"/>
+              <w:right w:val="single" w:sz="8" w:space="0" w:color="666666"/>
+            </w:tcBorders>
+            <w:shd w:val="clear" w:color="auto" w:fill="F2F2F2"/>
             <w:tcMar>
               <w:top w:w="100" w:type="dxa"/>
               <w:left w:w="100" w:type="dxa"/>
@@ -1206,7 +1117,7 @@
                 <w:rFonts w:eastAsia="Times New Roman" w:cs="Times New Roman"/>
                 <w:shd w:val="clear" w:color="auto" w:fill="F2F2F2"/>
               </w:rPr>
-              <w:t>rf_bist_start_val</w:t>
+              <w:t>ro_fifo_overrun</w:t>
             </w:r>
             <w:proofErr w:type="spellEnd"/>
           </w:p>
@@ -1215,10 +1126,9 @@
           <w:tcPr>
             <w:tcW w:w="1620" w:type="dxa"/>
             <w:tcBorders>
-              <w:bottom w:val="single" w:sz="8" w:space="0" w:color="666666"/>
-              <w:right w:val="single" w:sz="8" w:space="0" w:color="666666"/>
-            </w:tcBorders>
-            <w:shd w:val="clear" w:color="auto" w:fill="EDEDED" w:themeFill="accent3" w:themeFillTint="33"/>
+              <w:right w:val="single" w:sz="8" w:space="0" w:color="666666"/>
+            </w:tcBorders>
+            <w:shd w:val="clear" w:color="auto" w:fill="F2F2F2"/>
             <w:tcMar>
               <w:top w:w="100" w:type="dxa"/>
               <w:left w:w="100" w:type="dxa"/>
@@ -1235,7 +1145,7 @@
                 <w:rFonts w:eastAsia="Times New Roman" w:cs="Times New Roman"/>
                 <w:shd w:val="clear" w:color="auto" w:fill="F2F2F2"/>
               </w:rPr>
-              <w:t>in</w:t>
+              <w:t>out</w:t>
             </w:r>
           </w:p>
         </w:tc>
@@ -1243,10 +1153,9 @@
           <w:tcPr>
             <w:tcW w:w="1170" w:type="dxa"/>
             <w:tcBorders>
-              <w:bottom w:val="single" w:sz="8" w:space="0" w:color="666666"/>
-              <w:right w:val="single" w:sz="8" w:space="0" w:color="666666"/>
-            </w:tcBorders>
-            <w:shd w:val="clear" w:color="auto" w:fill="EDEDED" w:themeFill="accent3" w:themeFillTint="33"/>
+              <w:right w:val="single" w:sz="8" w:space="0" w:color="666666"/>
+            </w:tcBorders>
+            <w:shd w:val="clear" w:color="auto" w:fill="F2F2F2"/>
             <w:tcMar>
               <w:top w:w="100" w:type="dxa"/>
               <w:left w:w="100" w:type="dxa"/>
@@ -1263,17 +1172,14 @@
                 <w:rFonts w:eastAsia="Times New Roman" w:cs="Times New Roman"/>
                 <w:shd w:val="clear" w:color="auto" w:fill="F2F2F2"/>
               </w:rPr>
-              <w:t>12</w:t>
+              <w:t>1</w:t>
             </w:r>
           </w:p>
         </w:tc>
         <w:tc>
           <w:tcPr>
             <w:tcW w:w="3397" w:type="dxa"/>
-            <w:tcBorders>
-              <w:bottom w:val="single" w:sz="8" w:space="0" w:color="666666"/>
-            </w:tcBorders>
-            <w:shd w:val="clear" w:color="auto" w:fill="EDEDED" w:themeFill="accent3" w:themeFillTint="33"/>
+            <w:shd w:val="clear" w:color="auto" w:fill="F2F2F2"/>
             <w:tcMar>
               <w:top w:w="100" w:type="dxa"/>
               <w:left w:w="100" w:type="dxa"/>
@@ -1290,7 +1196,7 @@
                 <w:rFonts w:eastAsia="Times New Roman" w:cs="Times New Roman"/>
                 <w:shd w:val="clear" w:color="auto" w:fill="F2F2F2"/>
               </w:rPr>
-              <w:t>Start Value</w:t>
+              <w:t>Input Audio FIFO Overrun</w:t>
             </w:r>
           </w:p>
         </w:tc>
@@ -1306,109 +1212,132 @@
               <w:bottom w:val="single" w:sz="8" w:space="0" w:color="666666"/>
               <w:right w:val="single" w:sz="8" w:space="0" w:color="666666"/>
             </w:tcBorders>
-            <w:shd w:val="clear" w:color="auto" w:fill="EDEDED" w:themeFill="accent3" w:themeFillTint="33"/>
-            <w:tcMar>
-              <w:top w:w="100" w:type="dxa"/>
-              <w:left w:w="100" w:type="dxa"/>
-              <w:bottom w:w="100" w:type="dxa"/>
-              <w:right w:w="100" w:type="dxa"/>
-            </w:tcMar>
-          </w:tcPr>
-          <w:p>
-            <w:pPr>
-              <w:jc w:val="center"/>
+            <w:shd w:val="clear" w:color="auto" w:fill="DEEAF6" w:themeFill="accent1" w:themeFillTint="33"/>
+            <w:tcMar>
+              <w:top w:w="100" w:type="dxa"/>
+              <w:left w:w="100" w:type="dxa"/>
+              <w:bottom w:w="100" w:type="dxa"/>
+              <w:right w:w="100" w:type="dxa"/>
+            </w:tcMar>
+          </w:tcPr>
+          <w:p>
+            <w:pPr>
+              <w:jc w:val="center"/>
+              <w:rPr>
+                <w:rFonts w:eastAsia="Times New Roman" w:cs="Times New Roman"/>
+                <w:shd w:val="clear" w:color="auto" w:fill="DEEAF6"/>
+              </w:rPr>
+            </w:pPr>
+            <w:r>
+              <w:rPr>
+                <w:rFonts w:eastAsia="Times New Roman" w:cs="Times New Roman"/>
+                <w:shd w:val="clear" w:color="auto" w:fill="DEEAF6"/>
+              </w:rPr>
+              <w:t>rf_i2si_en</w:t>
+            </w:r>
+          </w:p>
+        </w:tc>
+        <w:tc>
+          <w:tcPr>
+            <w:tcW w:w="1620" w:type="dxa"/>
+            <w:tcBorders>
+              <w:bottom w:val="single" w:sz="8" w:space="0" w:color="666666"/>
+              <w:right w:val="single" w:sz="8" w:space="0" w:color="666666"/>
+            </w:tcBorders>
+            <w:shd w:val="clear" w:color="auto" w:fill="DEEAF6" w:themeFill="accent1" w:themeFillTint="33"/>
+            <w:tcMar>
+              <w:top w:w="100" w:type="dxa"/>
+              <w:left w:w="100" w:type="dxa"/>
+              <w:bottom w:w="100" w:type="dxa"/>
+              <w:right w:w="100" w:type="dxa"/>
+            </w:tcMar>
+          </w:tcPr>
+          <w:p>
+            <w:pPr>
+              <w:jc w:val="center"/>
+              <w:rPr>
+                <w:rFonts w:eastAsia="Times New Roman" w:cs="Times New Roman"/>
+                <w:shd w:val="clear" w:color="auto" w:fill="DEEAF6"/>
+              </w:rPr>
+            </w:pPr>
+            <w:r>
+              <w:rPr>
+                <w:rFonts w:eastAsia="Times New Roman" w:cs="Times New Roman"/>
+                <w:shd w:val="clear" w:color="auto" w:fill="DEEAF6"/>
+              </w:rPr>
+              <w:t>in</w:t>
+            </w:r>
+          </w:p>
+        </w:tc>
+        <w:tc>
+          <w:tcPr>
+            <w:tcW w:w="1170" w:type="dxa"/>
+            <w:tcBorders>
+              <w:bottom w:val="single" w:sz="8" w:space="0" w:color="666666"/>
+              <w:right w:val="single" w:sz="8" w:space="0" w:color="666666"/>
+            </w:tcBorders>
+            <w:shd w:val="clear" w:color="auto" w:fill="DEEAF6" w:themeFill="accent1" w:themeFillTint="33"/>
+            <w:tcMar>
+              <w:top w:w="100" w:type="dxa"/>
+              <w:left w:w="100" w:type="dxa"/>
+              <w:bottom w:w="100" w:type="dxa"/>
+              <w:right w:w="100" w:type="dxa"/>
+            </w:tcMar>
+          </w:tcPr>
+          <w:p>
+            <w:pPr>
+              <w:jc w:val="center"/>
+              <w:rPr>
+                <w:rFonts w:eastAsia="Times New Roman" w:cs="Times New Roman"/>
+                <w:shd w:val="clear" w:color="auto" w:fill="DEEAF6"/>
+              </w:rPr>
+            </w:pPr>
+            <w:r>
+              <w:rPr>
+                <w:rFonts w:eastAsia="Times New Roman" w:cs="Times New Roman"/>
+                <w:shd w:val="clear" w:color="auto" w:fill="DEEAF6"/>
+              </w:rPr>
+              <w:t>1</w:t>
+            </w:r>
+          </w:p>
+        </w:tc>
+        <w:tc>
+          <w:tcPr>
+            <w:tcW w:w="3397" w:type="dxa"/>
+            <w:tcBorders>
+              <w:bottom w:val="single" w:sz="8" w:space="0" w:color="666666"/>
+            </w:tcBorders>
+            <w:shd w:val="clear" w:color="auto" w:fill="DEEAF6" w:themeFill="accent1" w:themeFillTint="33"/>
+            <w:tcMar>
+              <w:top w:w="100" w:type="dxa"/>
+              <w:left w:w="100" w:type="dxa"/>
+              <w:bottom w:w="100" w:type="dxa"/>
+              <w:right w:w="100" w:type="dxa"/>
+            </w:tcMar>
+          </w:tcPr>
+          <w:p>
+            <w:pPr>
+              <w:jc w:val="center"/>
+              <w:rPr>
+                <w:rFonts w:eastAsia="Times New Roman" w:cs="Times New Roman"/>
+                <w:shd w:val="clear" w:color="auto" w:fill="DEEAF6"/>
+              </w:rPr>
             </w:pPr>
             <w:proofErr w:type="spellStart"/>
             <w:r>
               <w:rPr>
                 <w:rFonts w:eastAsia="Times New Roman" w:cs="Times New Roman"/>
-                <w:shd w:val="clear" w:color="auto" w:fill="F2F2F2"/>
-              </w:rPr>
-              <w:t>rf_bist_inc</w:t>
+                <w:shd w:val="clear" w:color="auto" w:fill="DEEAF6"/>
+              </w:rPr>
+              <w:t>Serializer</w:t>
             </w:r>
             <w:proofErr w:type="spellEnd"/>
-          </w:p>
-        </w:tc>
-        <w:tc>
-          <w:tcPr>
-            <w:tcW w:w="1620" w:type="dxa"/>
-            <w:tcBorders>
-              <w:bottom w:val="single" w:sz="8" w:space="0" w:color="666666"/>
-              <w:right w:val="single" w:sz="8" w:space="0" w:color="666666"/>
-            </w:tcBorders>
-            <w:shd w:val="clear" w:color="auto" w:fill="EDEDED" w:themeFill="accent3" w:themeFillTint="33"/>
-            <w:tcMar>
-              <w:top w:w="100" w:type="dxa"/>
-              <w:left w:w="100" w:type="dxa"/>
-              <w:bottom w:w="100" w:type="dxa"/>
-              <w:right w:w="100" w:type="dxa"/>
-            </w:tcMar>
-          </w:tcPr>
-          <w:p>
-            <w:pPr>
-              <w:jc w:val="center"/>
-            </w:pPr>
-            <w:r>
-              <w:rPr>
-                <w:rFonts w:eastAsia="Times New Roman" w:cs="Times New Roman"/>
-                <w:shd w:val="clear" w:color="auto" w:fill="F2F2F2"/>
-              </w:rPr>
-              <w:t>in</w:t>
-            </w:r>
-          </w:p>
-        </w:tc>
-        <w:tc>
-          <w:tcPr>
-            <w:tcW w:w="1170" w:type="dxa"/>
-            <w:tcBorders>
-              <w:bottom w:val="single" w:sz="8" w:space="0" w:color="666666"/>
-              <w:right w:val="single" w:sz="8" w:space="0" w:color="666666"/>
-            </w:tcBorders>
-            <w:shd w:val="clear" w:color="auto" w:fill="EDEDED" w:themeFill="accent3" w:themeFillTint="33"/>
-            <w:tcMar>
-              <w:top w:w="100" w:type="dxa"/>
-              <w:left w:w="100" w:type="dxa"/>
-              <w:bottom w:w="100" w:type="dxa"/>
-              <w:right w:w="100" w:type="dxa"/>
-            </w:tcMar>
-          </w:tcPr>
-          <w:p>
-            <w:pPr>
-              <w:jc w:val="center"/>
-            </w:pPr>
-            <w:r>
-              <w:rPr>
-                <w:rFonts w:eastAsia="Times New Roman" w:cs="Times New Roman"/>
-                <w:shd w:val="clear" w:color="auto" w:fill="F2F2F2"/>
-              </w:rPr>
-              <w:t>8</w:t>
-            </w:r>
-          </w:p>
-        </w:tc>
-        <w:tc>
-          <w:tcPr>
-            <w:tcW w:w="3397" w:type="dxa"/>
-            <w:tcBorders>
-              <w:bottom w:val="single" w:sz="8" w:space="0" w:color="666666"/>
-            </w:tcBorders>
-            <w:shd w:val="clear" w:color="auto" w:fill="EDEDED" w:themeFill="accent3" w:themeFillTint="33"/>
-            <w:tcMar>
-              <w:top w:w="100" w:type="dxa"/>
-              <w:left w:w="100" w:type="dxa"/>
-              <w:bottom w:w="100" w:type="dxa"/>
-              <w:right w:w="100" w:type="dxa"/>
-            </w:tcMar>
-          </w:tcPr>
-          <w:p>
-            <w:pPr>
-              <w:jc w:val="center"/>
-            </w:pPr>
-            <w:r>
-              <w:rPr>
-                <w:rFonts w:eastAsia="Times New Roman" w:cs="Times New Roman"/>
-                <w:shd w:val="clear" w:color="auto" w:fill="F2F2F2"/>
-              </w:rPr>
-              <w:t>Increment</w:t>
+            <w:r>
+              <w:rPr>
+                <w:rFonts w:eastAsia="Times New Roman" w:cs="Times New Roman"/>
+                <w:shd w:val="clear" w:color="auto" w:fill="DEEAF6"/>
+              </w:rPr>
+              <w:t xml:space="preserve"> Enable Bit</w:t>
             </w:r>
           </w:p>
         </w:tc>
@@ -1424,25 +1353,29 @@
               <w:bottom w:val="single" w:sz="8" w:space="0" w:color="666666"/>
               <w:right w:val="single" w:sz="8" w:space="0" w:color="666666"/>
             </w:tcBorders>
-            <w:shd w:val="clear" w:color="auto" w:fill="EDEDED" w:themeFill="accent3" w:themeFillTint="33"/>
-            <w:tcMar>
-              <w:top w:w="100" w:type="dxa"/>
-              <w:left w:w="100" w:type="dxa"/>
-              <w:bottom w:w="100" w:type="dxa"/>
-              <w:right w:w="100" w:type="dxa"/>
-            </w:tcMar>
-          </w:tcPr>
-          <w:p>
-            <w:pPr>
-              <w:jc w:val="center"/>
+            <w:shd w:val="clear" w:color="auto" w:fill="DEEAF6" w:themeFill="accent1" w:themeFillTint="33"/>
+            <w:tcMar>
+              <w:top w:w="100" w:type="dxa"/>
+              <w:left w:w="100" w:type="dxa"/>
+              <w:bottom w:w="100" w:type="dxa"/>
+              <w:right w:w="100" w:type="dxa"/>
+            </w:tcMar>
+          </w:tcPr>
+          <w:p>
+            <w:pPr>
+              <w:jc w:val="center"/>
+              <w:rPr>
+                <w:rFonts w:eastAsia="Times New Roman" w:cs="Times New Roman"/>
+                <w:shd w:val="clear" w:color="auto" w:fill="DEEAF6"/>
+              </w:rPr>
             </w:pPr>
             <w:proofErr w:type="spellStart"/>
             <w:r>
               <w:rPr>
                 <w:rFonts w:eastAsia="Times New Roman" w:cs="Times New Roman"/>
-                <w:shd w:val="clear" w:color="auto" w:fill="F2F2F2"/>
-              </w:rPr>
-              <w:t>rf_bist_up_limit</w:t>
+                <w:shd w:val="clear" w:color="auto" w:fill="DEEAF6"/>
+              </w:rPr>
+              <w:t>rf_mux_en</w:t>
             </w:r>
             <w:proofErr w:type="spellEnd"/>
           </w:p>
@@ -1454,22 +1387,26 @@
               <w:bottom w:val="single" w:sz="8" w:space="0" w:color="666666"/>
               <w:right w:val="single" w:sz="8" w:space="0" w:color="666666"/>
             </w:tcBorders>
-            <w:shd w:val="clear" w:color="auto" w:fill="EDEDED" w:themeFill="accent3" w:themeFillTint="33"/>
-            <w:tcMar>
-              <w:top w:w="100" w:type="dxa"/>
-              <w:left w:w="100" w:type="dxa"/>
-              <w:bottom w:w="100" w:type="dxa"/>
-              <w:right w:w="100" w:type="dxa"/>
-            </w:tcMar>
-          </w:tcPr>
-          <w:p>
-            <w:pPr>
-              <w:jc w:val="center"/>
-            </w:pPr>
-            <w:r>
-              <w:rPr>
-                <w:rFonts w:eastAsia="Times New Roman" w:cs="Times New Roman"/>
-                <w:shd w:val="clear" w:color="auto" w:fill="F2F2F2"/>
+            <w:shd w:val="clear" w:color="auto" w:fill="DEEAF6" w:themeFill="accent1" w:themeFillTint="33"/>
+            <w:tcMar>
+              <w:top w:w="100" w:type="dxa"/>
+              <w:left w:w="100" w:type="dxa"/>
+              <w:bottom w:w="100" w:type="dxa"/>
+              <w:right w:w="100" w:type="dxa"/>
+            </w:tcMar>
+          </w:tcPr>
+          <w:p>
+            <w:pPr>
+              <w:jc w:val="center"/>
+              <w:rPr>
+                <w:rFonts w:eastAsia="Times New Roman" w:cs="Times New Roman"/>
+                <w:shd w:val="clear" w:color="auto" w:fill="DEEAF6"/>
+              </w:rPr>
+            </w:pPr>
+            <w:r>
+              <w:rPr>
+                <w:rFonts w:eastAsia="Times New Roman" w:cs="Times New Roman"/>
+                <w:shd w:val="clear" w:color="auto" w:fill="DEEAF6"/>
               </w:rPr>
               <w:t>in</w:t>
             </w:r>
@@ -1482,24 +1419,28 @@
               <w:bottom w:val="single" w:sz="8" w:space="0" w:color="666666"/>
               <w:right w:val="single" w:sz="8" w:space="0" w:color="666666"/>
             </w:tcBorders>
-            <w:shd w:val="clear" w:color="auto" w:fill="EDEDED" w:themeFill="accent3" w:themeFillTint="33"/>
-            <w:tcMar>
-              <w:top w:w="100" w:type="dxa"/>
-              <w:left w:w="100" w:type="dxa"/>
-              <w:bottom w:w="100" w:type="dxa"/>
-              <w:right w:w="100" w:type="dxa"/>
-            </w:tcMar>
-          </w:tcPr>
-          <w:p>
-            <w:pPr>
-              <w:jc w:val="center"/>
-            </w:pPr>
-            <w:r>
-              <w:rPr>
-                <w:rFonts w:eastAsia="Times New Roman" w:cs="Times New Roman"/>
-                <w:shd w:val="clear" w:color="auto" w:fill="F2F2F2"/>
-              </w:rPr>
-              <w:t>12</w:t>
+            <w:shd w:val="clear" w:color="auto" w:fill="DEEAF6" w:themeFill="accent1" w:themeFillTint="33"/>
+            <w:tcMar>
+              <w:top w:w="100" w:type="dxa"/>
+              <w:left w:w="100" w:type="dxa"/>
+              <w:bottom w:w="100" w:type="dxa"/>
+              <w:right w:w="100" w:type="dxa"/>
+            </w:tcMar>
+          </w:tcPr>
+          <w:p>
+            <w:pPr>
+              <w:jc w:val="center"/>
+              <w:rPr>
+                <w:rFonts w:eastAsia="Times New Roman" w:cs="Times New Roman"/>
+                <w:shd w:val="clear" w:color="auto" w:fill="DEEAF6"/>
+              </w:rPr>
+            </w:pPr>
+            <w:r>
+              <w:rPr>
+                <w:rFonts w:eastAsia="Times New Roman" w:cs="Times New Roman"/>
+                <w:shd w:val="clear" w:color="auto" w:fill="DEEAF6"/>
+              </w:rPr>
+              <w:t>1</w:t>
             </w:r>
           </w:p>
         </w:tc>
@@ -1509,24 +1450,28 @@
             <w:tcBorders>
               <w:bottom w:val="single" w:sz="8" w:space="0" w:color="666666"/>
             </w:tcBorders>
-            <w:shd w:val="clear" w:color="auto" w:fill="EDEDED" w:themeFill="accent3" w:themeFillTint="33"/>
-            <w:tcMar>
-              <w:top w:w="100" w:type="dxa"/>
-              <w:left w:w="100" w:type="dxa"/>
-              <w:bottom w:w="100" w:type="dxa"/>
-              <w:right w:w="100" w:type="dxa"/>
-            </w:tcMar>
-          </w:tcPr>
-          <w:p>
-            <w:pPr>
-              <w:jc w:val="center"/>
-            </w:pPr>
-            <w:r>
-              <w:rPr>
-                <w:rFonts w:eastAsia="Times New Roman" w:cs="Times New Roman"/>
-                <w:shd w:val="clear" w:color="auto" w:fill="F2F2F2"/>
-              </w:rPr>
-              <w:t>Upper Limit</w:t>
+            <w:shd w:val="clear" w:color="auto" w:fill="DEEAF6" w:themeFill="accent1" w:themeFillTint="33"/>
+            <w:tcMar>
+              <w:top w:w="100" w:type="dxa"/>
+              <w:left w:w="100" w:type="dxa"/>
+              <w:bottom w:w="100" w:type="dxa"/>
+              <w:right w:w="100" w:type="dxa"/>
+            </w:tcMar>
+          </w:tcPr>
+          <w:p>
+            <w:pPr>
+              <w:jc w:val="center"/>
+              <w:rPr>
+                <w:rFonts w:eastAsia="Times New Roman" w:cs="Times New Roman"/>
+                <w:shd w:val="clear" w:color="auto" w:fill="DEEAF6"/>
+              </w:rPr>
+            </w:pPr>
+            <w:r>
+              <w:rPr>
+                <w:rFonts w:eastAsia="Times New Roman" w:cs="Times New Roman"/>
+                <w:shd w:val="clear" w:color="auto" w:fill="DEEAF6"/>
+              </w:rPr>
+              <w:t>Built in Self-Test (BIST)</w:t>
             </w:r>
           </w:p>
         </w:tc>
@@ -1537,33 +1482,114 @@
         </w:trPr>
         <w:tc>
           <w:tcPr>
-            <w:tcW w:w="9082" w:type="dxa"/>
-            <w:gridSpan w:val="4"/>
-            <w:tcBorders>
-              <w:bottom w:val="single" w:sz="8" w:space="0" w:color="666666"/>
-            </w:tcBorders>
-            <w:shd w:val="clear" w:color="auto" w:fill="FBE4D5" w:themeFill="accent2" w:themeFillTint="33"/>
-            <w:tcMar>
-              <w:top w:w="100" w:type="dxa"/>
-              <w:left w:w="100" w:type="dxa"/>
-              <w:bottom w:w="100" w:type="dxa"/>
-              <w:right w:w="100" w:type="dxa"/>
-            </w:tcMar>
-          </w:tcPr>
-          <w:p>
-            <w:pPr>
-              <w:jc w:val="center"/>
-              <w:rPr>
-                <w:rFonts w:eastAsia="Times New Roman" w:cs="Times New Roman"/>
-                <w:shd w:val="clear" w:color="auto" w:fill="DEEAF6"/>
-              </w:rPr>
-            </w:pPr>
-            <w:r>
-              <w:rPr>
-                <w:rFonts w:eastAsia="Times New Roman" w:cs="Times New Roman"/>
-                <w:b/>
-              </w:rPr>
-              <w:t>Control/Status Register Fields</w:t>
+            <w:tcW w:w="2895" w:type="dxa"/>
+            <w:tcBorders>
+              <w:bottom w:val="single" w:sz="8" w:space="0" w:color="666666"/>
+              <w:right w:val="single" w:sz="8" w:space="0" w:color="666666"/>
+            </w:tcBorders>
+            <w:shd w:val="clear" w:color="auto" w:fill="DEEAF6" w:themeFill="accent1" w:themeFillTint="33"/>
+            <w:tcMar>
+              <w:top w:w="100" w:type="dxa"/>
+              <w:left w:w="100" w:type="dxa"/>
+              <w:bottom w:w="100" w:type="dxa"/>
+              <w:right w:w="100" w:type="dxa"/>
+            </w:tcMar>
+          </w:tcPr>
+          <w:p>
+            <w:pPr>
+              <w:jc w:val="center"/>
+            </w:pPr>
+            <w:proofErr w:type="spellStart"/>
+            <w:r>
+              <w:rPr>
+                <w:rFonts w:eastAsia="Times New Roman" w:cs="Times New Roman"/>
+                <w:shd w:val="clear" w:color="auto" w:fill="DEEAF6"/>
+              </w:rPr>
+              <w:t>rf_bist_start_val</w:t>
+            </w:r>
+            <w:proofErr w:type="spellEnd"/>
+          </w:p>
+        </w:tc>
+        <w:tc>
+          <w:tcPr>
+            <w:tcW w:w="1620" w:type="dxa"/>
+            <w:tcBorders>
+              <w:bottom w:val="single" w:sz="8" w:space="0" w:color="666666"/>
+              <w:right w:val="single" w:sz="8" w:space="0" w:color="666666"/>
+            </w:tcBorders>
+            <w:shd w:val="clear" w:color="auto" w:fill="DEEAF6" w:themeFill="accent1" w:themeFillTint="33"/>
+            <w:tcMar>
+              <w:top w:w="100" w:type="dxa"/>
+              <w:left w:w="100" w:type="dxa"/>
+              <w:bottom w:w="100" w:type="dxa"/>
+              <w:right w:w="100" w:type="dxa"/>
+            </w:tcMar>
+          </w:tcPr>
+          <w:p>
+            <w:pPr>
+              <w:jc w:val="center"/>
+            </w:pPr>
+            <w:r>
+              <w:rPr>
+                <w:rFonts w:eastAsia="Times New Roman" w:cs="Times New Roman"/>
+                <w:shd w:val="clear" w:color="auto" w:fill="DEEAF6"/>
+              </w:rPr>
+              <w:t>in</w:t>
+            </w:r>
+          </w:p>
+        </w:tc>
+        <w:tc>
+          <w:tcPr>
+            <w:tcW w:w="1170" w:type="dxa"/>
+            <w:tcBorders>
+              <w:bottom w:val="single" w:sz="8" w:space="0" w:color="666666"/>
+              <w:right w:val="single" w:sz="8" w:space="0" w:color="666666"/>
+            </w:tcBorders>
+            <w:shd w:val="clear" w:color="auto" w:fill="DEEAF6" w:themeFill="accent1" w:themeFillTint="33"/>
+            <w:tcMar>
+              <w:top w:w="100" w:type="dxa"/>
+              <w:left w:w="100" w:type="dxa"/>
+              <w:bottom w:w="100" w:type="dxa"/>
+              <w:right w:w="100" w:type="dxa"/>
+            </w:tcMar>
+          </w:tcPr>
+          <w:p>
+            <w:pPr>
+              <w:jc w:val="center"/>
+            </w:pPr>
+            <w:r>
+              <w:rPr>
+                <w:rFonts w:eastAsia="Times New Roman" w:cs="Times New Roman"/>
+                <w:shd w:val="clear" w:color="auto" w:fill="DEEAF6"/>
+              </w:rPr>
+              <w:t>12</w:t>
+            </w:r>
+          </w:p>
+        </w:tc>
+        <w:tc>
+          <w:tcPr>
+            <w:tcW w:w="3397" w:type="dxa"/>
+            <w:tcBorders>
+              <w:bottom w:val="single" w:sz="8" w:space="0" w:color="666666"/>
+            </w:tcBorders>
+            <w:shd w:val="clear" w:color="auto" w:fill="DEEAF6" w:themeFill="accent1" w:themeFillTint="33"/>
+            <w:tcMar>
+              <w:top w:w="100" w:type="dxa"/>
+              <w:left w:w="100" w:type="dxa"/>
+              <w:bottom w:w="100" w:type="dxa"/>
+              <w:right w:w="100" w:type="dxa"/>
+            </w:tcMar>
+          </w:tcPr>
+          <w:p>
+            <w:pPr>
+              <w:jc w:val="center"/>
+            </w:pPr>
+            <w:r>
+              <w:rPr>
+                <w:rFonts w:eastAsia="Times New Roman" w:cs="Times New Roman"/>
+                <w:shd w:val="clear" w:color="auto" w:fill="DEEAF6"/>
+              </w:rPr>
+              <w:t>Start Value</w:t>
             </w:r>
           </w:p>
         </w:tc>
@@ -1579,7 +1605,7 @@
               <w:bottom w:val="single" w:sz="8" w:space="0" w:color="666666"/>
               <w:right w:val="single" w:sz="8" w:space="0" w:color="666666"/>
             </w:tcBorders>
-            <w:shd w:val="clear" w:color="auto" w:fill="DEEAF6"/>
+            <w:shd w:val="clear" w:color="auto" w:fill="DEEAF6" w:themeFill="accent1" w:themeFillTint="33"/>
             <w:tcMar>
               <w:top w:w="100" w:type="dxa"/>
               <w:left w:w="100" w:type="dxa"/>
@@ -1601,7 +1627,7 @@
                 <w:rFonts w:eastAsia="Times New Roman" w:cs="Times New Roman"/>
                 <w:shd w:val="clear" w:color="auto" w:fill="DEEAF6"/>
               </w:rPr>
-              <w:t>trig_fifo_underrun_clr</w:t>
+              <w:t>rf_bist_inc</w:t>
             </w:r>
             <w:proofErr w:type="spellEnd"/>
           </w:p>
@@ -1613,7 +1639,7 @@
               <w:bottom w:val="single" w:sz="8" w:space="0" w:color="666666"/>
               <w:right w:val="single" w:sz="8" w:space="0" w:color="666666"/>
             </w:tcBorders>
-            <w:shd w:val="clear" w:color="auto" w:fill="DEEAF6"/>
+            <w:shd w:val="clear" w:color="auto" w:fill="DEEAF6" w:themeFill="accent1" w:themeFillTint="33"/>
             <w:tcMar>
               <w:top w:w="100" w:type="dxa"/>
               <w:left w:w="100" w:type="dxa"/>
@@ -1645,28 +1671,28 @@
               <w:bottom w:val="single" w:sz="8" w:space="0" w:color="666666"/>
               <w:right w:val="single" w:sz="8" w:space="0" w:color="666666"/>
             </w:tcBorders>
-            <w:shd w:val="clear" w:color="auto" w:fill="DEEAF6"/>
-            <w:tcMar>
-              <w:top w:w="100" w:type="dxa"/>
-              <w:left w:w="100" w:type="dxa"/>
-              <w:bottom w:w="100" w:type="dxa"/>
-              <w:right w:w="100" w:type="dxa"/>
-            </w:tcMar>
-          </w:tcPr>
-          <w:p>
-            <w:pPr>
-              <w:jc w:val="center"/>
-              <w:rPr>
-                <w:rFonts w:eastAsia="Times New Roman" w:cs="Times New Roman"/>
-                <w:shd w:val="clear" w:color="auto" w:fill="DEEAF6"/>
-              </w:rPr>
-            </w:pPr>
-            <w:r>
-              <w:rPr>
-                <w:rFonts w:eastAsia="Times New Roman" w:cs="Times New Roman"/>
-                <w:shd w:val="clear" w:color="auto" w:fill="DEEAF6"/>
-              </w:rPr>
-              <w:t>1</w:t>
+            <w:shd w:val="clear" w:color="auto" w:fill="DEEAF6" w:themeFill="accent1" w:themeFillTint="33"/>
+            <w:tcMar>
+              <w:top w:w="100" w:type="dxa"/>
+              <w:left w:w="100" w:type="dxa"/>
+              <w:bottom w:w="100" w:type="dxa"/>
+              <w:right w:w="100" w:type="dxa"/>
+            </w:tcMar>
+          </w:tcPr>
+          <w:p>
+            <w:pPr>
+              <w:jc w:val="center"/>
+              <w:rPr>
+                <w:rFonts w:eastAsia="Times New Roman" w:cs="Times New Roman"/>
+                <w:shd w:val="clear" w:color="auto" w:fill="DEEAF6"/>
+              </w:rPr>
+            </w:pPr>
+            <w:r>
+              <w:rPr>
+                <w:rFonts w:eastAsia="Times New Roman" w:cs="Times New Roman"/>
+                <w:shd w:val="clear" w:color="auto" w:fill="DEEAF6"/>
+              </w:rPr>
+              <w:t>8</w:t>
             </w:r>
           </w:p>
         </w:tc>
@@ -1676,28 +1702,28 @@
             <w:tcBorders>
               <w:bottom w:val="single" w:sz="8" w:space="0" w:color="666666"/>
             </w:tcBorders>
-            <w:shd w:val="clear" w:color="auto" w:fill="DEEAF6"/>
-            <w:tcMar>
-              <w:top w:w="100" w:type="dxa"/>
-              <w:left w:w="100" w:type="dxa"/>
-              <w:bottom w:w="100" w:type="dxa"/>
-              <w:right w:w="100" w:type="dxa"/>
-            </w:tcMar>
-          </w:tcPr>
-          <w:p>
-            <w:pPr>
-              <w:jc w:val="center"/>
-              <w:rPr>
-                <w:rFonts w:eastAsia="Times New Roman" w:cs="Times New Roman"/>
-                <w:shd w:val="clear" w:color="auto" w:fill="DEEAF6"/>
-              </w:rPr>
-            </w:pPr>
-            <w:r>
-              <w:rPr>
-                <w:rFonts w:eastAsia="Times New Roman" w:cs="Times New Roman"/>
-                <w:shd w:val="clear" w:color="auto" w:fill="DEEAF6"/>
-              </w:rPr>
-              <w:t>Reset FIFO Underrun</w:t>
+            <w:shd w:val="clear" w:color="auto" w:fill="DEEAF6" w:themeFill="accent1" w:themeFillTint="33"/>
+            <w:tcMar>
+              <w:top w:w="100" w:type="dxa"/>
+              <w:left w:w="100" w:type="dxa"/>
+              <w:bottom w:w="100" w:type="dxa"/>
+              <w:right w:w="100" w:type="dxa"/>
+            </w:tcMar>
+          </w:tcPr>
+          <w:p>
+            <w:pPr>
+              <w:jc w:val="center"/>
+              <w:rPr>
+                <w:rFonts w:eastAsia="Times New Roman" w:cs="Times New Roman"/>
+                <w:shd w:val="clear" w:color="auto" w:fill="DEEAF6"/>
+              </w:rPr>
+            </w:pPr>
+            <w:r>
+              <w:rPr>
+                <w:rFonts w:eastAsia="Times New Roman" w:cs="Times New Roman"/>
+                <w:shd w:val="clear" w:color="auto" w:fill="DEEAF6"/>
+              </w:rPr>
+              <w:t>Increment</w:t>
             </w:r>
           </w:p>
         </w:tc>
@@ -1713,17 +1739,21 @@
               <w:bottom w:val="single" w:sz="8" w:space="0" w:color="666666"/>
               <w:right w:val="single" w:sz="8" w:space="0" w:color="666666"/>
             </w:tcBorders>
-            <w:shd w:val="clear" w:color="auto" w:fill="DEEAF6"/>
-            <w:tcMar>
-              <w:top w:w="100" w:type="dxa"/>
-              <w:left w:w="100" w:type="dxa"/>
-              <w:bottom w:w="100" w:type="dxa"/>
-              <w:right w:w="100" w:type="dxa"/>
-            </w:tcMar>
-          </w:tcPr>
-          <w:p>
-            <w:pPr>
-              <w:jc w:val="center"/>
+            <w:shd w:val="clear" w:color="auto" w:fill="DEEAF6" w:themeFill="accent1" w:themeFillTint="33"/>
+            <w:tcMar>
+              <w:top w:w="100" w:type="dxa"/>
+              <w:left w:w="100" w:type="dxa"/>
+              <w:bottom w:w="100" w:type="dxa"/>
+              <w:right w:w="100" w:type="dxa"/>
+            </w:tcMar>
+          </w:tcPr>
+          <w:p>
+            <w:pPr>
+              <w:jc w:val="center"/>
+              <w:rPr>
+                <w:rFonts w:eastAsia="Times New Roman" w:cs="Times New Roman"/>
+                <w:shd w:val="clear" w:color="auto" w:fill="DEEAF6"/>
+              </w:rPr>
             </w:pPr>
             <w:proofErr w:type="spellStart"/>
             <w:r>
@@ -1731,7 +1761,7 @@
                 <w:rFonts w:eastAsia="Times New Roman" w:cs="Times New Roman"/>
                 <w:shd w:val="clear" w:color="auto" w:fill="DEEAF6"/>
               </w:rPr>
-              <w:t>trig_fifo_overrun_clr</w:t>
+              <w:t>rf_bist_up_limit</w:t>
             </w:r>
             <w:proofErr w:type="spellEnd"/>
           </w:p>
@@ -1743,17 +1773,21 @@
               <w:bottom w:val="single" w:sz="8" w:space="0" w:color="666666"/>
               <w:right w:val="single" w:sz="8" w:space="0" w:color="666666"/>
             </w:tcBorders>
-            <w:shd w:val="clear" w:color="auto" w:fill="DEEAF6"/>
-            <w:tcMar>
-              <w:top w:w="100" w:type="dxa"/>
-              <w:left w:w="100" w:type="dxa"/>
-              <w:bottom w:w="100" w:type="dxa"/>
-              <w:right w:w="100" w:type="dxa"/>
-            </w:tcMar>
-          </w:tcPr>
-          <w:p>
-            <w:pPr>
-              <w:jc w:val="center"/>
+            <w:shd w:val="clear" w:color="auto" w:fill="DEEAF6" w:themeFill="accent1" w:themeFillTint="33"/>
+            <w:tcMar>
+              <w:top w:w="100" w:type="dxa"/>
+              <w:left w:w="100" w:type="dxa"/>
+              <w:bottom w:w="100" w:type="dxa"/>
+              <w:right w:w="100" w:type="dxa"/>
+            </w:tcMar>
+          </w:tcPr>
+          <w:p>
+            <w:pPr>
+              <w:jc w:val="center"/>
+              <w:rPr>
+                <w:rFonts w:eastAsia="Times New Roman" w:cs="Times New Roman"/>
+                <w:shd w:val="clear" w:color="auto" w:fill="DEEAF6"/>
+              </w:rPr>
             </w:pPr>
             <w:r>
               <w:rPr>
@@ -1771,24 +1805,28 @@
               <w:bottom w:val="single" w:sz="8" w:space="0" w:color="666666"/>
               <w:right w:val="single" w:sz="8" w:space="0" w:color="666666"/>
             </w:tcBorders>
-            <w:shd w:val="clear" w:color="auto" w:fill="DEEAF6"/>
-            <w:tcMar>
-              <w:top w:w="100" w:type="dxa"/>
-              <w:left w:w="100" w:type="dxa"/>
-              <w:bottom w:w="100" w:type="dxa"/>
-              <w:right w:w="100" w:type="dxa"/>
-            </w:tcMar>
-          </w:tcPr>
-          <w:p>
-            <w:pPr>
-              <w:jc w:val="center"/>
-            </w:pPr>
-            <w:r>
-              <w:rPr>
-                <w:rFonts w:eastAsia="Times New Roman" w:cs="Times New Roman"/>
-                <w:shd w:val="clear" w:color="auto" w:fill="DEEAF6"/>
-              </w:rPr>
-              <w:t>1</w:t>
+            <w:shd w:val="clear" w:color="auto" w:fill="DEEAF6" w:themeFill="accent1" w:themeFillTint="33"/>
+            <w:tcMar>
+              <w:top w:w="100" w:type="dxa"/>
+              <w:left w:w="100" w:type="dxa"/>
+              <w:bottom w:w="100" w:type="dxa"/>
+              <w:right w:w="100" w:type="dxa"/>
+            </w:tcMar>
+          </w:tcPr>
+          <w:p>
+            <w:pPr>
+              <w:jc w:val="center"/>
+              <w:rPr>
+                <w:rFonts w:eastAsia="Times New Roman" w:cs="Times New Roman"/>
+                <w:shd w:val="clear" w:color="auto" w:fill="DEEAF6"/>
+              </w:rPr>
+            </w:pPr>
+            <w:r>
+              <w:rPr>
+                <w:rFonts w:eastAsia="Times New Roman" w:cs="Times New Roman"/>
+                <w:shd w:val="clear" w:color="auto" w:fill="DEEAF6"/>
+              </w:rPr>
+              <w:t>12</w:t>
             </w:r>
           </w:p>
         </w:tc>
@@ -1798,24 +1836,28 @@
             <w:tcBorders>
               <w:bottom w:val="single" w:sz="8" w:space="0" w:color="666666"/>
             </w:tcBorders>
-            <w:shd w:val="clear" w:color="auto" w:fill="DEEAF6"/>
-            <w:tcMar>
-              <w:top w:w="100" w:type="dxa"/>
-              <w:left w:w="100" w:type="dxa"/>
-              <w:bottom w:w="100" w:type="dxa"/>
-              <w:right w:w="100" w:type="dxa"/>
-            </w:tcMar>
-          </w:tcPr>
-          <w:p>
-            <w:pPr>
-              <w:jc w:val="center"/>
-            </w:pPr>
-            <w:r>
-              <w:rPr>
-                <w:rFonts w:eastAsia="Times New Roman" w:cs="Times New Roman"/>
-                <w:shd w:val="clear" w:color="auto" w:fill="DEEAF6"/>
-              </w:rPr>
-              <w:t>Reset FIFO Overrun</w:t>
+            <w:shd w:val="clear" w:color="auto" w:fill="DEEAF6" w:themeFill="accent1" w:themeFillTint="33"/>
+            <w:tcMar>
+              <w:top w:w="100" w:type="dxa"/>
+              <w:left w:w="100" w:type="dxa"/>
+              <w:bottom w:w="100" w:type="dxa"/>
+              <w:right w:w="100" w:type="dxa"/>
+            </w:tcMar>
+          </w:tcPr>
+          <w:p>
+            <w:pPr>
+              <w:jc w:val="center"/>
+              <w:rPr>
+                <w:rFonts w:eastAsia="Times New Roman" w:cs="Times New Roman"/>
+                <w:shd w:val="clear" w:color="auto" w:fill="DEEAF6"/>
+              </w:rPr>
+            </w:pPr>
+            <w:r>
+              <w:rPr>
+                <w:rFonts w:eastAsia="Times New Roman" w:cs="Times New Roman"/>
+                <w:shd w:val="clear" w:color="auto" w:fill="DEEAF6"/>
+              </w:rPr>
+              <w:t>Upper Limit</w:t>
             </w:r>
           </w:p>
         </w:tc>
@@ -1826,253 +1868,6 @@
         </w:trPr>
         <w:tc>
           <w:tcPr>
-            <w:tcW w:w="2895" w:type="dxa"/>
-            <w:tcBorders>
-              <w:bottom w:val="single" w:sz="8" w:space="0" w:color="666666"/>
-              <w:right w:val="single" w:sz="8" w:space="0" w:color="666666"/>
-            </w:tcBorders>
-            <w:shd w:val="clear" w:color="auto" w:fill="F2F2F2"/>
-            <w:tcMar>
-              <w:top w:w="100" w:type="dxa"/>
-              <w:left w:w="100" w:type="dxa"/>
-              <w:bottom w:w="100" w:type="dxa"/>
-              <w:right w:w="100" w:type="dxa"/>
-            </w:tcMar>
-          </w:tcPr>
-          <w:p>
-            <w:pPr>
-              <w:jc w:val="center"/>
-              <w:rPr>
-                <w:rFonts w:eastAsia="Times New Roman" w:cs="Times New Roman"/>
-                <w:shd w:val="clear" w:color="auto" w:fill="F2F2F2"/>
-              </w:rPr>
-            </w:pPr>
-            <w:proofErr w:type="spellStart"/>
-            <w:r>
-              <w:rPr>
-                <w:rFonts w:eastAsia="Times New Roman" w:cs="Times New Roman"/>
-                <w:shd w:val="clear" w:color="auto" w:fill="F2F2F2"/>
-              </w:rPr>
-              <w:lastRenderedPageBreak/>
-              <w:t>ro_fifo_undeerun</w:t>
-            </w:r>
-            <w:proofErr w:type="spellEnd"/>
-          </w:p>
-        </w:tc>
-        <w:tc>
-          <w:tcPr>
-            <w:tcW w:w="1620" w:type="dxa"/>
-            <w:tcBorders>
-              <w:bottom w:val="single" w:sz="8" w:space="0" w:color="666666"/>
-              <w:right w:val="single" w:sz="8" w:space="0" w:color="666666"/>
-            </w:tcBorders>
-            <w:shd w:val="clear" w:color="auto" w:fill="F2F2F2"/>
-            <w:tcMar>
-              <w:top w:w="100" w:type="dxa"/>
-              <w:left w:w="100" w:type="dxa"/>
-              <w:bottom w:w="100" w:type="dxa"/>
-              <w:right w:w="100" w:type="dxa"/>
-            </w:tcMar>
-          </w:tcPr>
-          <w:p>
-            <w:pPr>
-              <w:jc w:val="center"/>
-              <w:rPr>
-                <w:rFonts w:eastAsia="Times New Roman" w:cs="Times New Roman"/>
-                <w:shd w:val="clear" w:color="auto" w:fill="F2F2F2"/>
-              </w:rPr>
-            </w:pPr>
-            <w:r>
-              <w:rPr>
-                <w:rFonts w:eastAsia="Times New Roman" w:cs="Times New Roman"/>
-                <w:shd w:val="clear" w:color="auto" w:fill="F2F2F2"/>
-              </w:rPr>
-              <w:t>out</w:t>
-            </w:r>
-          </w:p>
-        </w:tc>
-        <w:tc>
-          <w:tcPr>
-            <w:tcW w:w="1170" w:type="dxa"/>
-            <w:tcBorders>
-              <w:bottom w:val="single" w:sz="8" w:space="0" w:color="666666"/>
-              <w:right w:val="single" w:sz="8" w:space="0" w:color="666666"/>
-            </w:tcBorders>
-            <w:shd w:val="clear" w:color="auto" w:fill="F2F2F2"/>
-            <w:tcMar>
-              <w:top w:w="100" w:type="dxa"/>
-              <w:left w:w="100" w:type="dxa"/>
-              <w:bottom w:w="100" w:type="dxa"/>
-              <w:right w:w="100" w:type="dxa"/>
-            </w:tcMar>
-          </w:tcPr>
-          <w:p>
-            <w:pPr>
-              <w:jc w:val="center"/>
-              <w:rPr>
-                <w:rFonts w:eastAsia="Times New Roman" w:cs="Times New Roman"/>
-                <w:shd w:val="clear" w:color="auto" w:fill="F2F2F2"/>
-              </w:rPr>
-            </w:pPr>
-            <w:r>
-              <w:rPr>
-                <w:rFonts w:eastAsia="Times New Roman" w:cs="Times New Roman"/>
-                <w:shd w:val="clear" w:color="auto" w:fill="F2F2F2"/>
-              </w:rPr>
-              <w:t>1</w:t>
-            </w:r>
-          </w:p>
-        </w:tc>
-        <w:tc>
-          <w:tcPr>
-            <w:tcW w:w="3397" w:type="dxa"/>
-            <w:tcBorders>
-              <w:bottom w:val="single" w:sz="8" w:space="0" w:color="666666"/>
-            </w:tcBorders>
-            <w:shd w:val="clear" w:color="auto" w:fill="F2F2F2"/>
-            <w:tcMar>
-              <w:top w:w="100" w:type="dxa"/>
-              <w:left w:w="100" w:type="dxa"/>
-              <w:bottom w:w="100" w:type="dxa"/>
-              <w:right w:w="100" w:type="dxa"/>
-            </w:tcMar>
-          </w:tcPr>
-          <w:p>
-            <w:pPr>
-              <w:jc w:val="center"/>
-              <w:rPr>
-                <w:rFonts w:eastAsia="Times New Roman" w:cs="Times New Roman"/>
-                <w:shd w:val="clear" w:color="auto" w:fill="F2F2F2"/>
-              </w:rPr>
-            </w:pPr>
-            <w:r>
-              <w:rPr>
-                <w:rFonts w:eastAsia="Times New Roman" w:cs="Times New Roman"/>
-                <w:shd w:val="clear" w:color="auto" w:fill="F2F2F2"/>
-              </w:rPr>
-              <w:t>Input Audio FIFO Underrun</w:t>
-            </w:r>
-          </w:p>
-        </w:tc>
-      </w:tr>
-      <w:tr>
-        <w:trPr>
-          <w:jc w:val="center"/>
-        </w:trPr>
-        <w:tc>
-          <w:tcPr>
-            <w:tcW w:w="2895" w:type="dxa"/>
-            <w:tcBorders>
-              <w:right w:val="single" w:sz="8" w:space="0" w:color="666666"/>
-            </w:tcBorders>
-            <w:shd w:val="clear" w:color="auto" w:fill="F2F2F2"/>
-            <w:tcMar>
-              <w:top w:w="100" w:type="dxa"/>
-              <w:left w:w="100" w:type="dxa"/>
-              <w:bottom w:w="100" w:type="dxa"/>
-              <w:right w:w="100" w:type="dxa"/>
-            </w:tcMar>
-          </w:tcPr>
-          <w:p>
-            <w:pPr>
-              <w:jc w:val="center"/>
-            </w:pPr>
-            <w:proofErr w:type="spellStart"/>
-            <w:r>
-              <w:rPr>
-                <w:rFonts w:eastAsia="Times New Roman" w:cs="Times New Roman"/>
-                <w:shd w:val="clear" w:color="auto" w:fill="F2F2F2"/>
-              </w:rPr>
-              <w:t>ro_fifo_overrun</w:t>
-            </w:r>
-            <w:proofErr w:type="spellEnd"/>
-          </w:p>
-        </w:tc>
-        <w:tc>
-          <w:tcPr>
-            <w:tcW w:w="1620" w:type="dxa"/>
-            <w:tcBorders>
-              <w:right w:val="single" w:sz="8" w:space="0" w:color="666666"/>
-            </w:tcBorders>
-            <w:shd w:val="clear" w:color="auto" w:fill="F2F2F2"/>
-            <w:tcMar>
-              <w:top w:w="100" w:type="dxa"/>
-              <w:left w:w="100" w:type="dxa"/>
-              <w:bottom w:w="100" w:type="dxa"/>
-              <w:right w:w="100" w:type="dxa"/>
-            </w:tcMar>
-          </w:tcPr>
-          <w:p>
-            <w:pPr>
-              <w:jc w:val="center"/>
-            </w:pPr>
-            <w:r>
-              <w:rPr>
-                <w:rFonts w:eastAsia="Times New Roman" w:cs="Times New Roman"/>
-                <w:shd w:val="clear" w:color="auto" w:fill="F2F2F2"/>
-              </w:rPr>
-              <w:t>out</w:t>
-            </w:r>
-          </w:p>
-        </w:tc>
-        <w:tc>
-          <w:tcPr>
-            <w:tcW w:w="1170" w:type="dxa"/>
-            <w:tcBorders>
-              <w:right w:val="single" w:sz="8" w:space="0" w:color="666666"/>
-            </w:tcBorders>
-            <w:shd w:val="clear" w:color="auto" w:fill="F2F2F2"/>
-            <w:tcMar>
-              <w:top w:w="100" w:type="dxa"/>
-              <w:left w:w="100" w:type="dxa"/>
-              <w:bottom w:w="100" w:type="dxa"/>
-              <w:right w:w="100" w:type="dxa"/>
-            </w:tcMar>
-          </w:tcPr>
-          <w:p>
-            <w:pPr>
-              <w:jc w:val="center"/>
-            </w:pPr>
-            <w:r>
-              <w:rPr>
-                <w:rFonts w:eastAsia="Times New Roman" w:cs="Times New Roman"/>
-                <w:shd w:val="clear" w:color="auto" w:fill="F2F2F2"/>
-              </w:rPr>
-              <w:t>1</w:t>
-            </w:r>
-          </w:p>
-        </w:tc>
-        <w:tc>
-          <w:tcPr>
-            <w:tcW w:w="3397" w:type="dxa"/>
-            <w:shd w:val="clear" w:color="auto" w:fill="F2F2F2"/>
-            <w:tcMar>
-              <w:top w:w="100" w:type="dxa"/>
-              <w:left w:w="100" w:type="dxa"/>
-              <w:bottom w:w="100" w:type="dxa"/>
-              <w:right w:w="100" w:type="dxa"/>
-            </w:tcMar>
-          </w:tcPr>
-          <w:p>
-            <w:pPr>
-              <w:jc w:val="center"/>
-            </w:pPr>
-            <w:r>
-              <w:rPr>
-                <w:rFonts w:eastAsia="Times New Roman" w:cs="Times New Roman"/>
-                <w:shd w:val="clear" w:color="auto" w:fill="F2F2F2"/>
-              </w:rPr>
-              <w:t>Input Audio FIFO Overrun</w:t>
-            </w:r>
-          </w:p>
-        </w:tc>
-      </w:tr>
-      <w:tr>
-        <w:trPr>
-          <w:jc w:val="center"/>
-        </w:trPr>
-        <w:tc>
-          <w:tcPr>
             <w:tcW w:w="9082" w:type="dxa"/>
             <w:gridSpan w:val="4"/>
             <w:tcBorders>
@@ -2099,6 +1894,7 @@
                 <w:rFonts w:eastAsia="Times New Roman" w:cs="Times New Roman"/>
                 <w:b/>
               </w:rPr>
+              <w:lastRenderedPageBreak/>
               <w:t>Streaming Audio Interface with Filter Block</w:t>
             </w:r>
           </w:p>
@@ -2524,7 +2320,10 @@
         <w:t xml:space="preserve"> by the i2si_bist_gen.v module. </w:t>
       </w:r>
       <w:r>
-        <w:t>If not, the input audio data will be pushed</w:t>
+        <w:t>If not, the input audio data will</w:t>
+      </w:r>
+      <w:r>
+        <w:t xml:space="preserve"> be queued</w:t>
       </w:r>
       <w:r>
         <w:t xml:space="preserve"> into the FIFO buffer and </w:t>
@@ -2533,7 +2332,7 @@
         <w:t xml:space="preserve">later </w:t>
       </w:r>
       <w:r>
-        <w:t>popped</w:t>
+        <w:t>de-queued</w:t>
       </w:r>
       <w:r>
         <w:t xml:space="preserve">. </w:t>
@@ -2647,6 +2446,8 @@
       <w:r>
         <w:t>Control and Status Interface Bit Descriptions:</w:t>
       </w:r>
+      <w:bookmarkStart w:id="0" w:name="_GoBack"/>
+      <w:bookmarkEnd w:id="0"/>
     </w:p>
     <w:p>
       <w:pPr>
@@ -2782,7 +2583,6 @@
         </w:numPr>
       </w:pPr>
       <w:r>
-        <w:lastRenderedPageBreak/>
         <w:t>i2s</w:t>
       </w:r>
       <w:r>
@@ -2852,6 +2652,7 @@
         </w:numPr>
       </w:pPr>
       <w:r>
+        <w:lastRenderedPageBreak/>
         <w:t>i2si_synchronzier.v</w:t>
       </w:r>
     </w:p>
@@ -4403,7 +4204,6 @@
                 <w:rFonts w:eastAsia="Times New Roman" w:cs="Times New Roman"/>
                 <w:b/>
               </w:rPr>
-              <w:lastRenderedPageBreak/>
               <w:t>General</w:t>
             </w:r>
           </w:p>
@@ -4665,6 +4465,7 @@
                 <w:rFonts w:eastAsia="Times New Roman" w:cs="Times New Roman"/>
                 <w:shd w:val="clear" w:color="auto" w:fill="DEEAF6"/>
               </w:rPr>
+              <w:lastRenderedPageBreak/>
               <w:t>sck_transition</w:t>
             </w:r>
             <w:proofErr w:type="spellEnd"/>
@@ -5861,7 +5662,6 @@
                 <w:rFonts w:eastAsia="Times New Roman" w:cs="Times New Roman"/>
                 <w:shd w:val="clear" w:color="auto" w:fill="DEEAF6"/>
               </w:rPr>
-              <w:lastRenderedPageBreak/>
               <w:t>in_1_data</w:t>
             </w:r>
           </w:p>
@@ -6123,6 +5923,7 @@
                 <w:rFonts w:eastAsia="Times New Roman" w:cs="Times New Roman"/>
                 <w:shd w:val="clear" w:color="auto" w:fill="DEEAF6"/>
               </w:rPr>
+              <w:lastRenderedPageBreak/>
               <w:t>sel</w:t>
             </w:r>
             <w:proofErr w:type="spellEnd"/>
@@ -7562,7 +7363,6 @@
                 <w:rFonts w:eastAsia="Times New Roman" w:cs="Times New Roman"/>
                 <w:shd w:val="clear" w:color="auto" w:fill="DEEAF6"/>
               </w:rPr>
-              <w:lastRenderedPageBreak/>
               <w:t>fifo_out_rtr</w:t>
             </w:r>
             <w:proofErr w:type="spellEnd"/>
@@ -7719,6 +7519,7 @@
                 <w:b/>
                 <w:highlight w:val="white"/>
               </w:rPr>
+              <w:lastRenderedPageBreak/>
               <w:t>Signal Name</w:t>
             </w:r>
           </w:p>
@@ -8075,114 +7876,42 @@
       <w:tr>
         <w:tc>
           <w:tcPr>
-            <w:tcW w:w="2010" w:type="dxa"/>
-            <w:tcBorders>
-              <w:bottom w:val="single" w:sz="8" w:space="0" w:color="666666"/>
-              <w:right w:val="single" w:sz="8" w:space="0" w:color="666666"/>
-            </w:tcBorders>
-            <w:shd w:val="clear" w:color="auto" w:fill="DEEAF6"/>
-            <w:tcMar>
-              <w:top w:w="100" w:type="dxa"/>
-              <w:left w:w="100" w:type="dxa"/>
-              <w:bottom w:w="100" w:type="dxa"/>
-              <w:right w:w="100" w:type="dxa"/>
-            </w:tcMar>
-          </w:tcPr>
-          <w:p>
-            <w:pPr>
-              <w:jc w:val="center"/>
+            <w:tcW w:w="9082" w:type="dxa"/>
+            <w:gridSpan w:val="4"/>
+            <w:tcBorders>
+              <w:bottom w:val="single" w:sz="8" w:space="0" w:color="666666"/>
+            </w:tcBorders>
+            <w:shd w:val="clear" w:color="auto" w:fill="FBE4D5" w:themeFill="accent2" w:themeFillTint="33"/>
+            <w:tcMar>
+              <w:top w:w="100" w:type="dxa"/>
+              <w:left w:w="100" w:type="dxa"/>
+              <w:bottom w:w="100" w:type="dxa"/>
+              <w:right w:w="100" w:type="dxa"/>
+            </w:tcMar>
+          </w:tcPr>
+          <w:p>
+            <w:pPr>
+              <w:jc w:val="center"/>
+              <w:rPr>
+                <w:rFonts w:eastAsia="Times New Roman" w:cs="Times New Roman"/>
+                <w:shd w:val="clear" w:color="auto" w:fill="F2F2F2"/>
+              </w:rPr>
             </w:pPr>
             <w:proofErr w:type="spellStart"/>
             <w:r>
               <w:rPr>
                 <w:rFonts w:eastAsia="Times New Roman" w:cs="Times New Roman"/>
-                <w:shd w:val="clear" w:color="auto" w:fill="DEEAF6"/>
-              </w:rPr>
-              <w:t>sck_transition</w:t>
+                <w:b/>
+              </w:rPr>
+              <w:t>Deserializer</w:t>
             </w:r>
             <w:proofErr w:type="spellEnd"/>
-          </w:p>
-        </w:tc>
-        <w:tc>
-          <w:tcPr>
-            <w:tcW w:w="1710" w:type="dxa"/>
-            <w:tcBorders>
-              <w:bottom w:val="single" w:sz="8" w:space="0" w:color="666666"/>
-              <w:right w:val="single" w:sz="8" w:space="0" w:color="666666"/>
-            </w:tcBorders>
-            <w:shd w:val="clear" w:color="auto" w:fill="DEEAF6"/>
-            <w:tcMar>
-              <w:top w:w="100" w:type="dxa"/>
-              <w:left w:w="100" w:type="dxa"/>
-              <w:bottom w:w="100" w:type="dxa"/>
-              <w:right w:w="100" w:type="dxa"/>
-            </w:tcMar>
-          </w:tcPr>
-          <w:p>
-            <w:pPr>
-              <w:jc w:val="center"/>
-            </w:pPr>
-            <w:r>
-              <w:rPr>
-                <w:rFonts w:eastAsia="Times New Roman" w:cs="Times New Roman"/>
-                <w:shd w:val="clear" w:color="auto" w:fill="DEEAF6"/>
-              </w:rPr>
-              <w:t>in</w:t>
-            </w:r>
-          </w:p>
-        </w:tc>
-        <w:tc>
-          <w:tcPr>
-            <w:tcW w:w="1320" w:type="dxa"/>
-            <w:tcBorders>
-              <w:bottom w:val="single" w:sz="8" w:space="0" w:color="666666"/>
-              <w:right w:val="single" w:sz="8" w:space="0" w:color="666666"/>
-            </w:tcBorders>
-            <w:shd w:val="clear" w:color="auto" w:fill="DEEAF6"/>
-            <w:tcMar>
-              <w:top w:w="100" w:type="dxa"/>
-              <w:left w:w="100" w:type="dxa"/>
-              <w:bottom w:w="100" w:type="dxa"/>
-              <w:right w:w="100" w:type="dxa"/>
-            </w:tcMar>
-          </w:tcPr>
-          <w:p>
-            <w:pPr>
-              <w:jc w:val="center"/>
-            </w:pPr>
-            <w:r>
-              <w:rPr>
-                <w:rFonts w:eastAsia="Times New Roman" w:cs="Times New Roman"/>
-                <w:shd w:val="clear" w:color="auto" w:fill="DEEAF6"/>
-              </w:rPr>
-              <w:t>1</w:t>
-            </w:r>
-          </w:p>
-        </w:tc>
-        <w:tc>
-          <w:tcPr>
-            <w:tcW w:w="4042" w:type="dxa"/>
-            <w:tcBorders>
-              <w:bottom w:val="single" w:sz="8" w:space="0" w:color="666666"/>
-            </w:tcBorders>
-            <w:shd w:val="clear" w:color="auto" w:fill="DEEAF6"/>
-            <w:tcMar>
-              <w:top w:w="100" w:type="dxa"/>
-              <w:left w:w="100" w:type="dxa"/>
-              <w:bottom w:w="100" w:type="dxa"/>
-              <w:right w:w="100" w:type="dxa"/>
-            </w:tcMar>
-          </w:tcPr>
-          <w:p>
-            <w:pPr>
-              <w:jc w:val="center"/>
-            </w:pPr>
-            <w:r>
-              <w:rPr>
-                <w:rFonts w:eastAsia="Times New Roman" w:cs="Times New Roman"/>
-                <w:shd w:val="clear" w:color="auto" w:fill="DEEAF6"/>
-              </w:rPr>
-              <w:t>Serial Clock Level to Pulse Converter</w:t>
+            <w:r>
+              <w:rPr>
+                <w:rFonts w:eastAsia="Times New Roman" w:cs="Times New Roman"/>
+                <w:b/>
+              </w:rPr>
+              <w:t xml:space="preserve"> Input Interface</w:t>
             </w:r>
           </w:p>
         </w:tc>
@@ -8190,6 +7919,351 @@
       <w:tr>
         <w:tc>
           <w:tcPr>
+            <w:tcW w:w="2010" w:type="dxa"/>
+            <w:tcBorders>
+              <w:bottom w:val="single" w:sz="8" w:space="0" w:color="666666"/>
+              <w:right w:val="single" w:sz="8" w:space="0" w:color="666666"/>
+            </w:tcBorders>
+            <w:shd w:val="clear" w:color="auto" w:fill="DEEAF6" w:themeFill="accent1" w:themeFillTint="33"/>
+            <w:tcMar>
+              <w:top w:w="100" w:type="dxa"/>
+              <w:left w:w="100" w:type="dxa"/>
+              <w:bottom w:w="100" w:type="dxa"/>
+              <w:right w:w="100" w:type="dxa"/>
+            </w:tcMar>
+          </w:tcPr>
+          <w:p>
+            <w:pPr>
+              <w:jc w:val="center"/>
+            </w:pPr>
+            <w:proofErr w:type="spellStart"/>
+            <w:r>
+              <w:rPr>
+                <w:rFonts w:eastAsia="Times New Roman" w:cs="Times New Roman"/>
+                <w:shd w:val="clear" w:color="auto" w:fill="DEEAF6"/>
+              </w:rPr>
+              <w:t>sck_transition</w:t>
+            </w:r>
+            <w:proofErr w:type="spellEnd"/>
+          </w:p>
+        </w:tc>
+        <w:tc>
+          <w:tcPr>
+            <w:tcW w:w="1710" w:type="dxa"/>
+            <w:tcBorders>
+              <w:bottom w:val="single" w:sz="8" w:space="0" w:color="666666"/>
+              <w:right w:val="single" w:sz="8" w:space="0" w:color="666666"/>
+            </w:tcBorders>
+            <w:shd w:val="clear" w:color="auto" w:fill="DEEAF6" w:themeFill="accent1" w:themeFillTint="33"/>
+            <w:tcMar>
+              <w:top w:w="100" w:type="dxa"/>
+              <w:left w:w="100" w:type="dxa"/>
+              <w:bottom w:w="100" w:type="dxa"/>
+              <w:right w:w="100" w:type="dxa"/>
+            </w:tcMar>
+          </w:tcPr>
+          <w:p>
+            <w:pPr>
+              <w:jc w:val="center"/>
+            </w:pPr>
+            <w:r>
+              <w:rPr>
+                <w:rFonts w:eastAsia="Times New Roman" w:cs="Times New Roman"/>
+                <w:shd w:val="clear" w:color="auto" w:fill="DEEAF6"/>
+              </w:rPr>
+              <w:t>in</w:t>
+            </w:r>
+          </w:p>
+        </w:tc>
+        <w:tc>
+          <w:tcPr>
+            <w:tcW w:w="1320" w:type="dxa"/>
+            <w:tcBorders>
+              <w:bottom w:val="single" w:sz="8" w:space="0" w:color="666666"/>
+              <w:right w:val="single" w:sz="8" w:space="0" w:color="666666"/>
+            </w:tcBorders>
+            <w:shd w:val="clear" w:color="auto" w:fill="DEEAF6" w:themeFill="accent1" w:themeFillTint="33"/>
+            <w:tcMar>
+              <w:top w:w="100" w:type="dxa"/>
+              <w:left w:w="100" w:type="dxa"/>
+              <w:bottom w:w="100" w:type="dxa"/>
+              <w:right w:w="100" w:type="dxa"/>
+            </w:tcMar>
+          </w:tcPr>
+          <w:p>
+            <w:pPr>
+              <w:jc w:val="center"/>
+            </w:pPr>
+            <w:r>
+              <w:rPr>
+                <w:rFonts w:eastAsia="Times New Roman" w:cs="Times New Roman"/>
+                <w:shd w:val="clear" w:color="auto" w:fill="DEEAF6"/>
+              </w:rPr>
+              <w:t>1</w:t>
+            </w:r>
+          </w:p>
+        </w:tc>
+        <w:tc>
+          <w:tcPr>
+            <w:tcW w:w="4042" w:type="dxa"/>
+            <w:tcBorders>
+              <w:bottom w:val="single" w:sz="8" w:space="0" w:color="666666"/>
+            </w:tcBorders>
+            <w:shd w:val="clear" w:color="auto" w:fill="DEEAF6" w:themeFill="accent1" w:themeFillTint="33"/>
+            <w:tcMar>
+              <w:top w:w="100" w:type="dxa"/>
+              <w:left w:w="100" w:type="dxa"/>
+              <w:bottom w:w="100" w:type="dxa"/>
+              <w:right w:w="100" w:type="dxa"/>
+            </w:tcMar>
+          </w:tcPr>
+          <w:p>
+            <w:pPr>
+              <w:jc w:val="center"/>
+            </w:pPr>
+            <w:r>
+              <w:rPr>
+                <w:rFonts w:eastAsia="Times New Roman" w:cs="Times New Roman"/>
+                <w:shd w:val="clear" w:color="auto" w:fill="DEEAF6"/>
+              </w:rPr>
+              <w:t>Serial Clock Level to Pulse Converter</w:t>
+            </w:r>
+          </w:p>
+        </w:tc>
+      </w:tr>
+      <w:tr>
+        <w:tc>
+          <w:tcPr>
+            <w:tcW w:w="2010" w:type="dxa"/>
+            <w:tcBorders>
+              <w:bottom w:val="single" w:sz="8" w:space="0" w:color="666666"/>
+              <w:right w:val="single" w:sz="8" w:space="0" w:color="666666"/>
+            </w:tcBorders>
+            <w:shd w:val="clear" w:color="auto" w:fill="F2F2F2"/>
+            <w:tcMar>
+              <w:top w:w="100" w:type="dxa"/>
+              <w:left w:w="100" w:type="dxa"/>
+              <w:bottom w:w="100" w:type="dxa"/>
+              <w:right w:w="100" w:type="dxa"/>
+            </w:tcMar>
+          </w:tcPr>
+          <w:p>
+            <w:pPr>
+              <w:jc w:val="center"/>
+            </w:pPr>
+            <w:proofErr w:type="spellStart"/>
+            <w:r>
+              <w:rPr>
+                <w:rFonts w:eastAsia="Times New Roman" w:cs="Times New Roman"/>
+                <w:shd w:val="clear" w:color="auto" w:fill="F2F2F2"/>
+              </w:rPr>
+              <w:t>in_sd</w:t>
+            </w:r>
+            <w:proofErr w:type="spellEnd"/>
+          </w:p>
+        </w:tc>
+        <w:tc>
+          <w:tcPr>
+            <w:tcW w:w="1710" w:type="dxa"/>
+            <w:tcBorders>
+              <w:bottom w:val="single" w:sz="8" w:space="0" w:color="666666"/>
+              <w:right w:val="single" w:sz="8" w:space="0" w:color="666666"/>
+            </w:tcBorders>
+            <w:shd w:val="clear" w:color="auto" w:fill="F2F2F2"/>
+            <w:tcMar>
+              <w:top w:w="100" w:type="dxa"/>
+              <w:left w:w="100" w:type="dxa"/>
+              <w:bottom w:w="100" w:type="dxa"/>
+              <w:right w:w="100" w:type="dxa"/>
+            </w:tcMar>
+          </w:tcPr>
+          <w:p>
+            <w:pPr>
+              <w:jc w:val="center"/>
+            </w:pPr>
+            <w:r>
+              <w:rPr>
+                <w:rFonts w:eastAsia="Times New Roman" w:cs="Times New Roman"/>
+                <w:shd w:val="clear" w:color="auto" w:fill="F2F2F2"/>
+              </w:rPr>
+              <w:t>in</w:t>
+            </w:r>
+          </w:p>
+        </w:tc>
+        <w:tc>
+          <w:tcPr>
+            <w:tcW w:w="1320" w:type="dxa"/>
+            <w:tcBorders>
+              <w:bottom w:val="single" w:sz="8" w:space="0" w:color="666666"/>
+              <w:right w:val="single" w:sz="8" w:space="0" w:color="666666"/>
+            </w:tcBorders>
+            <w:shd w:val="clear" w:color="auto" w:fill="F2F2F2"/>
+            <w:tcMar>
+              <w:top w:w="100" w:type="dxa"/>
+              <w:left w:w="100" w:type="dxa"/>
+              <w:bottom w:w="100" w:type="dxa"/>
+              <w:right w:w="100" w:type="dxa"/>
+            </w:tcMar>
+          </w:tcPr>
+          <w:p>
+            <w:pPr>
+              <w:jc w:val="center"/>
+            </w:pPr>
+            <w:r>
+              <w:rPr>
+                <w:rFonts w:eastAsia="Times New Roman" w:cs="Times New Roman"/>
+                <w:shd w:val="clear" w:color="auto" w:fill="F2F2F2"/>
+              </w:rPr>
+              <w:t>1</w:t>
+            </w:r>
+          </w:p>
+        </w:tc>
+        <w:tc>
+          <w:tcPr>
+            <w:tcW w:w="4042" w:type="dxa"/>
+            <w:tcBorders>
+              <w:bottom w:val="single" w:sz="8" w:space="0" w:color="666666"/>
+            </w:tcBorders>
+            <w:shd w:val="clear" w:color="auto" w:fill="F2F2F2"/>
+            <w:tcMar>
+              <w:top w:w="100" w:type="dxa"/>
+              <w:left w:w="100" w:type="dxa"/>
+              <w:bottom w:w="100" w:type="dxa"/>
+              <w:right w:w="100" w:type="dxa"/>
+            </w:tcMar>
+          </w:tcPr>
+          <w:p>
+            <w:pPr>
+              <w:jc w:val="center"/>
+            </w:pPr>
+            <w:r>
+              <w:rPr>
+                <w:rFonts w:eastAsia="Times New Roman" w:cs="Times New Roman"/>
+                <w:shd w:val="clear" w:color="auto" w:fill="F2F2F2"/>
+              </w:rPr>
+              <w:t>Digital Audio Serial Data</w:t>
+            </w:r>
+          </w:p>
+        </w:tc>
+      </w:tr>
+      <w:tr>
+        <w:tc>
+          <w:tcPr>
+            <w:tcW w:w="2010" w:type="dxa"/>
+            <w:tcBorders>
+              <w:bottom w:val="single" w:sz="8" w:space="0" w:color="666666"/>
+              <w:right w:val="single" w:sz="8" w:space="0" w:color="666666"/>
+            </w:tcBorders>
+            <w:shd w:val="clear" w:color="auto" w:fill="EDEDED" w:themeFill="accent3" w:themeFillTint="33"/>
+            <w:tcMar>
+              <w:top w:w="100" w:type="dxa"/>
+              <w:left w:w="100" w:type="dxa"/>
+              <w:bottom w:w="100" w:type="dxa"/>
+              <w:right w:w="100" w:type="dxa"/>
+            </w:tcMar>
+          </w:tcPr>
+          <w:p>
+            <w:pPr>
+              <w:jc w:val="center"/>
+            </w:pPr>
+            <w:proofErr w:type="spellStart"/>
+            <w:r>
+              <w:rPr>
+                <w:rFonts w:eastAsia="Times New Roman" w:cs="Times New Roman"/>
+                <w:shd w:val="clear" w:color="auto" w:fill="F2F2F2"/>
+              </w:rPr>
+              <w:t>in_ws</w:t>
+            </w:r>
+            <w:proofErr w:type="spellEnd"/>
+          </w:p>
+        </w:tc>
+        <w:tc>
+          <w:tcPr>
+            <w:tcW w:w="1710" w:type="dxa"/>
+            <w:tcBorders>
+              <w:bottom w:val="single" w:sz="8" w:space="0" w:color="666666"/>
+              <w:right w:val="single" w:sz="8" w:space="0" w:color="666666"/>
+            </w:tcBorders>
+            <w:shd w:val="clear" w:color="auto" w:fill="EDEDED" w:themeFill="accent3" w:themeFillTint="33"/>
+            <w:tcMar>
+              <w:top w:w="100" w:type="dxa"/>
+              <w:left w:w="100" w:type="dxa"/>
+              <w:bottom w:w="100" w:type="dxa"/>
+              <w:right w:w="100" w:type="dxa"/>
+            </w:tcMar>
+          </w:tcPr>
+          <w:p>
+            <w:pPr>
+              <w:jc w:val="center"/>
+            </w:pPr>
+            <w:r>
+              <w:rPr>
+                <w:rFonts w:eastAsia="Times New Roman" w:cs="Times New Roman"/>
+                <w:shd w:val="clear" w:color="auto" w:fill="F2F2F2"/>
+              </w:rPr>
+              <w:t>in</w:t>
+            </w:r>
+          </w:p>
+        </w:tc>
+        <w:tc>
+          <w:tcPr>
+            <w:tcW w:w="1320" w:type="dxa"/>
+            <w:tcBorders>
+              <w:bottom w:val="single" w:sz="8" w:space="0" w:color="666666"/>
+              <w:right w:val="single" w:sz="8" w:space="0" w:color="666666"/>
+            </w:tcBorders>
+            <w:shd w:val="clear" w:color="auto" w:fill="EDEDED" w:themeFill="accent3" w:themeFillTint="33"/>
+            <w:tcMar>
+              <w:top w:w="100" w:type="dxa"/>
+              <w:left w:w="100" w:type="dxa"/>
+              <w:bottom w:w="100" w:type="dxa"/>
+              <w:right w:w="100" w:type="dxa"/>
+            </w:tcMar>
+          </w:tcPr>
+          <w:p>
+            <w:pPr>
+              <w:jc w:val="center"/>
+            </w:pPr>
+            <w:r>
+              <w:rPr>
+                <w:rFonts w:eastAsia="Times New Roman" w:cs="Times New Roman"/>
+                <w:shd w:val="clear" w:color="auto" w:fill="F2F2F2"/>
+              </w:rPr>
+              <w:t>1</w:t>
+            </w:r>
+          </w:p>
+        </w:tc>
+        <w:tc>
+          <w:tcPr>
+            <w:tcW w:w="4042" w:type="dxa"/>
+            <w:tcBorders>
+              <w:bottom w:val="single" w:sz="8" w:space="0" w:color="666666"/>
+            </w:tcBorders>
+            <w:shd w:val="clear" w:color="auto" w:fill="EDEDED" w:themeFill="accent3" w:themeFillTint="33"/>
+            <w:tcMar>
+              <w:top w:w="100" w:type="dxa"/>
+              <w:left w:w="100" w:type="dxa"/>
+              <w:bottom w:w="100" w:type="dxa"/>
+              <w:right w:w="100" w:type="dxa"/>
+            </w:tcMar>
+          </w:tcPr>
+          <w:p>
+            <w:pPr>
+              <w:jc w:val="center"/>
+            </w:pPr>
+            <w:r>
+              <w:rPr>
+                <w:rFonts w:eastAsia="Times New Roman" w:cs="Times New Roman"/>
+                <w:shd w:val="clear" w:color="auto" w:fill="F2F2F2"/>
+              </w:rPr>
+              <w:t>Word Select (Left/Right Audio Channel)</w:t>
+            </w:r>
+          </w:p>
+        </w:tc>
+      </w:tr>
+      <w:tr>
+        <w:tc>
+          <w:tcPr>
             <w:tcW w:w="9082" w:type="dxa"/>
             <w:gridSpan w:val="4"/>
             <w:tcBorders>
@@ -8225,7 +8299,7 @@
                 <w:rFonts w:eastAsia="Times New Roman" w:cs="Times New Roman"/>
                 <w:b/>
               </w:rPr>
-              <w:t xml:space="preserve"> Input Interface</w:t>
+              <w:t xml:space="preserve"> Output Interface</w:t>
             </w:r>
           </w:p>
         </w:tc>
@@ -8250,13 +8324,15 @@
             <w:pPr>
               <w:jc w:val="center"/>
             </w:pPr>
-            <w:r>
-              <w:rPr>
-                <w:rFonts w:eastAsia="Times New Roman" w:cs="Times New Roman"/>
-                <w:shd w:val="clear" w:color="auto" w:fill="DEEAF6"/>
-              </w:rPr>
-              <w:t>rf_i2si_en</w:t>
-            </w:r>
+            <w:proofErr w:type="spellStart"/>
+            <w:r>
+              <w:rPr>
+                <w:rFonts w:eastAsia="Times New Roman" w:cs="Times New Roman"/>
+                <w:shd w:val="clear" w:color="auto" w:fill="DEEAF6"/>
+              </w:rPr>
+              <w:t>out_lft</w:t>
+            </w:r>
+            <w:proofErr w:type="spellEnd"/>
           </w:p>
         </w:tc>
         <w:tc>
@@ -8283,7 +8359,7 @@
                 <w:rFonts w:eastAsia="Times New Roman" w:cs="Times New Roman"/>
                 <w:shd w:val="clear" w:color="auto" w:fill="DEEAF6"/>
               </w:rPr>
-              <w:t>in</w:t>
+              <w:t>out</w:t>
             </w:r>
           </w:p>
         </w:tc>
@@ -8311,7 +8387,7 @@
                 <w:rFonts w:eastAsia="Times New Roman" w:cs="Times New Roman"/>
                 <w:shd w:val="clear" w:color="auto" w:fill="DEEAF6"/>
               </w:rPr>
-              <w:t>1</w:t>
+              <w:t>16</w:t>
             </w:r>
           </w:p>
         </w:tc>
@@ -8338,7 +8414,7 @@
                 <w:rFonts w:eastAsia="Times New Roman" w:cs="Times New Roman"/>
                 <w:shd w:val="clear" w:color="auto" w:fill="DEEAF6"/>
               </w:rPr>
-              <w:t>i2s input is enabled</w:t>
+              <w:t>Left Audio Channel</w:t>
             </w:r>
           </w:p>
         </w:tc>
@@ -8351,7 +8427,7 @@
               <w:bottom w:val="single" w:sz="8" w:space="0" w:color="666666"/>
               <w:right w:val="single" w:sz="8" w:space="0" w:color="666666"/>
             </w:tcBorders>
-            <w:shd w:val="clear" w:color="auto" w:fill="F2F2F2"/>
+            <w:shd w:val="clear" w:color="auto" w:fill="DEEAF6" w:themeFill="accent1" w:themeFillTint="33"/>
             <w:tcMar>
               <w:top w:w="100" w:type="dxa"/>
               <w:left w:w="100" w:type="dxa"/>
@@ -8367,9 +8443,9 @@
             <w:r>
               <w:rPr>
                 <w:rFonts w:eastAsia="Times New Roman" w:cs="Times New Roman"/>
-                <w:shd w:val="clear" w:color="auto" w:fill="F2F2F2"/>
-              </w:rPr>
-              <w:t>in_sd</w:t>
+                <w:shd w:val="clear" w:color="auto" w:fill="DEEAF6"/>
+              </w:rPr>
+              <w:t>out_rgt</w:t>
             </w:r>
             <w:proofErr w:type="spellEnd"/>
           </w:p>
@@ -8381,24 +8457,24 @@
               <w:bottom w:val="single" w:sz="8" w:space="0" w:color="666666"/>
               <w:right w:val="single" w:sz="8" w:space="0" w:color="666666"/>
             </w:tcBorders>
-            <w:shd w:val="clear" w:color="auto" w:fill="F2F2F2"/>
-            <w:tcMar>
-              <w:top w:w="100" w:type="dxa"/>
-              <w:left w:w="100" w:type="dxa"/>
-              <w:bottom w:w="100" w:type="dxa"/>
-              <w:right w:w="100" w:type="dxa"/>
-            </w:tcMar>
-          </w:tcPr>
-          <w:p>
-            <w:pPr>
-              <w:jc w:val="center"/>
-            </w:pPr>
-            <w:r>
-              <w:rPr>
-                <w:rFonts w:eastAsia="Times New Roman" w:cs="Times New Roman"/>
-                <w:shd w:val="clear" w:color="auto" w:fill="F2F2F2"/>
-              </w:rPr>
-              <w:t>in</w:t>
+            <w:shd w:val="clear" w:color="auto" w:fill="DEEAF6" w:themeFill="accent1" w:themeFillTint="33"/>
+            <w:tcMar>
+              <w:top w:w="100" w:type="dxa"/>
+              <w:left w:w="100" w:type="dxa"/>
+              <w:bottom w:w="100" w:type="dxa"/>
+              <w:right w:w="100" w:type="dxa"/>
+            </w:tcMar>
+          </w:tcPr>
+          <w:p>
+            <w:pPr>
+              <w:jc w:val="center"/>
+            </w:pPr>
+            <w:r>
+              <w:rPr>
+                <w:rFonts w:eastAsia="Times New Roman" w:cs="Times New Roman"/>
+                <w:shd w:val="clear" w:color="auto" w:fill="DEEAF6"/>
+              </w:rPr>
+              <w:t>out</w:t>
             </w:r>
           </w:p>
         </w:tc>
@@ -8409,24 +8485,24 @@
               <w:bottom w:val="single" w:sz="8" w:space="0" w:color="666666"/>
               <w:right w:val="single" w:sz="8" w:space="0" w:color="666666"/>
             </w:tcBorders>
-            <w:shd w:val="clear" w:color="auto" w:fill="F2F2F2"/>
-            <w:tcMar>
-              <w:top w:w="100" w:type="dxa"/>
-              <w:left w:w="100" w:type="dxa"/>
-              <w:bottom w:w="100" w:type="dxa"/>
-              <w:right w:w="100" w:type="dxa"/>
-            </w:tcMar>
-          </w:tcPr>
-          <w:p>
-            <w:pPr>
-              <w:jc w:val="center"/>
-            </w:pPr>
-            <w:r>
-              <w:rPr>
-                <w:rFonts w:eastAsia="Times New Roman" w:cs="Times New Roman"/>
-                <w:shd w:val="clear" w:color="auto" w:fill="F2F2F2"/>
-              </w:rPr>
-              <w:t>1</w:t>
+            <w:shd w:val="clear" w:color="auto" w:fill="DEEAF6" w:themeFill="accent1" w:themeFillTint="33"/>
+            <w:tcMar>
+              <w:top w:w="100" w:type="dxa"/>
+              <w:left w:w="100" w:type="dxa"/>
+              <w:bottom w:w="100" w:type="dxa"/>
+              <w:right w:w="100" w:type="dxa"/>
+            </w:tcMar>
+          </w:tcPr>
+          <w:p>
+            <w:pPr>
+              <w:jc w:val="center"/>
+            </w:pPr>
+            <w:r>
+              <w:rPr>
+                <w:rFonts w:eastAsia="Times New Roman" w:cs="Times New Roman"/>
+                <w:shd w:val="clear" w:color="auto" w:fill="DEEAF6"/>
+              </w:rPr>
+              <w:t>16</w:t>
             </w:r>
           </w:p>
         </w:tc>
@@ -8436,24 +8512,24 @@
             <w:tcBorders>
               <w:bottom w:val="single" w:sz="8" w:space="0" w:color="666666"/>
             </w:tcBorders>
-            <w:shd w:val="clear" w:color="auto" w:fill="F2F2F2"/>
-            <w:tcMar>
-              <w:top w:w="100" w:type="dxa"/>
-              <w:left w:w="100" w:type="dxa"/>
-              <w:bottom w:w="100" w:type="dxa"/>
-              <w:right w:w="100" w:type="dxa"/>
-            </w:tcMar>
-          </w:tcPr>
-          <w:p>
-            <w:pPr>
-              <w:jc w:val="center"/>
-            </w:pPr>
-            <w:r>
-              <w:rPr>
-                <w:rFonts w:eastAsia="Times New Roman" w:cs="Times New Roman"/>
-                <w:shd w:val="clear" w:color="auto" w:fill="F2F2F2"/>
-              </w:rPr>
-              <w:t>Digital Audio Serial Data</w:t>
+            <w:shd w:val="clear" w:color="auto" w:fill="DEEAF6" w:themeFill="accent1" w:themeFillTint="33"/>
+            <w:tcMar>
+              <w:top w:w="100" w:type="dxa"/>
+              <w:left w:w="100" w:type="dxa"/>
+              <w:bottom w:w="100" w:type="dxa"/>
+              <w:right w:w="100" w:type="dxa"/>
+            </w:tcMar>
+          </w:tcPr>
+          <w:p>
+            <w:pPr>
+              <w:jc w:val="center"/>
+            </w:pPr>
+            <w:r>
+              <w:rPr>
+                <w:rFonts w:eastAsia="Times New Roman" w:cs="Times New Roman"/>
+                <w:shd w:val="clear" w:color="auto" w:fill="DEEAF6"/>
+              </w:rPr>
+              <w:t>Right Audio Channel</w:t>
             </w:r>
           </w:p>
         </w:tc>
@@ -8463,10 +8539,9 @@
           <w:tcPr>
             <w:tcW w:w="2010" w:type="dxa"/>
             <w:tcBorders>
-              <w:bottom w:val="single" w:sz="8" w:space="0" w:color="666666"/>
-              <w:right w:val="single" w:sz="8" w:space="0" w:color="666666"/>
-            </w:tcBorders>
-            <w:shd w:val="clear" w:color="auto" w:fill="EDEDED" w:themeFill="accent3" w:themeFillTint="33"/>
+              <w:right w:val="single" w:sz="8" w:space="0" w:color="666666"/>
+            </w:tcBorders>
+            <w:shd w:val="clear" w:color="auto" w:fill="DEEAF6" w:themeFill="accent1" w:themeFillTint="33"/>
             <w:tcMar>
               <w:top w:w="100" w:type="dxa"/>
               <w:left w:w="100" w:type="dxa"/>
@@ -8482,9 +8557,9 @@
             <w:r>
               <w:rPr>
                 <w:rFonts w:eastAsia="Times New Roman" w:cs="Times New Roman"/>
-                <w:shd w:val="clear" w:color="auto" w:fill="F2F2F2"/>
-              </w:rPr>
-              <w:t>in_ws</w:t>
+                <w:shd w:val="clear" w:color="auto" w:fill="DEEAF6"/>
+              </w:rPr>
+              <w:t>out_xfc</w:t>
             </w:r>
             <w:proofErr w:type="spellEnd"/>
           </w:p>
@@ -8493,27 +8568,26 @@
           <w:tcPr>
             <w:tcW w:w="1710" w:type="dxa"/>
             <w:tcBorders>
-              <w:bottom w:val="single" w:sz="8" w:space="0" w:color="666666"/>
-              <w:right w:val="single" w:sz="8" w:space="0" w:color="666666"/>
-            </w:tcBorders>
-            <w:shd w:val="clear" w:color="auto" w:fill="EDEDED" w:themeFill="accent3" w:themeFillTint="33"/>
-            <w:tcMar>
-              <w:top w:w="100" w:type="dxa"/>
-              <w:left w:w="100" w:type="dxa"/>
-              <w:bottom w:w="100" w:type="dxa"/>
-              <w:right w:w="100" w:type="dxa"/>
-            </w:tcMar>
-          </w:tcPr>
-          <w:p>
-            <w:pPr>
-              <w:jc w:val="center"/>
-            </w:pPr>
-            <w:r>
-              <w:rPr>
-                <w:rFonts w:eastAsia="Times New Roman" w:cs="Times New Roman"/>
-                <w:shd w:val="clear" w:color="auto" w:fill="F2F2F2"/>
-              </w:rPr>
-              <w:t>in</w:t>
+              <w:right w:val="single" w:sz="8" w:space="0" w:color="666666"/>
+            </w:tcBorders>
+            <w:shd w:val="clear" w:color="auto" w:fill="DEEAF6" w:themeFill="accent1" w:themeFillTint="33"/>
+            <w:tcMar>
+              <w:top w:w="100" w:type="dxa"/>
+              <w:left w:w="100" w:type="dxa"/>
+              <w:bottom w:w="100" w:type="dxa"/>
+              <w:right w:w="100" w:type="dxa"/>
+            </w:tcMar>
+          </w:tcPr>
+          <w:p>
+            <w:pPr>
+              <w:jc w:val="center"/>
+            </w:pPr>
+            <w:r>
+              <w:rPr>
+                <w:rFonts w:eastAsia="Times New Roman" w:cs="Times New Roman"/>
+                <w:shd w:val="clear" w:color="auto" w:fill="DEEAF6"/>
+              </w:rPr>
+              <w:t>out</w:t>
             </w:r>
           </w:p>
         </w:tc>
@@ -8521,25 +8595,24 @@
           <w:tcPr>
             <w:tcW w:w="1320" w:type="dxa"/>
             <w:tcBorders>
-              <w:bottom w:val="single" w:sz="8" w:space="0" w:color="666666"/>
-              <w:right w:val="single" w:sz="8" w:space="0" w:color="666666"/>
-            </w:tcBorders>
-            <w:shd w:val="clear" w:color="auto" w:fill="EDEDED" w:themeFill="accent3" w:themeFillTint="33"/>
-            <w:tcMar>
-              <w:top w:w="100" w:type="dxa"/>
-              <w:left w:w="100" w:type="dxa"/>
-              <w:bottom w:w="100" w:type="dxa"/>
-              <w:right w:w="100" w:type="dxa"/>
-            </w:tcMar>
-          </w:tcPr>
-          <w:p>
-            <w:pPr>
-              <w:jc w:val="center"/>
-            </w:pPr>
-            <w:r>
-              <w:rPr>
-                <w:rFonts w:eastAsia="Times New Roman" w:cs="Times New Roman"/>
-                <w:shd w:val="clear" w:color="auto" w:fill="F2F2F2"/>
+              <w:right w:val="single" w:sz="8" w:space="0" w:color="666666"/>
+            </w:tcBorders>
+            <w:shd w:val="clear" w:color="auto" w:fill="DEEAF6" w:themeFill="accent1" w:themeFillTint="33"/>
+            <w:tcMar>
+              <w:top w:w="100" w:type="dxa"/>
+              <w:left w:w="100" w:type="dxa"/>
+              <w:bottom w:w="100" w:type="dxa"/>
+              <w:right w:w="100" w:type="dxa"/>
+            </w:tcMar>
+          </w:tcPr>
+          <w:p>
+            <w:pPr>
+              <w:jc w:val="center"/>
+            </w:pPr>
+            <w:r>
+              <w:rPr>
+                <w:rFonts w:eastAsia="Times New Roman" w:cs="Times New Roman"/>
+                <w:shd w:val="clear" w:color="auto" w:fill="DEEAF6"/>
               </w:rPr>
               <w:t>1</w:t>
             </w:r>
@@ -8548,27 +8621,24 @@
         <w:tc>
           <w:tcPr>
             <w:tcW w:w="4042" w:type="dxa"/>
-            <w:tcBorders>
-              <w:bottom w:val="single" w:sz="8" w:space="0" w:color="666666"/>
-            </w:tcBorders>
-            <w:shd w:val="clear" w:color="auto" w:fill="EDEDED" w:themeFill="accent3" w:themeFillTint="33"/>
-            <w:tcMar>
-              <w:top w:w="100" w:type="dxa"/>
-              <w:left w:w="100" w:type="dxa"/>
-              <w:bottom w:w="100" w:type="dxa"/>
-              <w:right w:w="100" w:type="dxa"/>
-            </w:tcMar>
-          </w:tcPr>
-          <w:p>
-            <w:pPr>
-              <w:jc w:val="center"/>
-            </w:pPr>
-            <w:r>
-              <w:rPr>
-                <w:rFonts w:eastAsia="Times New Roman" w:cs="Times New Roman"/>
-                <w:shd w:val="clear" w:color="auto" w:fill="F2F2F2"/>
-              </w:rPr>
-              <w:t>Word Select (Left/Right Audio Channel)</w:t>
+            <w:shd w:val="clear" w:color="auto" w:fill="DEEAF6" w:themeFill="accent1" w:themeFillTint="33"/>
+            <w:tcMar>
+              <w:top w:w="100" w:type="dxa"/>
+              <w:left w:w="100" w:type="dxa"/>
+              <w:bottom w:w="100" w:type="dxa"/>
+              <w:right w:w="100" w:type="dxa"/>
+            </w:tcMar>
+          </w:tcPr>
+          <w:p>
+            <w:pPr>
+              <w:jc w:val="center"/>
+            </w:pPr>
+            <w:r>
+              <w:rPr>
+                <w:rFonts w:eastAsia="Times New Roman" w:cs="Times New Roman"/>
+                <w:shd w:val="clear" w:color="auto" w:fill="DEEAF6"/>
+              </w:rPr>
+              <w:t>Read Data Transfer Complete</w:t>
             </w:r>
           </w:p>
         </w:tc>
@@ -8594,24 +8664,15 @@
               <w:jc w:val="center"/>
               <w:rPr>
                 <w:rFonts w:eastAsia="Times New Roman" w:cs="Times New Roman"/>
-                <w:shd w:val="clear" w:color="auto" w:fill="F2F2F2"/>
-              </w:rPr>
-            </w:pPr>
-            <w:proofErr w:type="spellStart"/>
-            <w:r>
-              <w:rPr>
-                <w:rFonts w:eastAsia="Times New Roman" w:cs="Times New Roman"/>
                 <w:b/>
               </w:rPr>
-              <w:t>Deserializer</w:t>
-            </w:r>
-            <w:proofErr w:type="spellEnd"/>
+            </w:pPr>
             <w:r>
               <w:rPr>
                 <w:rFonts w:eastAsia="Times New Roman" w:cs="Times New Roman"/>
                 <w:b/>
               </w:rPr>
-              <w:t xml:space="preserve"> Output Interface</w:t>
+              <w:t>Control/Status Register Fields</w:t>
             </w:r>
           </w:p>
         </w:tc>
@@ -8635,16 +8696,18 @@
           <w:p>
             <w:pPr>
               <w:jc w:val="center"/>
-            </w:pPr>
-            <w:proofErr w:type="spellStart"/>
-            <w:r>
-              <w:rPr>
-                <w:rFonts w:eastAsia="Times New Roman" w:cs="Times New Roman"/>
-                <w:shd w:val="clear" w:color="auto" w:fill="DEEAF6"/>
-              </w:rPr>
-              <w:t>out_lft</w:t>
-            </w:r>
-            <w:proofErr w:type="spellEnd"/>
+              <w:rPr>
+                <w:rFonts w:eastAsia="Times New Roman" w:cs="Times New Roman"/>
+                <w:shd w:val="clear" w:color="auto" w:fill="DEEAF6"/>
+              </w:rPr>
+            </w:pPr>
+            <w:r>
+              <w:rPr>
+                <w:rFonts w:eastAsia="Times New Roman" w:cs="Times New Roman"/>
+                <w:shd w:val="clear" w:color="auto" w:fill="DEEAF6"/>
+              </w:rPr>
+              <w:t>rf_i2si_en</w:t>
+            </w:r>
           </w:p>
         </w:tc>
         <w:tc>
@@ -8665,13 +8728,17 @@
           <w:p>
             <w:pPr>
               <w:jc w:val="center"/>
-            </w:pPr>
-            <w:r>
-              <w:rPr>
-                <w:rFonts w:eastAsia="Times New Roman" w:cs="Times New Roman"/>
-                <w:shd w:val="clear" w:color="auto" w:fill="DEEAF6"/>
-              </w:rPr>
-              <w:t>out</w:t>
+              <w:rPr>
+                <w:rFonts w:eastAsia="Times New Roman" w:cs="Times New Roman"/>
+                <w:shd w:val="clear" w:color="auto" w:fill="DEEAF6"/>
+              </w:rPr>
+            </w:pPr>
+            <w:r>
+              <w:rPr>
+                <w:rFonts w:eastAsia="Times New Roman" w:cs="Times New Roman"/>
+                <w:shd w:val="clear" w:color="auto" w:fill="DEEAF6"/>
+              </w:rPr>
+              <w:t>in</w:t>
             </w:r>
           </w:p>
         </w:tc>
@@ -8693,13 +8760,17 @@
           <w:p>
             <w:pPr>
               <w:jc w:val="center"/>
-            </w:pPr>
-            <w:r>
-              <w:rPr>
-                <w:rFonts w:eastAsia="Times New Roman" w:cs="Times New Roman"/>
-                <w:shd w:val="clear" w:color="auto" w:fill="DEEAF6"/>
-              </w:rPr>
-              <w:t>16</w:t>
+              <w:rPr>
+                <w:rFonts w:eastAsia="Times New Roman" w:cs="Times New Roman"/>
+                <w:shd w:val="clear" w:color="auto" w:fill="DEEAF6"/>
+              </w:rPr>
+            </w:pPr>
+            <w:r>
+              <w:rPr>
+                <w:rFonts w:eastAsia="Times New Roman" w:cs="Times New Roman"/>
+                <w:shd w:val="clear" w:color="auto" w:fill="DEEAF6"/>
+              </w:rPr>
+              <w:t>1</w:t>
             </w:r>
           </w:p>
         </w:tc>
@@ -8720,243 +8791,17 @@
           <w:p>
             <w:pPr>
               <w:jc w:val="center"/>
-            </w:pPr>
-            <w:r>
-              <w:rPr>
-                <w:rFonts w:eastAsia="Times New Roman" w:cs="Times New Roman"/>
-                <w:shd w:val="clear" w:color="auto" w:fill="DEEAF6"/>
-              </w:rPr>
-              <w:t>Left Audio Channel</w:t>
-            </w:r>
-          </w:p>
-        </w:tc>
-      </w:tr>
-      <w:tr>
-        <w:tc>
-          <w:tcPr>
-            <w:tcW w:w="2010" w:type="dxa"/>
-            <w:tcBorders>
-              <w:bottom w:val="single" w:sz="8" w:space="0" w:color="666666"/>
-              <w:right w:val="single" w:sz="8" w:space="0" w:color="666666"/>
-            </w:tcBorders>
-            <w:shd w:val="clear" w:color="auto" w:fill="DEEAF6" w:themeFill="accent1" w:themeFillTint="33"/>
-            <w:tcMar>
-              <w:top w:w="100" w:type="dxa"/>
-              <w:left w:w="100" w:type="dxa"/>
-              <w:bottom w:w="100" w:type="dxa"/>
-              <w:right w:w="100" w:type="dxa"/>
-            </w:tcMar>
-          </w:tcPr>
-          <w:p>
-            <w:pPr>
-              <w:jc w:val="center"/>
-            </w:pPr>
-            <w:proofErr w:type="spellStart"/>
-            <w:r>
-              <w:rPr>
-                <w:rFonts w:eastAsia="Times New Roman" w:cs="Times New Roman"/>
-                <w:shd w:val="clear" w:color="auto" w:fill="DEEAF6"/>
-              </w:rPr>
-              <w:t>out_rgt</w:t>
-            </w:r>
-            <w:proofErr w:type="spellEnd"/>
-          </w:p>
-        </w:tc>
-        <w:tc>
-          <w:tcPr>
-            <w:tcW w:w="1710" w:type="dxa"/>
-            <w:tcBorders>
-              <w:bottom w:val="single" w:sz="8" w:space="0" w:color="666666"/>
-              <w:right w:val="single" w:sz="8" w:space="0" w:color="666666"/>
-            </w:tcBorders>
-            <w:shd w:val="clear" w:color="auto" w:fill="DEEAF6" w:themeFill="accent1" w:themeFillTint="33"/>
-            <w:tcMar>
-              <w:top w:w="100" w:type="dxa"/>
-              <w:left w:w="100" w:type="dxa"/>
-              <w:bottom w:w="100" w:type="dxa"/>
-              <w:right w:w="100" w:type="dxa"/>
-            </w:tcMar>
-          </w:tcPr>
-          <w:p>
-            <w:pPr>
-              <w:jc w:val="center"/>
-            </w:pPr>
-            <w:r>
-              <w:rPr>
-                <w:rFonts w:eastAsia="Times New Roman" w:cs="Times New Roman"/>
-                <w:shd w:val="clear" w:color="auto" w:fill="DEEAF6"/>
-              </w:rPr>
-              <w:t>out</w:t>
-            </w:r>
-          </w:p>
-        </w:tc>
-        <w:tc>
-          <w:tcPr>
-            <w:tcW w:w="1320" w:type="dxa"/>
-            <w:tcBorders>
-              <w:bottom w:val="single" w:sz="8" w:space="0" w:color="666666"/>
-              <w:right w:val="single" w:sz="8" w:space="0" w:color="666666"/>
-            </w:tcBorders>
-            <w:shd w:val="clear" w:color="auto" w:fill="DEEAF6" w:themeFill="accent1" w:themeFillTint="33"/>
-            <w:tcMar>
-              <w:top w:w="100" w:type="dxa"/>
-              <w:left w:w="100" w:type="dxa"/>
-              <w:bottom w:w="100" w:type="dxa"/>
-              <w:right w:w="100" w:type="dxa"/>
-            </w:tcMar>
-          </w:tcPr>
-          <w:p>
-            <w:pPr>
-              <w:jc w:val="center"/>
-            </w:pPr>
-            <w:r>
-              <w:rPr>
-                <w:rFonts w:eastAsia="Times New Roman" w:cs="Times New Roman"/>
-                <w:shd w:val="clear" w:color="auto" w:fill="DEEAF6"/>
-              </w:rPr>
-              <w:t>16</w:t>
-            </w:r>
-          </w:p>
-        </w:tc>
-        <w:tc>
-          <w:tcPr>
-            <w:tcW w:w="4042" w:type="dxa"/>
-            <w:tcBorders>
-              <w:bottom w:val="single" w:sz="8" w:space="0" w:color="666666"/>
-            </w:tcBorders>
-            <w:shd w:val="clear" w:color="auto" w:fill="DEEAF6" w:themeFill="accent1" w:themeFillTint="33"/>
-            <w:tcMar>
-              <w:top w:w="100" w:type="dxa"/>
-              <w:left w:w="100" w:type="dxa"/>
-              <w:bottom w:w="100" w:type="dxa"/>
-              <w:right w:w="100" w:type="dxa"/>
-            </w:tcMar>
-          </w:tcPr>
-          <w:p>
-            <w:pPr>
-              <w:jc w:val="center"/>
-            </w:pPr>
-            <w:r>
-              <w:rPr>
-                <w:rFonts w:eastAsia="Times New Roman" w:cs="Times New Roman"/>
-                <w:shd w:val="clear" w:color="auto" w:fill="DEEAF6"/>
-              </w:rPr>
-              <w:t>Right Audio Channel</w:t>
-            </w:r>
-          </w:p>
-        </w:tc>
-      </w:tr>
-      <w:tr>
-        <w:tc>
-          <w:tcPr>
-            <w:tcW w:w="2010" w:type="dxa"/>
-            <w:tcBorders>
-              <w:bottom w:val="single" w:sz="8" w:space="0" w:color="666666"/>
-              <w:right w:val="single" w:sz="8" w:space="0" w:color="666666"/>
-            </w:tcBorders>
-            <w:shd w:val="clear" w:color="auto" w:fill="DEEAF6" w:themeFill="accent1" w:themeFillTint="33"/>
-            <w:tcMar>
-              <w:top w:w="100" w:type="dxa"/>
-              <w:left w:w="100" w:type="dxa"/>
-              <w:bottom w:w="100" w:type="dxa"/>
-              <w:right w:w="100" w:type="dxa"/>
-            </w:tcMar>
-          </w:tcPr>
-          <w:p>
-            <w:pPr>
-              <w:jc w:val="center"/>
-            </w:pPr>
-            <w:proofErr w:type="spellStart"/>
-            <w:r>
-              <w:rPr>
-                <w:rFonts w:eastAsia="Times New Roman" w:cs="Times New Roman"/>
-                <w:shd w:val="clear" w:color="auto" w:fill="DEEAF6"/>
-              </w:rPr>
-              <w:t>out_xfc</w:t>
-            </w:r>
-            <w:proofErr w:type="spellEnd"/>
-          </w:p>
-        </w:tc>
-        <w:tc>
-          <w:tcPr>
-            <w:tcW w:w="1710" w:type="dxa"/>
-            <w:tcBorders>
-              <w:bottom w:val="single" w:sz="8" w:space="0" w:color="666666"/>
-              <w:right w:val="single" w:sz="8" w:space="0" w:color="666666"/>
-            </w:tcBorders>
-            <w:shd w:val="clear" w:color="auto" w:fill="DEEAF6" w:themeFill="accent1" w:themeFillTint="33"/>
-            <w:tcMar>
-              <w:top w:w="100" w:type="dxa"/>
-              <w:left w:w="100" w:type="dxa"/>
-              <w:bottom w:w="100" w:type="dxa"/>
-              <w:right w:w="100" w:type="dxa"/>
-            </w:tcMar>
-          </w:tcPr>
-          <w:p>
-            <w:pPr>
-              <w:jc w:val="center"/>
-            </w:pPr>
-            <w:r>
-              <w:rPr>
-                <w:rFonts w:eastAsia="Times New Roman" w:cs="Times New Roman"/>
-                <w:shd w:val="clear" w:color="auto" w:fill="DEEAF6"/>
-              </w:rPr>
-              <w:t>out</w:t>
-            </w:r>
-          </w:p>
-        </w:tc>
-        <w:tc>
-          <w:tcPr>
-            <w:tcW w:w="1320" w:type="dxa"/>
-            <w:tcBorders>
-              <w:bottom w:val="single" w:sz="8" w:space="0" w:color="666666"/>
-              <w:right w:val="single" w:sz="8" w:space="0" w:color="666666"/>
-            </w:tcBorders>
-            <w:shd w:val="clear" w:color="auto" w:fill="DEEAF6" w:themeFill="accent1" w:themeFillTint="33"/>
-            <w:tcMar>
-              <w:top w:w="100" w:type="dxa"/>
-              <w:left w:w="100" w:type="dxa"/>
-              <w:bottom w:w="100" w:type="dxa"/>
-              <w:right w:w="100" w:type="dxa"/>
-            </w:tcMar>
-          </w:tcPr>
-          <w:p>
-            <w:pPr>
-              <w:jc w:val="center"/>
-            </w:pPr>
-            <w:r>
-              <w:rPr>
-                <w:rFonts w:eastAsia="Times New Roman" w:cs="Times New Roman"/>
-                <w:shd w:val="clear" w:color="auto" w:fill="DEEAF6"/>
-              </w:rPr>
-              <w:t>1</w:t>
-            </w:r>
-          </w:p>
-        </w:tc>
-        <w:tc>
-          <w:tcPr>
-            <w:tcW w:w="4042" w:type="dxa"/>
-            <w:tcBorders>
-              <w:bottom w:val="single" w:sz="8" w:space="0" w:color="666666"/>
-            </w:tcBorders>
-            <w:shd w:val="clear" w:color="auto" w:fill="DEEAF6" w:themeFill="accent1" w:themeFillTint="33"/>
-            <w:tcMar>
-              <w:top w:w="100" w:type="dxa"/>
-              <w:left w:w="100" w:type="dxa"/>
-              <w:bottom w:w="100" w:type="dxa"/>
-              <w:right w:w="100" w:type="dxa"/>
-            </w:tcMar>
-          </w:tcPr>
-          <w:p>
-            <w:pPr>
-              <w:jc w:val="center"/>
-            </w:pPr>
-            <w:r>
-              <w:rPr>
-                <w:rFonts w:eastAsia="Times New Roman" w:cs="Times New Roman"/>
-                <w:shd w:val="clear" w:color="auto" w:fill="DEEAF6"/>
-              </w:rPr>
-              <w:t>Read Data Transfer Complete</w:t>
+              <w:rPr>
+                <w:rFonts w:eastAsia="Times New Roman" w:cs="Times New Roman"/>
+                <w:shd w:val="clear" w:color="auto" w:fill="DEEAF6"/>
+              </w:rPr>
+            </w:pPr>
+            <w:r>
+              <w:rPr>
+                <w:rFonts w:eastAsia="Times New Roman" w:cs="Times New Roman"/>
+                <w:shd w:val="clear" w:color="auto" w:fill="DEEAF6"/>
+              </w:rPr>
+              <w:t>I2S input Enabled</w:t>
             </w:r>
           </w:p>
         </w:tc>
@@ -9026,8 +8871,6 @@
           </wp:inline>
         </w:drawing>
       </w:r>
-      <w:bookmarkStart w:id="0" w:name="_GoBack"/>
-      <w:bookmarkEnd w:id="0"/>
     </w:p>
     <w:p>
       <w:pPr>

</xml_diff>

<commit_message>
Update I2S Block Document
</commit_message>
<xml_diff>
--- a/proj_asic/docs/Block Documents/I2S_In Block Document.docx
+++ b/proj_asic/docs/Block Documents/I2S_In Block Document.docx
@@ -19,7 +19,6 @@
           <w:sz w:val="36"/>
         </w:rPr>
       </w:pPr>
-      <w:proofErr w:type="gramStart"/>
       <w:r>
         <w:rPr>
           <w:b/>
@@ -41,7 +40,6 @@
         </w:rPr>
         <w:t>.v</w:t>
       </w:r>
-      <w:proofErr w:type="gramEnd"/>
       <w:r>
         <w:rPr>
           <w:b/>
@@ -282,7 +280,6 @@
             <w:pPr>
               <w:jc w:val="center"/>
             </w:pPr>
-            <w:proofErr w:type="spellStart"/>
             <w:r>
               <w:rPr>
                 <w:rFonts w:eastAsia="Times New Roman" w:cs="Times New Roman"/>
@@ -290,7 +287,6 @@
               </w:rPr>
               <w:t>clk</w:t>
             </w:r>
-            <w:proofErr w:type="spellEnd"/>
           </w:p>
         </w:tc>
         <w:tc>
@@ -400,7 +396,6 @@
             <w:pPr>
               <w:jc w:val="center"/>
             </w:pPr>
-            <w:proofErr w:type="spellStart"/>
             <w:r>
               <w:rPr>
                 <w:rFonts w:eastAsia="Times New Roman" w:cs="Times New Roman"/>
@@ -408,7 +403,6 @@
               </w:rPr>
               <w:t>rst_n</w:t>
             </w:r>
-            <w:proofErr w:type="spellEnd"/>
           </w:p>
         </w:tc>
         <w:tc>
@@ -559,7 +553,6 @@
                 <w:shd w:val="clear" w:color="auto" w:fill="DEEAF6"/>
               </w:rPr>
             </w:pPr>
-            <w:proofErr w:type="spellStart"/>
             <w:r>
               <w:rPr>
                 <w:rFonts w:eastAsia="Times New Roman" w:cs="Times New Roman"/>
@@ -567,7 +560,6 @@
               </w:rPr>
               <w:t>inp_sck</w:t>
             </w:r>
-            <w:proofErr w:type="spellEnd"/>
           </w:p>
         </w:tc>
         <w:tc>
@@ -693,7 +685,6 @@
                 <w:shd w:val="clear" w:color="auto" w:fill="DEEAF6"/>
               </w:rPr>
             </w:pPr>
-            <w:proofErr w:type="spellStart"/>
             <w:r>
               <w:rPr>
                 <w:rFonts w:eastAsia="Times New Roman" w:cs="Times New Roman"/>
@@ -701,7 +692,6 @@
               </w:rPr>
               <w:t>inp_sd</w:t>
             </w:r>
-            <w:proofErr w:type="spellEnd"/>
           </w:p>
         </w:tc>
         <w:tc>
@@ -827,7 +817,6 @@
                 <w:shd w:val="clear" w:color="auto" w:fill="DEEAF6"/>
               </w:rPr>
             </w:pPr>
-            <w:proofErr w:type="spellStart"/>
             <w:r>
               <w:rPr>
                 <w:rFonts w:eastAsia="Times New Roman" w:cs="Times New Roman"/>
@@ -835,7 +824,6 @@
               </w:rPr>
               <w:t>inp_ws</w:t>
             </w:r>
-            <w:proofErr w:type="spellEnd"/>
           </w:p>
         </w:tc>
         <w:tc>
@@ -994,7 +982,6 @@
             <w:pPr>
               <w:jc w:val="center"/>
             </w:pPr>
-            <w:proofErr w:type="spellStart"/>
             <w:r>
               <w:rPr>
                 <w:rFonts w:eastAsia="Times New Roman" w:cs="Times New Roman"/>
@@ -1002,7 +989,6 @@
               </w:rPr>
               <w:t>trig_fifo_overrun_clr</w:t>
             </w:r>
-            <w:proofErr w:type="spellEnd"/>
           </w:p>
         </w:tc>
         <w:tc>
@@ -1111,7 +1097,6 @@
             <w:pPr>
               <w:jc w:val="center"/>
             </w:pPr>
-            <w:proofErr w:type="spellStart"/>
             <w:r>
               <w:rPr>
                 <w:rFonts w:eastAsia="Times New Roman" w:cs="Times New Roman"/>
@@ -1119,7 +1104,6 @@
               </w:rPr>
               <w:t>ro_fifo_overrun</w:t>
             </w:r>
-            <w:proofErr w:type="spellEnd"/>
           </w:p>
         </w:tc>
         <w:tc>
@@ -1323,21 +1307,12 @@
                 <w:shd w:val="clear" w:color="auto" w:fill="DEEAF6"/>
               </w:rPr>
             </w:pPr>
-            <w:proofErr w:type="spellStart"/>
-            <w:r>
-              <w:rPr>
-                <w:rFonts w:eastAsia="Times New Roman" w:cs="Times New Roman"/>
-                <w:shd w:val="clear" w:color="auto" w:fill="DEEAF6"/>
-              </w:rPr>
-              <w:t>Serializer</w:t>
-            </w:r>
-            <w:proofErr w:type="spellEnd"/>
-            <w:r>
-              <w:rPr>
-                <w:rFonts w:eastAsia="Times New Roman" w:cs="Times New Roman"/>
-                <w:shd w:val="clear" w:color="auto" w:fill="DEEAF6"/>
-              </w:rPr>
-              <w:t xml:space="preserve"> Enable Bit</w:t>
+            <w:r>
+              <w:rPr>
+                <w:rFonts w:eastAsia="Times New Roman" w:cs="Times New Roman"/>
+                <w:shd w:val="clear" w:color="auto" w:fill="DEEAF6"/>
+              </w:rPr>
+              <w:t>Serializer Enable Bit</w:t>
             </w:r>
           </w:p>
         </w:tc>
@@ -1369,7 +1344,6 @@
                 <w:shd w:val="clear" w:color="auto" w:fill="DEEAF6"/>
               </w:rPr>
             </w:pPr>
-            <w:proofErr w:type="spellStart"/>
             <w:r>
               <w:rPr>
                 <w:rFonts w:eastAsia="Times New Roman" w:cs="Times New Roman"/>
@@ -1377,7 +1351,6 @@
               </w:rPr>
               <w:t>rf_mux_en</w:t>
             </w:r>
-            <w:proofErr w:type="spellEnd"/>
           </w:p>
         </w:tc>
         <w:tc>
@@ -1499,7 +1472,6 @@
             <w:pPr>
               <w:jc w:val="center"/>
             </w:pPr>
-            <w:proofErr w:type="spellStart"/>
             <w:r>
               <w:rPr>
                 <w:rFonts w:eastAsia="Times New Roman" w:cs="Times New Roman"/>
@@ -1507,7 +1479,6 @@
               </w:rPr>
               <w:t>rf_bist_start_val</w:t>
             </w:r>
-            <w:proofErr w:type="spellEnd"/>
           </w:p>
         </w:tc>
         <w:tc>
@@ -1621,7 +1592,6 @@
                 <w:shd w:val="clear" w:color="auto" w:fill="DEEAF6"/>
               </w:rPr>
             </w:pPr>
-            <w:proofErr w:type="spellStart"/>
             <w:r>
               <w:rPr>
                 <w:rFonts w:eastAsia="Times New Roman" w:cs="Times New Roman"/>
@@ -1629,7 +1599,6 @@
               </w:rPr>
               <w:t>rf_bist_inc</w:t>
             </w:r>
-            <w:proofErr w:type="spellEnd"/>
           </w:p>
         </w:tc>
         <w:tc>
@@ -1755,7 +1724,6 @@
                 <w:shd w:val="clear" w:color="auto" w:fill="DEEAF6"/>
               </w:rPr>
             </w:pPr>
-            <w:proofErr w:type="spellStart"/>
             <w:r>
               <w:rPr>
                 <w:rFonts w:eastAsia="Times New Roman" w:cs="Times New Roman"/>
@@ -1763,7 +1731,6 @@
               </w:rPr>
               <w:t>rf_bist_up_limit</w:t>
             </w:r>
-            <w:proofErr w:type="spellEnd"/>
           </w:p>
         </w:tc>
         <w:tc>
@@ -2294,21 +2261,11 @@
       <w:r>
         <w:t xml:space="preserve">If the </w:t>
       </w:r>
-      <w:proofErr w:type="spellStart"/>
       <w:r>
         <w:t>rf_bist_en</w:t>
       </w:r>
-      <w:proofErr w:type="spellEnd"/>
       <w:r>
-        <w:t xml:space="preserve"> control bit is true, the output of the block will be pre-defined such as a fixed </w:t>
-      </w:r>
-      <w:proofErr w:type="spellStart"/>
-      <w:r>
-        <w:t>sawtooth</w:t>
-      </w:r>
-      <w:proofErr w:type="spellEnd"/>
-      <w:r>
-        <w:t xml:space="preserve"> wave. </w:t>
+        <w:t xml:space="preserve"> control bit is true, the output of the block will be pre-defined such as a fixed sawtooth wave. </w:t>
       </w:r>
       <w:r>
         <w:t xml:space="preserve">This wave will be </w:t>
@@ -2374,23 +2331,7 @@
         </w:numPr>
       </w:pPr>
       <w:r>
-        <w:t xml:space="preserve">Support audio input sample rates of 8 </w:t>
-      </w:r>
-      <w:proofErr w:type="spellStart"/>
-      <w:r>
-        <w:t>kilosamples</w:t>
-      </w:r>
-      <w:proofErr w:type="spellEnd"/>
-      <w:r>
-        <w:t xml:space="preserve">/sec – 48 </w:t>
-      </w:r>
-      <w:proofErr w:type="spellStart"/>
-      <w:r>
-        <w:t>kilosamples</w:t>
-      </w:r>
-      <w:proofErr w:type="spellEnd"/>
-      <w:r>
-        <w:t>/sec.</w:t>
+        <w:t>Support audio input sample rates of 8 kilosamples/sec – 48 kilosamples/sec.</w:t>
       </w:r>
     </w:p>
     <w:p>
@@ -2446,8 +2387,6 @@
       <w:r>
         <w:t>Control and Status Interface Bit Descriptions:</w:t>
       </w:r>
-      <w:bookmarkStart w:id="0" w:name="_GoBack"/>
-      <w:bookmarkEnd w:id="0"/>
     </w:p>
     <w:p>
       <w:pPr>
@@ -2500,23 +2439,7 @@
         <w:t>: i2s input is enabled</w:t>
       </w:r>
       <w:r>
-        <w:t>. Is idle when rf_i2si_</w:t>
-      </w:r>
-      <w:proofErr w:type="gramStart"/>
-      <w:r>
-        <w:t>en  =</w:t>
-      </w:r>
-      <w:proofErr w:type="gramEnd"/>
-      <w:r>
-        <w:t xml:space="preserve"> 0 and active upon the first high-to-low transition of word select (</w:t>
-      </w:r>
-      <w:proofErr w:type="spellStart"/>
-      <w:r>
-        <w:t>ws</w:t>
-      </w:r>
-      <w:proofErr w:type="spellEnd"/>
-      <w:r>
-        <w:t>) and rf_i2si_en = 1.</w:t>
+        <w:t>. Is idle when rf_i2si_en  = 0 and active upon the first high-to-low transition of word select (ws) and rf_i2si_en = 1.</w:t>
       </w:r>
     </w:p>
     <w:p>
@@ -2527,7 +2450,6 @@
           <w:numId w:val="1"/>
         </w:numPr>
       </w:pPr>
-      <w:proofErr w:type="spellStart"/>
       <w:r>
         <w:t>rf_</w:t>
       </w:r>
@@ -2537,7 +2459,6 @@
       <w:r>
         <w:t>_en</w:t>
       </w:r>
-      <w:proofErr w:type="spellEnd"/>
       <w:r>
         <w:t>: built in self-test</w:t>
       </w:r>
@@ -2562,16 +2483,11 @@
           <w:numId w:val="1"/>
         </w:numPr>
       </w:pPr>
-      <w:proofErr w:type="spellStart"/>
       <w:r>
         <w:t>ro_</w:t>
       </w:r>
       <w:r>
-        <w:t>fifo_overrun</w:t>
-      </w:r>
-      <w:proofErr w:type="spellEnd"/>
-      <w:r>
-        <w:t>: The FIFO buffer is full and no more can be added to the buffer</w:t>
+        <w:t>fifo_overrun: The FIFO buffer is full and no more can be added to the buffer</w:t>
       </w:r>
     </w:p>
     <w:p>
@@ -2844,7 +2760,6 @@
             <w:pPr>
               <w:jc w:val="center"/>
             </w:pPr>
-            <w:proofErr w:type="spellStart"/>
             <w:r>
               <w:rPr>
                 <w:rFonts w:eastAsia="Times New Roman" w:cs="Times New Roman"/>
@@ -2852,7 +2767,6 @@
               </w:rPr>
               <w:t>clk</w:t>
             </w:r>
-            <w:proofErr w:type="spellEnd"/>
           </w:p>
         </w:tc>
         <w:tc>
@@ -2959,7 +2873,6 @@
             <w:pPr>
               <w:jc w:val="center"/>
             </w:pPr>
-            <w:proofErr w:type="spellStart"/>
             <w:r>
               <w:rPr>
                 <w:rFonts w:eastAsia="Times New Roman" w:cs="Times New Roman"/>
@@ -2967,7 +2880,6 @@
               </w:rPr>
               <w:t>rst_n</w:t>
             </w:r>
-            <w:proofErr w:type="spellEnd"/>
           </w:p>
         </w:tc>
         <w:tc>
@@ -3117,17 +3029,8 @@
                 <w:rFonts w:eastAsia="Times New Roman" w:cs="Times New Roman"/>
                 <w:shd w:val="clear" w:color="auto" w:fill="DEEAF6"/>
               </w:rPr>
-              <w:t>_</w:t>
-            </w:r>
-            <w:proofErr w:type="spellStart"/>
-            <w:r>
-              <w:rPr>
-                <w:rFonts w:eastAsia="Times New Roman" w:cs="Times New Roman"/>
-                <w:shd w:val="clear" w:color="auto" w:fill="DEEAF6"/>
-              </w:rPr>
-              <w:t>sck</w:t>
-            </w:r>
-            <w:proofErr w:type="spellEnd"/>
+              <w:t>_sck</w:t>
+            </w:r>
           </w:p>
         </w:tc>
         <w:tc>
@@ -3255,17 +3158,8 @@
                 <w:rFonts w:eastAsia="Times New Roman" w:cs="Times New Roman"/>
                 <w:shd w:val="clear" w:color="auto" w:fill="DEEAF6"/>
               </w:rPr>
-              <w:t>_</w:t>
-            </w:r>
-            <w:proofErr w:type="spellStart"/>
-            <w:r>
-              <w:rPr>
-                <w:rFonts w:eastAsia="Times New Roman" w:cs="Times New Roman"/>
-                <w:shd w:val="clear" w:color="auto" w:fill="DEEAF6"/>
-              </w:rPr>
-              <w:t>ws</w:t>
-            </w:r>
-            <w:proofErr w:type="spellEnd"/>
+              <w:t>_ws</w:t>
+            </w:r>
           </w:p>
         </w:tc>
         <w:tc>
@@ -3393,17 +3287,8 @@
                 <w:rFonts w:eastAsia="Times New Roman" w:cs="Times New Roman"/>
                 <w:shd w:val="clear" w:color="auto" w:fill="DEEAF6"/>
               </w:rPr>
-              <w:t>_</w:t>
-            </w:r>
-            <w:proofErr w:type="spellStart"/>
-            <w:r>
-              <w:rPr>
-                <w:rFonts w:eastAsia="Times New Roman" w:cs="Times New Roman"/>
-                <w:shd w:val="clear" w:color="auto" w:fill="DEEAF6"/>
-              </w:rPr>
-              <w:t>sd</w:t>
-            </w:r>
-            <w:proofErr w:type="spellEnd"/>
+              <w:t>_sd</w:t>
+            </w:r>
           </w:p>
         </w:tc>
         <w:tc>
@@ -3557,7 +3442,6 @@
             <w:pPr>
               <w:jc w:val="center"/>
             </w:pPr>
-            <w:proofErr w:type="spellStart"/>
             <w:r>
               <w:rPr>
                 <w:rFonts w:eastAsia="Times New Roman" w:cs="Times New Roman"/>
@@ -3565,7 +3449,6 @@
               </w:rPr>
               <w:t>sck</w:t>
             </w:r>
-            <w:proofErr w:type="spellEnd"/>
           </w:p>
         </w:tc>
         <w:tc>
@@ -3680,7 +3563,6 @@
             <w:pPr>
               <w:jc w:val="center"/>
             </w:pPr>
-            <w:proofErr w:type="spellStart"/>
             <w:r>
               <w:rPr>
                 <w:rFonts w:eastAsia="Times New Roman" w:cs="Times New Roman"/>
@@ -3688,7 +3570,6 @@
               </w:rPr>
               <w:t>sck_transition</w:t>
             </w:r>
-            <w:proofErr w:type="spellEnd"/>
           </w:p>
         </w:tc>
         <w:tc>
@@ -3795,7 +3676,6 @@
             <w:pPr>
               <w:jc w:val="center"/>
             </w:pPr>
-            <w:proofErr w:type="spellStart"/>
             <w:r>
               <w:rPr>
                 <w:rFonts w:eastAsia="Times New Roman" w:cs="Times New Roman"/>
@@ -3803,7 +3683,6 @@
               </w:rPr>
               <w:t>ws</w:t>
             </w:r>
-            <w:proofErr w:type="spellEnd"/>
           </w:p>
         </w:tc>
         <w:tc>
@@ -3918,7 +3797,6 @@
             <w:pPr>
               <w:jc w:val="center"/>
             </w:pPr>
-            <w:proofErr w:type="spellStart"/>
             <w:r>
               <w:rPr>
                 <w:rFonts w:eastAsia="Times New Roman" w:cs="Times New Roman"/>
@@ -3926,7 +3804,6 @@
               </w:rPr>
               <w:t>sd</w:t>
             </w:r>
-            <w:proofErr w:type="spellEnd"/>
           </w:p>
         </w:tc>
         <w:tc>
@@ -4229,7 +4106,6 @@
             <w:pPr>
               <w:jc w:val="center"/>
             </w:pPr>
-            <w:proofErr w:type="spellStart"/>
             <w:r>
               <w:rPr>
                 <w:rFonts w:eastAsia="Times New Roman" w:cs="Times New Roman"/>
@@ -4237,7 +4113,6 @@
               </w:rPr>
               <w:t>clk</w:t>
             </w:r>
-            <w:proofErr w:type="spellEnd"/>
           </w:p>
         </w:tc>
         <w:tc>
@@ -4344,7 +4219,6 @@
             <w:pPr>
               <w:jc w:val="center"/>
             </w:pPr>
-            <w:proofErr w:type="spellStart"/>
             <w:r>
               <w:rPr>
                 <w:rFonts w:eastAsia="Times New Roman" w:cs="Times New Roman"/>
@@ -4352,7 +4226,6 @@
               </w:rPr>
               <w:t>rst_n</w:t>
             </w:r>
-            <w:proofErr w:type="spellEnd"/>
           </w:p>
         </w:tc>
         <w:tc>
@@ -4459,7 +4332,6 @@
             <w:pPr>
               <w:jc w:val="center"/>
             </w:pPr>
-            <w:proofErr w:type="spellStart"/>
             <w:r>
               <w:rPr>
                 <w:rFonts w:eastAsia="Times New Roman" w:cs="Times New Roman"/>
@@ -4468,7 +4340,6 @@
               <w:lastRenderedPageBreak/>
               <w:t>sck_transition</w:t>
             </w:r>
-            <w:proofErr w:type="spellEnd"/>
           </w:p>
         </w:tc>
         <w:tc>
@@ -4584,7 +4455,16 @@
                 <w:rFonts w:eastAsia="Times New Roman" w:cs="Times New Roman"/>
                 <w:b/>
               </w:rPr>
-              <w:t>BIST Input Interface</w:t>
+              <w:t>BIST Reg</w:t>
+            </w:r>
+            <w:bookmarkStart w:id="0" w:name="_GoBack"/>
+            <w:bookmarkEnd w:id="0"/>
+            <w:r>
+              <w:rPr>
+                <w:rFonts w:eastAsia="Times New Roman" w:cs="Times New Roman"/>
+                <w:b/>
+              </w:rPr>
+              <w:t xml:space="preserve"> Interface</w:t>
             </w:r>
           </w:p>
         </w:tc>
@@ -4609,7 +4489,6 @@
             <w:pPr>
               <w:jc w:val="center"/>
             </w:pPr>
-            <w:proofErr w:type="spellStart"/>
             <w:r>
               <w:rPr>
                 <w:rFonts w:eastAsia="Times New Roman" w:cs="Times New Roman"/>
@@ -4617,7 +4496,6 @@
               </w:rPr>
               <w:t>rf_bist_start_val</w:t>
             </w:r>
-            <w:proofErr w:type="spellEnd"/>
           </w:p>
         </w:tc>
         <w:tc>
@@ -4724,7 +4602,6 @@
             <w:pPr>
               <w:jc w:val="center"/>
             </w:pPr>
-            <w:proofErr w:type="spellStart"/>
             <w:r>
               <w:rPr>
                 <w:rFonts w:eastAsia="Times New Roman" w:cs="Times New Roman"/>
@@ -4732,7 +4609,6 @@
               </w:rPr>
               <w:t>rf_bist_inc</w:t>
             </w:r>
-            <w:proofErr w:type="spellEnd"/>
           </w:p>
         </w:tc>
         <w:tc>
@@ -4839,7 +4715,6 @@
             <w:pPr>
               <w:jc w:val="center"/>
             </w:pPr>
-            <w:proofErr w:type="spellStart"/>
             <w:r>
               <w:rPr>
                 <w:rFonts w:eastAsia="Times New Roman" w:cs="Times New Roman"/>
@@ -4847,7 +4722,6 @@
               </w:rPr>
               <w:t>rf_bist_up_limit</w:t>
             </w:r>
-            <w:proofErr w:type="spellEnd"/>
           </w:p>
         </w:tc>
         <w:tc>
@@ -5917,7 +5791,6 @@
             <w:pPr>
               <w:jc w:val="center"/>
             </w:pPr>
-            <w:proofErr w:type="spellStart"/>
             <w:r>
               <w:rPr>
                 <w:rFonts w:eastAsia="Times New Roman" w:cs="Times New Roman"/>
@@ -5926,7 +5799,6 @@
               <w:lastRenderedPageBreak/>
               <w:t>sel</w:t>
             </w:r>
-            <w:proofErr w:type="spellEnd"/>
           </w:p>
         </w:tc>
         <w:tc>
@@ -6067,7 +5939,6 @@
             <w:pPr>
               <w:jc w:val="center"/>
             </w:pPr>
-            <w:proofErr w:type="spellStart"/>
             <w:r>
               <w:rPr>
                 <w:rFonts w:eastAsia="Times New Roman" w:cs="Times New Roman"/>
@@ -6075,7 +5946,6 @@
               </w:rPr>
               <w:t>mux_data</w:t>
             </w:r>
-            <w:proofErr w:type="spellEnd"/>
           </w:p>
         </w:tc>
         <w:tc>
@@ -6182,7 +6052,6 @@
             <w:pPr>
               <w:jc w:val="center"/>
             </w:pPr>
-            <w:proofErr w:type="spellStart"/>
             <w:r>
               <w:rPr>
                 <w:rFonts w:eastAsia="Times New Roman" w:cs="Times New Roman"/>
@@ -6190,7 +6059,6 @@
               </w:rPr>
               <w:t>mux_xfc</w:t>
             </w:r>
-            <w:proofErr w:type="spellEnd"/>
           </w:p>
         </w:tc>
         <w:tc>
@@ -6484,7 +6352,6 @@
             <w:pPr>
               <w:jc w:val="center"/>
             </w:pPr>
-            <w:proofErr w:type="spellStart"/>
             <w:r>
               <w:rPr>
                 <w:rFonts w:eastAsia="Times New Roman" w:cs="Times New Roman"/>
@@ -6492,7 +6359,6 @@
               </w:rPr>
               <w:t>clk</w:t>
             </w:r>
-            <w:proofErr w:type="spellEnd"/>
           </w:p>
         </w:tc>
         <w:tc>
@@ -6599,7 +6465,6 @@
             <w:pPr>
               <w:jc w:val="center"/>
             </w:pPr>
-            <w:proofErr w:type="spellStart"/>
             <w:r>
               <w:rPr>
                 <w:rFonts w:eastAsia="Times New Roman" w:cs="Times New Roman"/>
@@ -6607,7 +6472,6 @@
               </w:rPr>
               <w:t>rst_n</w:t>
             </w:r>
-            <w:proofErr w:type="spellEnd"/>
           </w:p>
         </w:tc>
         <w:tc>
@@ -6748,7 +6612,6 @@
             <w:pPr>
               <w:jc w:val="center"/>
             </w:pPr>
-            <w:proofErr w:type="spellStart"/>
             <w:r>
               <w:rPr>
                 <w:rFonts w:eastAsia="Times New Roman" w:cs="Times New Roman"/>
@@ -6756,7 +6619,6 @@
               </w:rPr>
               <w:t>fifo_inp_data</w:t>
             </w:r>
-            <w:proofErr w:type="spellEnd"/>
           </w:p>
         </w:tc>
         <w:tc>
@@ -6863,7 +6725,6 @@
             <w:pPr>
               <w:jc w:val="center"/>
             </w:pPr>
-            <w:proofErr w:type="spellStart"/>
             <w:r>
               <w:rPr>
                 <w:rFonts w:eastAsia="Times New Roman" w:cs="Times New Roman"/>
@@ -6871,7 +6732,6 @@
               </w:rPr>
               <w:t>fifo_inp_rts</w:t>
             </w:r>
-            <w:proofErr w:type="spellEnd"/>
           </w:p>
         </w:tc>
         <w:tc>
@@ -6978,7 +6838,6 @@
             <w:pPr>
               <w:jc w:val="center"/>
             </w:pPr>
-            <w:proofErr w:type="spellStart"/>
             <w:r>
               <w:rPr>
                 <w:rFonts w:eastAsia="Times New Roman" w:cs="Times New Roman"/>
@@ -6986,7 +6845,6 @@
               </w:rPr>
               <w:t>fifo_inp_rtr</w:t>
             </w:r>
-            <w:proofErr w:type="spellEnd"/>
           </w:p>
         </w:tc>
         <w:tc>
@@ -7127,7 +6985,6 @@
             <w:pPr>
               <w:jc w:val="center"/>
             </w:pPr>
-            <w:proofErr w:type="spellStart"/>
             <w:r>
               <w:rPr>
                 <w:rFonts w:eastAsia="Times New Roman" w:cs="Times New Roman"/>
@@ -7135,7 +6992,6 @@
               </w:rPr>
               <w:t>fifo_out_data</w:t>
             </w:r>
-            <w:proofErr w:type="spellEnd"/>
           </w:p>
         </w:tc>
         <w:tc>
@@ -7242,7 +7098,6 @@
             <w:pPr>
               <w:jc w:val="center"/>
             </w:pPr>
-            <w:proofErr w:type="spellStart"/>
             <w:r>
               <w:rPr>
                 <w:rFonts w:eastAsia="Times New Roman" w:cs="Times New Roman"/>
@@ -7250,7 +7105,6 @@
               </w:rPr>
               <w:t>fifo_out_rts</w:t>
             </w:r>
-            <w:proofErr w:type="spellEnd"/>
           </w:p>
         </w:tc>
         <w:tc>
@@ -7357,7 +7211,6 @@
             <w:pPr>
               <w:jc w:val="center"/>
             </w:pPr>
-            <w:proofErr w:type="spellStart"/>
             <w:r>
               <w:rPr>
                 <w:rFonts w:eastAsia="Times New Roman" w:cs="Times New Roman"/>
@@ -7365,7 +7218,6 @@
               </w:rPr>
               <w:t>fifo_out_rtr</w:t>
             </w:r>
-            <w:proofErr w:type="spellEnd"/>
           </w:p>
         </w:tc>
         <w:tc>
@@ -7663,7 +7515,6 @@
             <w:pPr>
               <w:jc w:val="center"/>
             </w:pPr>
-            <w:proofErr w:type="spellStart"/>
             <w:r>
               <w:rPr>
                 <w:rFonts w:eastAsia="Times New Roman" w:cs="Times New Roman"/>
@@ -7671,7 +7522,6 @@
               </w:rPr>
               <w:t>clk</w:t>
             </w:r>
-            <w:proofErr w:type="spellEnd"/>
           </w:p>
         </w:tc>
         <w:tc>
@@ -7778,7 +7628,6 @@
             <w:pPr>
               <w:jc w:val="center"/>
             </w:pPr>
-            <w:proofErr w:type="spellStart"/>
             <w:r>
               <w:rPr>
                 <w:rFonts w:eastAsia="Times New Roman" w:cs="Times New Roman"/>
@@ -7786,7 +7635,6 @@
               </w:rPr>
               <w:t>rst_n</w:t>
             </w:r>
-            <w:proofErr w:type="spellEnd"/>
           </w:p>
         </w:tc>
         <w:tc>
@@ -7897,21 +7745,12 @@
                 <w:shd w:val="clear" w:color="auto" w:fill="F2F2F2"/>
               </w:rPr>
             </w:pPr>
-            <w:proofErr w:type="spellStart"/>
             <w:r>
               <w:rPr>
                 <w:rFonts w:eastAsia="Times New Roman" w:cs="Times New Roman"/>
                 <w:b/>
               </w:rPr>
-              <w:t>Deserializer</w:t>
-            </w:r>
-            <w:proofErr w:type="spellEnd"/>
-            <w:r>
-              <w:rPr>
-                <w:rFonts w:eastAsia="Times New Roman" w:cs="Times New Roman"/>
-                <w:b/>
-              </w:rPr>
-              <w:t xml:space="preserve"> Input Interface</w:t>
+              <w:t>Deserializer Input Interface</w:t>
             </w:r>
           </w:p>
         </w:tc>
@@ -7936,7 +7775,6 @@
             <w:pPr>
               <w:jc w:val="center"/>
             </w:pPr>
-            <w:proofErr w:type="spellStart"/>
             <w:r>
               <w:rPr>
                 <w:rFonts w:eastAsia="Times New Roman" w:cs="Times New Roman"/>
@@ -7944,7 +7782,6 @@
               </w:rPr>
               <w:t>sck_transition</w:t>
             </w:r>
-            <w:proofErr w:type="spellEnd"/>
           </w:p>
         </w:tc>
         <w:tc>
@@ -8051,7 +7888,6 @@
             <w:pPr>
               <w:jc w:val="center"/>
             </w:pPr>
-            <w:proofErr w:type="spellStart"/>
             <w:r>
               <w:rPr>
                 <w:rFonts w:eastAsia="Times New Roman" w:cs="Times New Roman"/>
@@ -8059,7 +7895,6 @@
               </w:rPr>
               <w:t>in_sd</w:t>
             </w:r>
-            <w:proofErr w:type="spellEnd"/>
           </w:p>
         </w:tc>
         <w:tc>
@@ -8166,7 +8001,6 @@
             <w:pPr>
               <w:jc w:val="center"/>
             </w:pPr>
-            <w:proofErr w:type="spellStart"/>
             <w:r>
               <w:rPr>
                 <w:rFonts w:eastAsia="Times New Roman" w:cs="Times New Roman"/>
@@ -8174,7 +8008,6 @@
               </w:rPr>
               <w:t>in_ws</w:t>
             </w:r>
-            <w:proofErr w:type="spellEnd"/>
           </w:p>
         </w:tc>
         <w:tc>
@@ -8285,21 +8118,12 @@
                 <w:shd w:val="clear" w:color="auto" w:fill="F2F2F2"/>
               </w:rPr>
             </w:pPr>
-            <w:proofErr w:type="spellStart"/>
             <w:r>
               <w:rPr>
                 <w:rFonts w:eastAsia="Times New Roman" w:cs="Times New Roman"/>
                 <w:b/>
               </w:rPr>
-              <w:t>Deserializer</w:t>
-            </w:r>
-            <w:proofErr w:type="spellEnd"/>
-            <w:r>
-              <w:rPr>
-                <w:rFonts w:eastAsia="Times New Roman" w:cs="Times New Roman"/>
-                <w:b/>
-              </w:rPr>
-              <w:t xml:space="preserve"> Output Interface</w:t>
+              <w:t>Deserializer Output Interface</w:t>
             </w:r>
           </w:p>
         </w:tc>
@@ -8324,7 +8148,6 @@
             <w:pPr>
               <w:jc w:val="center"/>
             </w:pPr>
-            <w:proofErr w:type="spellStart"/>
             <w:r>
               <w:rPr>
                 <w:rFonts w:eastAsia="Times New Roman" w:cs="Times New Roman"/>
@@ -8332,7 +8155,6 @@
               </w:rPr>
               <w:t>out_lft</w:t>
             </w:r>
-            <w:proofErr w:type="spellEnd"/>
           </w:p>
         </w:tc>
         <w:tc>
@@ -8439,7 +8261,6 @@
             <w:pPr>
               <w:jc w:val="center"/>
             </w:pPr>
-            <w:proofErr w:type="spellStart"/>
             <w:r>
               <w:rPr>
                 <w:rFonts w:eastAsia="Times New Roman" w:cs="Times New Roman"/>
@@ -8447,7 +8268,6 @@
               </w:rPr>
               <w:t>out_rgt</w:t>
             </w:r>
-            <w:proofErr w:type="spellEnd"/>
           </w:p>
         </w:tc>
         <w:tc>
@@ -8553,7 +8373,6 @@
             <w:pPr>
               <w:jc w:val="center"/>
             </w:pPr>
-            <w:proofErr w:type="spellStart"/>
             <w:r>
               <w:rPr>
                 <w:rFonts w:eastAsia="Times New Roman" w:cs="Times New Roman"/>
@@ -8561,7 +8380,6 @@
               </w:rPr>
               <w:t>out_xfc</w:t>
             </w:r>
-            <w:proofErr w:type="spellEnd"/>
           </w:p>
         </w:tc>
         <w:tc>
@@ -8951,11 +8769,9 @@
           <w:numId w:val="3"/>
         </w:numPr>
       </w:pPr>
-      <w:proofErr w:type="spellStart"/>
       <w:r>
         <w:t>Testbench</w:t>
       </w:r>
-      <w:proofErr w:type="spellEnd"/>
     </w:p>
     <w:p>
       <w:pPr>

</xml_diff>